<commit_message>
Added Another Mockups UI
Added Another Mockups UI (Farrin)
</commit_message>
<xml_diff>
--- a/production/docs/PROJECT-FALLEN.docx
+++ b/production/docs/PROJECT-FALLEN.docx
@@ -18,8 +18,19 @@
           <w:sz w:val="32"/>
           <w:szCs w:val="32"/>
         </w:rPr>
-        <w:t>PROJECT FALLEN_Republic</w:t>
-      </w:r>
+        <w:t xml:space="preserve">PROJECT </w:t>
+      </w:r>
+      <w:proofErr w:type="spellStart"/>
+      <w:r>
+        <w:rPr>
+          <w:b/>
+          <w:bCs/>
+          <w:sz w:val="32"/>
+          <w:szCs w:val="32"/>
+        </w:rPr>
+        <w:t>FALLEN_Republic</w:t>
+      </w:r>
+      <w:proofErr w:type="spellEnd"/>
     </w:p>
     <w:p/>
     <w:p>
@@ -70,8 +81,13 @@
     </w:p>
     <w:p>
       <w:r>
-        <w:t>-Steven Alfon, GodotBoi</w:t>
-      </w:r>
+        <w:t xml:space="preserve">-Steven Alfon, </w:t>
+      </w:r>
+      <w:proofErr w:type="spellStart"/>
+      <w:r>
+        <w:t>GodotBoi</w:t>
+      </w:r>
+      <w:proofErr w:type="spellEnd"/>
     </w:p>
     <w:p/>
     <w:p>
@@ -91,8 +107,13 @@
     </w:p>
     <w:p>
       <w:r>
-        <w:t>-Steven Alfon, GodotBoi</w:t>
-      </w:r>
+        <w:t xml:space="preserve">-Steven Alfon, </w:t>
+      </w:r>
+      <w:proofErr w:type="spellStart"/>
+      <w:r>
+        <w:t>GodotBoi</w:t>
+      </w:r>
+      <w:proofErr w:type="spellEnd"/>
     </w:p>
     <w:p/>
     <w:p>
@@ -183,8 +204,13 @@
       </w:pPr>
       <w:bookmarkStart w:id="0" w:name="_Hlk196721902"/>
       <w:r>
-        <w:t>Nationality: Kalayans</w:t>
-      </w:r>
+        <w:t xml:space="preserve">Nationality: </w:t>
+      </w:r>
+      <w:proofErr w:type="spellStart"/>
+      <w:r>
+        <w:t>Kalayans</w:t>
+      </w:r>
+      <w:proofErr w:type="spellEnd"/>
     </w:p>
     <w:p>
       <w:pPr>
@@ -323,7 +349,15 @@
         <w:spacing w:after="0"/>
       </w:pPr>
       <w:r>
-        <w:t xml:space="preserve">Alfon Stevas </w:t>
+        <w:t xml:space="preserve">Alfon </w:t>
+      </w:r>
+      <w:proofErr w:type="spellStart"/>
+      <w:r>
+        <w:t>Stevas</w:t>
+      </w:r>
+      <w:proofErr w:type="spellEnd"/>
+      <w:r>
+        <w:t xml:space="preserve"> </w:t>
       </w:r>
     </w:p>
     <w:p>
@@ -332,8 +366,13 @@
         <w:ind w:left="720"/>
       </w:pPr>
       <w:r>
-        <w:t>Nationality: Kalayans</w:t>
-      </w:r>
+        <w:t xml:space="preserve">Nationality: </w:t>
+      </w:r>
+      <w:proofErr w:type="spellStart"/>
+      <w:r>
+        <w:t>Kalayans</w:t>
+      </w:r>
+      <w:proofErr w:type="spellEnd"/>
     </w:p>
     <w:p>
       <w:pPr>
@@ -376,7 +415,15 @@
       </w:pPr>
       <w:r>
         <w:tab/>
-        <w:t>Alfon Stevas or “</w:t>
+        <w:t xml:space="preserve">Alfon </w:t>
+      </w:r>
+      <w:proofErr w:type="spellStart"/>
+      <w:r>
+        <w:t>Stevas</w:t>
+      </w:r>
+      <w:proofErr w:type="spellEnd"/>
+      <w:r>
+        <w:t xml:space="preserve"> or “</w:t>
       </w:r>
       <w:r>
         <w:rPr>
@@ -386,7 +433,23 @@
         <w:t>Alfy</w:t>
       </w:r>
       <w:r>
-        <w:t>” is a reliable and supportive bestfriend of Henry since highschool. They share the same interest and experience with Henry since both of them experienced bullying and depression (he’s more depressed than Henry which he keeps him in bay…) That depression slowly heals as he met Farrin and made her as his girlfriend. He’s silent yet know how to do things or two.</w:t>
+        <w:t xml:space="preserve">” is a reliable and supportive </w:t>
+      </w:r>
+      <w:proofErr w:type="spellStart"/>
+      <w:r>
+        <w:t>bestfriend</w:t>
+      </w:r>
+      <w:proofErr w:type="spellEnd"/>
+      <w:r>
+        <w:t xml:space="preserve"> of Henry since </w:t>
+      </w:r>
+      <w:proofErr w:type="spellStart"/>
+      <w:r>
+        <w:t>highschool</w:t>
+      </w:r>
+      <w:proofErr w:type="spellEnd"/>
+      <w:r>
+        <w:t>. They share the same interest and experience with Henry since both of them experienced bullying and depression (he’s more depressed than Henry which he keeps him in bay…) That depression slowly heals as he met Farrin and made her as his girlfriend. He’s silent yet know how to do things or two.</w:t>
       </w:r>
     </w:p>
     <w:p>
@@ -416,8 +479,13 @@
         <w:jc w:val="both"/>
       </w:pPr>
       <w:r>
-        <w:t>Weapons: AR, SMG, Modular Autopistols</w:t>
-      </w:r>
+        <w:t xml:space="preserve">Weapons: AR, SMG, Modular </w:t>
+      </w:r>
+      <w:proofErr w:type="spellStart"/>
+      <w:r>
+        <w:t>Autopistols</w:t>
+      </w:r>
+      <w:proofErr w:type="spellEnd"/>
     </w:p>
     <w:p>
       <w:pPr>
@@ -464,8 +532,13 @@
       </w:r>
       <w:r>
         <w:lastRenderedPageBreak/>
-        <w:t>Kathy Fujumoto</w:t>
-      </w:r>
+        <w:t xml:space="preserve">Kathy </w:t>
+      </w:r>
+      <w:proofErr w:type="spellStart"/>
+      <w:r>
+        <w:t>Fujumoto</w:t>
+      </w:r>
+      <w:proofErr w:type="spellEnd"/>
     </w:p>
     <w:p>
       <w:pPr>
@@ -473,8 +546,13 @@
         <w:ind w:left="720"/>
       </w:pPr>
       <w:r>
-        <w:t>Nationality: Fukushiman</w:t>
-      </w:r>
+        <w:t xml:space="preserve">Nationality: </w:t>
+      </w:r>
+      <w:proofErr w:type="spellStart"/>
+      <w:r>
+        <w:t>Fukushiman</w:t>
+      </w:r>
+      <w:proofErr w:type="spellEnd"/>
     </w:p>
     <w:p>
       <w:pPr>
@@ -527,7 +605,15 @@
         <w:t xml:space="preserve">Kath” </w:t>
       </w:r>
       <w:r>
-        <w:t>is a Fukushiman Nurse who helps people who is affected by the recent events before the sudden invasion of the enemy coalition as a member of the Humanitarian Aid of the Fukushima Federal Union.</w:t>
+        <w:t xml:space="preserve">is a </w:t>
+      </w:r>
+      <w:proofErr w:type="spellStart"/>
+      <w:r>
+        <w:t>Fukushiman</w:t>
+      </w:r>
+      <w:proofErr w:type="spellEnd"/>
+      <w:r>
+        <w:t xml:space="preserve"> Nurse who helps people who is affected by the recent events before the sudden invasion of the enemy coalition as a member of the Humanitarian Aid of the Fukushima Federal Union.</w:t>
       </w:r>
     </w:p>
     <w:p>
@@ -610,8 +696,13 @@
         <w:ind w:left="720"/>
       </w:pPr>
       <w:r>
-        <w:t>Nationality: Kampuran</w:t>
-      </w:r>
+        <w:t xml:space="preserve">Nationality: </w:t>
+      </w:r>
+      <w:proofErr w:type="spellStart"/>
+      <w:r>
+        <w:t>Kampuran</w:t>
+      </w:r>
+      <w:proofErr w:type="spellEnd"/>
     </w:p>
     <w:p>
       <w:pPr>
@@ -664,7 +755,23 @@
         <w:t>Farr</w:t>
       </w:r>
       <w:r>
-        <w:t xml:space="preserve">” Is a Kampuran Citizen who lives with her family in a rural province of her country. She witnessed the progressive counts of her government yet the growing threat of her country seems oozes slowly as many news comes up. She is a Hyper and Caring to Alfon during the visit of the two bestfriend. She is well adept to survival as well as sleek stealth around the environment </w:t>
+        <w:t xml:space="preserve">” Is a </w:t>
+      </w:r>
+      <w:proofErr w:type="spellStart"/>
+      <w:r>
+        <w:t>Kampuran</w:t>
+      </w:r>
+      <w:proofErr w:type="spellEnd"/>
+      <w:r>
+        <w:t xml:space="preserve"> Citizen who lives with her family in a rural province of her country. She witnessed the progressive counts of her government yet the growing threat of her country seems oozes slowly as many news comes up. She is a Hyper and Caring to Alfon during the visit of the two </w:t>
+      </w:r>
+      <w:proofErr w:type="spellStart"/>
+      <w:r>
+        <w:t>bestfriend</w:t>
+      </w:r>
+      <w:proofErr w:type="spellEnd"/>
+      <w:r>
+        <w:t xml:space="preserve">. She is well adept to survival as well as sleek stealth around the environment </w:t>
       </w:r>
     </w:p>
     <w:p>
@@ -766,7 +873,27 @@
           <w:bCs/>
           <w:lang w:eastAsia="en-US"/>
         </w:rPr>
-        <w:t>1. Sukhothaya Republican State (Thailand-inspired)</w:t>
+        <w:t xml:space="preserve">1. </w:t>
+      </w:r>
+      <w:proofErr w:type="spellStart"/>
+      <w:r>
+        <w:rPr>
+          <w:rFonts w:eastAsia="Times New Roman" w:cs="Calibri"/>
+          <w:b/>
+          <w:bCs/>
+          <w:lang w:eastAsia="en-US"/>
+        </w:rPr>
+        <w:t>Sukhothaya</w:t>
+      </w:r>
+      <w:proofErr w:type="spellEnd"/>
+      <w:r>
+        <w:rPr>
+          <w:rFonts w:eastAsia="Times New Roman" w:cs="Calibri"/>
+          <w:b/>
+          <w:bCs/>
+          <w:lang w:eastAsia="en-US"/>
+        </w:rPr>
+        <w:t xml:space="preserve"> Republican State (Thailand-inspired)</w:t>
       </w:r>
     </w:p>
     <w:p>
@@ -911,14 +1038,25 @@
         </w:rPr>
         <w:t xml:space="preserve"> and aligning with external forces. His military wing, the </w:t>
       </w:r>
-      <w:r>
-        <w:rPr>
-          <w:rFonts w:eastAsia="Times New Roman" w:cs="Calibri"/>
-          <w:b/>
-          <w:bCs/>
-          <w:lang w:eastAsia="en-US"/>
-        </w:rPr>
-        <w:t>Sukhothayan Royal Army</w:t>
+      <w:proofErr w:type="spellStart"/>
+      <w:r>
+        <w:rPr>
+          <w:rFonts w:eastAsia="Times New Roman" w:cs="Calibri"/>
+          <w:b/>
+          <w:bCs/>
+          <w:lang w:eastAsia="en-US"/>
+        </w:rPr>
+        <w:t>Sukhothayan</w:t>
+      </w:r>
+      <w:proofErr w:type="spellEnd"/>
+      <w:r>
+        <w:rPr>
+          <w:rFonts w:eastAsia="Times New Roman" w:cs="Calibri"/>
+          <w:b/>
+          <w:bCs/>
+          <w:lang w:eastAsia="en-US"/>
+        </w:rPr>
+        <w:t xml:space="preserve"> Royal Army</w:t>
       </w:r>
       <w:r>
         <w:rPr>
@@ -980,7 +1118,23 @@
           <w:rFonts w:eastAsia="Times New Roman" w:cs="Calibri"/>
           <w:lang w:eastAsia="en-US"/>
         </w:rPr>
-        <w:t>. He wants to expand Sukhothaya’s borders and use the conflict to unite the region under his rule. He believes his vision of a new Southeast Asia, controlled by the TSPL, will bring prosperity to his people—though he is more concerned with his own wealth and power.</w:t>
+        <w:t xml:space="preserve">. He wants to expand </w:t>
+      </w:r>
+      <w:proofErr w:type="spellStart"/>
+      <w:r>
+        <w:rPr>
+          <w:rFonts w:eastAsia="Times New Roman" w:cs="Calibri"/>
+          <w:lang w:eastAsia="en-US"/>
+        </w:rPr>
+        <w:t>Sukhothaya’s</w:t>
+      </w:r>
+      <w:proofErr w:type="spellEnd"/>
+      <w:r>
+        <w:rPr>
+          <w:rFonts w:eastAsia="Times New Roman" w:cs="Calibri"/>
+          <w:lang w:eastAsia="en-US"/>
+        </w:rPr>
+        <w:t xml:space="preserve"> borders and use the conflict to unite the region under his rule. He believes his vision of a new Southeast Asia, controlled by the TSPL, will bring prosperity to his people—though he is more concerned with his own wealth and power.</w:t>
       </w:r>
       <w:r>
         <w:rPr>
@@ -1213,7 +1367,27 @@
           <w:bCs/>
           <w:lang w:eastAsia="en-US"/>
         </w:rPr>
-        <w:t>2. Xiengkha Democratic Republic (Laos-inspired)</w:t>
+        <w:t xml:space="preserve">2. </w:t>
+      </w:r>
+      <w:proofErr w:type="spellStart"/>
+      <w:r>
+        <w:rPr>
+          <w:rFonts w:eastAsia="Times New Roman" w:cs="Calibri"/>
+          <w:b/>
+          <w:bCs/>
+          <w:lang w:eastAsia="en-US"/>
+        </w:rPr>
+        <w:t>Xiengkha</w:t>
+      </w:r>
+      <w:proofErr w:type="spellEnd"/>
+      <w:r>
+        <w:rPr>
+          <w:rFonts w:eastAsia="Times New Roman" w:cs="Calibri"/>
+          <w:b/>
+          <w:bCs/>
+          <w:lang w:eastAsia="en-US"/>
+        </w:rPr>
+        <w:t xml:space="preserve"> Democratic Republic (Laos-inspired)</w:t>
       </w:r>
     </w:p>
     <w:p>
@@ -1247,7 +1421,27 @@
           <w:bCs/>
           <w:lang w:eastAsia="en-US"/>
         </w:rPr>
-        <w:t>President Phanxay Khamla</w:t>
+        <w:t xml:space="preserve">President </w:t>
+      </w:r>
+      <w:proofErr w:type="spellStart"/>
+      <w:r>
+        <w:rPr>
+          <w:rFonts w:eastAsia="Times New Roman" w:cs="Calibri"/>
+          <w:b/>
+          <w:bCs/>
+          <w:lang w:eastAsia="en-US"/>
+        </w:rPr>
+        <w:t>Phanxay</w:t>
+      </w:r>
+      <w:proofErr w:type="spellEnd"/>
+      <w:r>
+        <w:rPr>
+          <w:rFonts w:eastAsia="Times New Roman" w:cs="Calibri"/>
+          <w:b/>
+          <w:bCs/>
+          <w:lang w:eastAsia="en-US"/>
+        </w:rPr>
+        <w:t xml:space="preserve"> Khamla</w:t>
       </w:r>
       <w:r>
         <w:rPr>
@@ -1270,7 +1464,23 @@
           <w:rFonts w:eastAsia="Times New Roman" w:cs="Calibri"/>
           <w:lang w:eastAsia="en-US"/>
         </w:rPr>
-        <w:t xml:space="preserve"> President of the Xiengkha Democratic Republic</w:t>
+        <w:t xml:space="preserve"> President of the </w:t>
+      </w:r>
+      <w:proofErr w:type="spellStart"/>
+      <w:r>
+        <w:rPr>
+          <w:rFonts w:eastAsia="Times New Roman" w:cs="Calibri"/>
+          <w:lang w:eastAsia="en-US"/>
+        </w:rPr>
+        <w:t>Xiengkha</w:t>
+      </w:r>
+      <w:proofErr w:type="spellEnd"/>
+      <w:r>
+        <w:rPr>
+          <w:rFonts w:eastAsia="Times New Roman" w:cs="Calibri"/>
+          <w:lang w:eastAsia="en-US"/>
+        </w:rPr>
+        <w:t xml:space="preserve"> Democratic Republic</w:t>
       </w:r>
       <w:r>
         <w:rPr>
@@ -1316,7 +1526,23 @@
           <w:rFonts w:eastAsia="Times New Roman" w:cs="Calibri"/>
           <w:lang w:eastAsia="en-US"/>
         </w:rPr>
-        <w:t xml:space="preserve"> Phanxay Khamla, though not as charismatic as some other TSPL leaders, is an expert in </w:t>
+        <w:t xml:space="preserve"> </w:t>
+      </w:r>
+      <w:proofErr w:type="spellStart"/>
+      <w:r>
+        <w:rPr>
+          <w:rFonts w:eastAsia="Times New Roman" w:cs="Calibri"/>
+          <w:lang w:eastAsia="en-US"/>
+        </w:rPr>
+        <w:t>Phanxay</w:t>
+      </w:r>
+      <w:proofErr w:type="spellEnd"/>
+      <w:r>
+        <w:rPr>
+          <w:rFonts w:eastAsia="Times New Roman" w:cs="Calibri"/>
+          <w:lang w:eastAsia="en-US"/>
+        </w:rPr>
+        <w:t xml:space="preserve"> Khamla, though not as charismatic as some other TSPL leaders, is an expert in </w:t>
       </w:r>
       <w:r>
         <w:rPr>
@@ -1371,7 +1597,39 @@
           <w:rFonts w:eastAsia="Times New Roman" w:cs="Calibri"/>
           <w:lang w:eastAsia="en-US"/>
         </w:rPr>
-        <w:t xml:space="preserve"> Phanxay believes that in order to secure his nation’s future, Xiengkha must rise to power. He seeks to use the </w:t>
+        <w:t xml:space="preserve"> </w:t>
+      </w:r>
+      <w:proofErr w:type="spellStart"/>
+      <w:r>
+        <w:rPr>
+          <w:rFonts w:eastAsia="Times New Roman" w:cs="Calibri"/>
+          <w:lang w:eastAsia="en-US"/>
+        </w:rPr>
+        <w:t>Phanxay</w:t>
+      </w:r>
+      <w:proofErr w:type="spellEnd"/>
+      <w:r>
+        <w:rPr>
+          <w:rFonts w:eastAsia="Times New Roman" w:cs="Calibri"/>
+          <w:lang w:eastAsia="en-US"/>
+        </w:rPr>
+        <w:t xml:space="preserve"> believes that in order to secure his nation’s future, </w:t>
+      </w:r>
+      <w:proofErr w:type="spellStart"/>
+      <w:r>
+        <w:rPr>
+          <w:rFonts w:eastAsia="Times New Roman" w:cs="Calibri"/>
+          <w:lang w:eastAsia="en-US"/>
+        </w:rPr>
+        <w:t>Xiengkha</w:t>
+      </w:r>
+      <w:proofErr w:type="spellEnd"/>
+      <w:r>
+        <w:rPr>
+          <w:rFonts w:eastAsia="Times New Roman" w:cs="Calibri"/>
+          <w:lang w:eastAsia="en-US"/>
+        </w:rPr>
+        <w:t xml:space="preserve"> must rise to power. He seeks to use the </w:t>
       </w:r>
       <w:r>
         <w:rPr>
@@ -1611,7 +1869,27 @@
           <w:bCs/>
           <w:lang w:eastAsia="en-US"/>
         </w:rPr>
-        <w:t>3. Sovereign State of Thanmyo (Myanmar-inspired)</w:t>
+        <w:t xml:space="preserve">3. Sovereign State of </w:t>
+      </w:r>
+      <w:proofErr w:type="spellStart"/>
+      <w:r>
+        <w:rPr>
+          <w:rFonts w:eastAsia="Times New Roman" w:cs="Calibri"/>
+          <w:b/>
+          <w:bCs/>
+          <w:lang w:eastAsia="en-US"/>
+        </w:rPr>
+        <w:t>Thanmyo</w:t>
+      </w:r>
+      <w:proofErr w:type="spellEnd"/>
+      <w:r>
+        <w:rPr>
+          <w:rFonts w:eastAsia="Times New Roman" w:cs="Calibri"/>
+          <w:b/>
+          <w:bCs/>
+          <w:lang w:eastAsia="en-US"/>
+        </w:rPr>
+        <w:t xml:space="preserve"> (Myanmar-inspired)</w:t>
       </w:r>
     </w:p>
     <w:p>
@@ -1668,8 +1946,17 @@
           <w:rFonts w:eastAsia="Times New Roman" w:cs="Calibri"/>
           <w:lang w:eastAsia="en-US"/>
         </w:rPr>
-        <w:t xml:space="preserve"> General and Supreme Leader of Thanmyo</w:t>
-      </w:r>
+        <w:t xml:space="preserve"> General and Supreme Leader of </w:t>
+      </w:r>
+      <w:proofErr w:type="spellStart"/>
+      <w:r>
+        <w:rPr>
+          <w:rFonts w:eastAsia="Times New Roman" w:cs="Calibri"/>
+          <w:lang w:eastAsia="en-US"/>
+        </w:rPr>
+        <w:t>Thanmyo</w:t>
+      </w:r>
+      <w:proofErr w:type="spellEnd"/>
       <w:r>
         <w:rPr>
           <w:rFonts w:eastAsia="Times New Roman" w:cs="Calibri"/>
@@ -1732,6 +2019,7 @@
         </w:rPr>
         <w:t xml:space="preserve">. He sees the world in black and white, where only the strong survive, and his nation, </w:t>
       </w:r>
+      <w:proofErr w:type="spellStart"/>
       <w:r>
         <w:rPr>
           <w:rFonts w:eastAsia="Times New Roman" w:cs="Calibri"/>
@@ -1741,12 +2029,29 @@
         </w:rPr>
         <w:t>Thanmyo</w:t>
       </w:r>
-      <w:r>
-        <w:rPr>
-          <w:rFonts w:eastAsia="Times New Roman" w:cs="Calibri"/>
-          <w:lang w:eastAsia="en-US"/>
-        </w:rPr>
-        <w:t xml:space="preserve">, must assert its dominance at all costs. Under his rule, Thanmyo has become one of the most feared military powers in Southeast Asia. His authoritarian rule has no room for dissent, and he quashes any resistance with </w:t>
+      <w:proofErr w:type="spellEnd"/>
+      <w:r>
+        <w:rPr>
+          <w:rFonts w:eastAsia="Times New Roman" w:cs="Calibri"/>
+          <w:lang w:eastAsia="en-US"/>
+        </w:rPr>
+        <w:t xml:space="preserve">, must assert its dominance at all costs. Under his rule, </w:t>
+      </w:r>
+      <w:proofErr w:type="spellStart"/>
+      <w:r>
+        <w:rPr>
+          <w:rFonts w:eastAsia="Times New Roman" w:cs="Calibri"/>
+          <w:lang w:eastAsia="en-US"/>
+        </w:rPr>
+        <w:t>Thanmyo</w:t>
+      </w:r>
+      <w:proofErr w:type="spellEnd"/>
+      <w:r>
+        <w:rPr>
+          <w:rFonts w:eastAsia="Times New Roman" w:cs="Calibri"/>
+          <w:lang w:eastAsia="en-US"/>
+        </w:rPr>
+        <w:t xml:space="preserve"> has become one of the most feared military powers in Southeast Asia. His authoritarian rule has no room for dissent, and he quashes any resistance with </w:t>
       </w:r>
       <w:r>
         <w:rPr>
@@ -1841,7 +2146,23 @@
           <w:rFonts w:eastAsia="Times New Roman" w:cs="Calibri"/>
           <w:lang w:eastAsia="en-US"/>
         </w:rPr>
-        <w:t>, and he wants to ensure that Thanmyo’s voice is heard on the world stage.</w:t>
+        <w:t xml:space="preserve">, and he wants to ensure that </w:t>
+      </w:r>
+      <w:proofErr w:type="spellStart"/>
+      <w:r>
+        <w:rPr>
+          <w:rFonts w:eastAsia="Times New Roman" w:cs="Calibri"/>
+          <w:lang w:eastAsia="en-US"/>
+        </w:rPr>
+        <w:t>Thanmyo’s</w:t>
+      </w:r>
+      <w:proofErr w:type="spellEnd"/>
+      <w:r>
+        <w:rPr>
+          <w:rFonts w:eastAsia="Times New Roman" w:cs="Calibri"/>
+          <w:lang w:eastAsia="en-US"/>
+        </w:rPr>
+        <w:t xml:space="preserve"> voice is heard on the world stage.</w:t>
       </w:r>
       <w:r>
         <w:rPr>
@@ -2080,12 +2401,21 @@
       </w:r>
     </w:p>
     <w:p>
-      <w:r>
-        <w:rPr>
-          <w:b/>
-          <w:bCs/>
-        </w:rPr>
-        <w:t>Kampura-Preyvatan Confederate Union</w:t>
+      <w:proofErr w:type="spellStart"/>
+      <w:r>
+        <w:rPr>
+          <w:b/>
+          <w:bCs/>
+        </w:rPr>
+        <w:t>Kampura-Preyvatan</w:t>
+      </w:r>
+      <w:proofErr w:type="spellEnd"/>
+      <w:r>
+        <w:rPr>
+          <w:b/>
+          <w:bCs/>
+        </w:rPr>
+        <w:t xml:space="preserve"> Confederate Union</w:t>
       </w:r>
       <w:r>
         <w:rPr>
@@ -2138,48 +2468,84 @@
       </w:r>
     </w:p>
     <w:p>
-      <w:r>
-        <w:rPr>
-          <w:b/>
-          <w:bCs/>
-        </w:rPr>
-        <w:t>Tianshu Democratic Peoples Republic</w:t>
+      <w:proofErr w:type="spellStart"/>
+      <w:r>
+        <w:rPr>
+          <w:b/>
+          <w:bCs/>
+        </w:rPr>
+        <w:t>Tianshu</w:t>
+      </w:r>
+      <w:proofErr w:type="spellEnd"/>
+      <w:r>
+        <w:rPr>
+          <w:b/>
+          <w:bCs/>
+        </w:rPr>
+        <w:t xml:space="preserve"> Democratic Peoples Republic</w:t>
       </w:r>
       <w:r>
         <w:t>: Supporter</w:t>
       </w:r>
     </w:p>
     <w:p>
-      <w:r>
-        <w:rPr>
-          <w:b/>
-          <w:bCs/>
-        </w:rPr>
-        <w:t>Volgodan Republic</w:t>
+      <w:proofErr w:type="spellStart"/>
+      <w:r>
+        <w:rPr>
+          <w:b/>
+          <w:bCs/>
+        </w:rPr>
+        <w:t>Volgodan</w:t>
+      </w:r>
+      <w:proofErr w:type="spellEnd"/>
+      <w:r>
+        <w:rPr>
+          <w:b/>
+          <w:bCs/>
+        </w:rPr>
+        <w:t xml:space="preserve"> Republic</w:t>
       </w:r>
       <w:r>
         <w:t>: Supporter</w:t>
       </w:r>
     </w:p>
     <w:p>
-      <w:r>
-        <w:rPr>
-          <w:b/>
-          <w:bCs/>
-        </w:rPr>
-        <w:t>Sukhothaya Republican State</w:t>
+      <w:proofErr w:type="spellStart"/>
+      <w:r>
+        <w:rPr>
+          <w:b/>
+          <w:bCs/>
+        </w:rPr>
+        <w:t>Sukhothaya</w:t>
+      </w:r>
+      <w:proofErr w:type="spellEnd"/>
+      <w:r>
+        <w:rPr>
+          <w:b/>
+          <w:bCs/>
+        </w:rPr>
+        <w:t xml:space="preserve"> Republican State</w:t>
       </w:r>
       <w:r>
         <w:t>: Founder</w:t>
       </w:r>
     </w:p>
     <w:p>
-      <w:r>
-        <w:rPr>
-          <w:b/>
-          <w:bCs/>
-        </w:rPr>
-        <w:t>Xiengkha Democratic Republic</w:t>
+      <w:proofErr w:type="spellStart"/>
+      <w:r>
+        <w:rPr>
+          <w:b/>
+          <w:bCs/>
+        </w:rPr>
+        <w:t>Xiengkha</w:t>
+      </w:r>
+      <w:proofErr w:type="spellEnd"/>
+      <w:r>
+        <w:rPr>
+          <w:b/>
+          <w:bCs/>
+        </w:rPr>
+        <w:t xml:space="preserve"> Democratic Republic</w:t>
       </w:r>
       <w:r>
         <w:t>: Founder</w:t>
@@ -2191,8 +2557,17 @@
           <w:b/>
           <w:bCs/>
         </w:rPr>
-        <w:t>Sovereign State of Thanmyo</w:t>
-      </w:r>
+        <w:t xml:space="preserve">Sovereign State of </w:t>
+      </w:r>
+      <w:proofErr w:type="spellStart"/>
+      <w:r>
+        <w:rPr>
+          <w:b/>
+          <w:bCs/>
+        </w:rPr>
+        <w:t>Thanmyo</w:t>
+      </w:r>
+      <w:proofErr w:type="spellEnd"/>
       <w:r>
         <w:t>: Founder</w:t>
       </w:r>
@@ -2210,24 +2585,116 @@
           <w:b/>
           <w:bCs/>
         </w:rPr>
+        <w:br/>
+      </w:r>
+      <w:r>
+        <w:rPr>
+          <w:b/>
+          <w:bCs/>
+        </w:rPr>
+        <w:br/>
+      </w:r>
+      <w:r>
+        <w:rPr>
+          <w:b/>
+          <w:bCs/>
+        </w:rPr>
+        <w:br/>
+      </w:r>
+      <w:r>
+        <w:rPr>
+          <w:b/>
+          <w:bCs/>
+        </w:rPr>
+        <w:br/>
+      </w:r>
+      <w:r>
+        <w:rPr>
+          <w:b/>
+          <w:bCs/>
+        </w:rPr>
+        <w:br/>
+      </w:r>
+      <w:r>
+        <w:rPr>
+          <w:b/>
+          <w:bCs/>
+        </w:rPr>
+        <w:br/>
+      </w:r>
+      <w:r>
+        <w:rPr>
+          <w:b/>
+          <w:bCs/>
+        </w:rPr>
+        <w:br/>
+      </w:r>
+      <w:r>
+        <w:rPr>
+          <w:b/>
+          <w:bCs/>
+        </w:rPr>
+        <w:br/>
+      </w:r>
+      <w:r>
+        <w:rPr>
+          <w:b/>
+          <w:bCs/>
+        </w:rPr>
+        <w:br/>
+      </w:r>
+      <w:r>
+        <w:rPr>
+          <w:b/>
+          <w:bCs/>
+        </w:rPr>
+        <w:br/>
+      </w:r>
+      <w:r>
+        <w:rPr>
+          <w:b/>
+          <w:bCs/>
+        </w:rPr>
+        <w:br/>
+      </w:r>
+      <w:r>
+        <w:rPr>
+          <w:b/>
+          <w:bCs/>
+        </w:rPr>
+        <w:lastRenderedPageBreak/>
+        <w:br/>
+      </w:r>
+      <w:r>
+        <w:rPr>
+          <w:b/>
+          <w:bCs/>
+        </w:rPr>
         <w:t>CONCEPT ART</w:t>
       </w:r>
     </w:p>
     <w:p>
       <w:r>
-        <w:t>Niall:</w:t>
-      </w:r>
-    </w:p>
-    <w:p>
-      <w:r>
-        <w:lastRenderedPageBreak/>
-        <w:t>-</w:t>
-      </w:r>
-      <w:r>
-        <w:rPr>
-          <w:noProof/>
-        </w:rPr>
-        <w:pict w14:anchorId="67B0B808">
+        <w:t>Farrin Meng</w:t>
+      </w:r>
+    </w:p>
+    <w:p>
+      <w:pPr>
+        <w:tabs>
+          <w:tab w:val="left" w:pos="6860"/>
+        </w:tabs>
+      </w:pPr>
+      <w:r>
+        <w:fldChar w:fldCharType="begin"/>
+      </w:r>
+      <w:r>
+        <w:instrText xml:space="preserve"> INCLUDEPICTURE "C:\\Users\\MIKKO\\Documents\\Project-Fallen-Republic\\production\\Plan\\Concept Art\\MCs\\Farr 1X1.png" \* MERGEFORMATINET </w:instrText>
+      </w:r>
+      <w:r>
+        <w:fldChar w:fldCharType="separate"/>
+      </w:r>
+      <w:r>
+        <w:pict w14:anchorId="12A61285">
           <v:shapetype id="_x0000_t75" coordsize="21600,21600" o:spt="75" o:preferrelative="t" path="m@4@5l@4@11@9@11@9@5xe" filled="f" stroked="f">
             <v:stroke joinstyle="miter"/>
             <v:formulas>
@@ -2247,161 +2714,150 @@
             <v:path o:extrusionok="f" gradientshapeok="t" o:connecttype="rect"/>
             <o:lock v:ext="edit" aspectratio="t"/>
           </v:shapetype>
-          <v:shape id="_x0000_i1029" type="#_x0000_t75" style="width:234.35pt;height:234.35pt;visibility:visible;mso-wrap-style:square">
-            <v:imagedata r:id="rId7" o:title=""/>
+          <v:shape id="_x0000_i1059" type="#_x0000_t75" alt="" style="width:150.1pt;height:150.1pt">
+            <v:imagedata r:id="rId7" r:href="rId8"/>
           </v:shape>
         </w:pict>
       </w:r>
-    </w:p>
-    <w:p/>
-    <w:p>
-      <w:r>
-        <w:t xml:space="preserve">Eldritch </w:t>
-      </w:r>
-    </w:p>
-    <w:p>
-      <w:r>
-        <w:rPr>
-          <w:noProof/>
-        </w:rPr>
-        <w:pict w14:anchorId="0AA691D9">
-          <v:shape id="_x0000_i1028" type="#_x0000_t75" style="width:234.35pt;height:234.35pt;visibility:visible;mso-wrap-style:square">
-            <v:imagedata r:id="rId8" o:title=""/>
+      <w:r>
+        <w:fldChar w:fldCharType="end"/>
+      </w:r>
+      <w:r>
+        <w:fldChar w:fldCharType="begin"/>
+      </w:r>
+      <w:r>
+        <w:instrText xml:space="preserve"> INCLUDEPICTURE "C:\\Users\\MIKKO\\Documents\\Project-Fallen-Republic\\production\\Plan\\Concept Art\\MCs\\Farr 1X1-TRXVer.png" \* MERGEFORMATINET </w:instrText>
+      </w:r>
+      <w:r>
+        <w:fldChar w:fldCharType="separate"/>
+      </w:r>
+      <w:r>
+        <w:pict w14:anchorId="7A5233E1">
+          <v:shape id="_x0000_i1062" type="#_x0000_t75" alt="" style="width:150.1pt;height:150.1pt">
+            <v:imagedata r:id="rId9" r:href="rId10"/>
           </v:shape>
         </w:pict>
       </w:r>
-    </w:p>
-    <w:p>
-      <w:r>
-        <w:t>Gilberto</w:t>
-      </w:r>
-    </w:p>
-    <w:p>
-      <w:r>
-        <w:rPr>
-          <w:noProof/>
-        </w:rPr>
-        <w:lastRenderedPageBreak/>
-        <w:pict w14:anchorId="61432C12">
-          <v:shape id="_x0000_i1027" type="#_x0000_t75" style="width:234.35pt;height:234.35pt;visibility:visible;mso-wrap-style:square">
-            <v:imagedata r:id="rId9" o:title=""/>
+      <w:r>
+        <w:fldChar w:fldCharType="end"/>
+      </w:r>
+      <w:r>
+        <w:tab/>
+      </w:r>
+    </w:p>
+    <w:p/>
+    <w:p>
+      <w:r>
+        <w:t>Kathy Fujimoto</w:t>
+      </w:r>
+    </w:p>
+    <w:p>
+      <w:r>
+        <w:fldChar w:fldCharType="begin"/>
+      </w:r>
+      <w:r>
+        <w:instrText xml:space="preserve"> INCLUDEPICTURE "C:\\Users\\MIKKO\\Documents\\Project-Fallen-Republic\\production\\Plan\\Concept Art\\MCs\\Kathy 1X1.png" \* MERGEFORMATINET </w:instrText>
+      </w:r>
+      <w:r>
+        <w:fldChar w:fldCharType="separate"/>
+      </w:r>
+      <w:r>
+        <w:pict w14:anchorId="2E8D6611">
+          <v:shape id="_x0000_i1049" type="#_x0000_t75" alt="" style="width:150.1pt;height:150.1pt">
+            <v:imagedata r:id="rId11" r:href="rId12"/>
           </v:shape>
         </w:pict>
       </w:r>
-    </w:p>
-    <w:p>
-      <w:r>
-        <w:t>Minami</w:t>
-      </w:r>
-    </w:p>
-    <w:p>
-      <w:r>
-        <w:rPr>
-          <w:noProof/>
-        </w:rPr>
-        <w:pict w14:anchorId="440FBAFE">
-          <v:shape id="_x0000_i1026" type="#_x0000_t75" style="width:234.35pt;height:234.35pt;visibility:visible;mso-wrap-style:square">
-            <v:imagedata r:id="rId10" o:title=""/>
+      <w:r>
+        <w:fldChar w:fldCharType="end"/>
+      </w:r>
+      <w:r>
+        <w:pict w14:anchorId="2C13F407">
+          <v:shape id="_x0000_i1051" type="#_x0000_t75" style="width:150.1pt;height:150.1pt">
+            <v:imagedata r:id="rId13" o:title=""/>
           </v:shape>
         </w:pict>
       </w:r>
     </w:p>
-    <w:p>
-      <w:r>
-        <w:t xml:space="preserve">Gertrude </w:t>
-      </w:r>
-    </w:p>
-    <w:p>
-      <w:r>
-        <w:rPr>
-          <w:noProof/>
-        </w:rPr>
+    <w:p/>
+    <w:p>
+      <w:r>
+        <w:rPr>
+          <w:b/>
+          <w:bCs/>
+        </w:rPr>
+        <w:t>RELEASE TYPE</w:t>
+      </w:r>
+    </w:p>
+    <w:p>
+      <w:r>
+        <w:t>Free + Patreon</w:t>
+      </w:r>
+    </w:p>
+    <w:p/>
+    <w:p>
+      <w:pPr>
+        <w:rPr>
+          <w:b/>
+          <w:bCs/>
+        </w:rPr>
+      </w:pPr>
+      <w:r>
+        <w:rPr>
+          <w:b/>
+          <w:bCs/>
+        </w:rPr>
+        <w:t>Summary of deliverables for INITIAL RELEASE:</w:t>
+      </w:r>
+    </w:p>
+    <w:p>
+      <w:r>
+        <w:t>…</w:t>
+      </w:r>
+    </w:p>
+    <w:p/>
+    <w:p>
+      <w:r>
+        <w:rPr>
+          <w:b/>
+          <w:bCs/>
+        </w:rPr>
+        <w:t>MARKETING ASSETS</w:t>
+      </w:r>
+    </w:p>
+    <w:p>
+      <w:r>
         <w:lastRenderedPageBreak/>
-        <w:pict w14:anchorId="1A4ED783">
-          <v:shape id="Image1" o:spid="_x0000_i1025" type="#_x0000_t75" style="width:234.35pt;height:234.35pt;visibility:visible;mso-wrap-style:square">
-            <v:imagedata r:id="rId11" o:title=""/>
-          </v:shape>
-        </w:pict>
+        <w:t>Game Icon</w:t>
+      </w:r>
+    </w:p>
+    <w:p>
+      <w:r>
+        <w:t>Menu</w:t>
+      </w:r>
+    </w:p>
+    <w:p>
+      <w:r>
+        <w:t>Gameplay interface</w:t>
+      </w:r>
+    </w:p>
+    <w:p>
+      <w:r>
+        <w:t>Itch Cover</w:t>
+      </w:r>
+    </w:p>
+    <w:p>
+      <w:r>
+        <w:t>Itch Content</w:t>
+      </w:r>
+    </w:p>
+    <w:p>
+      <w:r>
+        <w:t>Itch Thumbnail</w:t>
       </w:r>
     </w:p>
     <w:p/>
     <w:p>
-      <w:r>
-        <w:rPr>
-          <w:b/>
-          <w:bCs/>
-        </w:rPr>
-        <w:t>RELEASE TYPE</w:t>
-      </w:r>
-    </w:p>
-    <w:p>
-      <w:r>
-        <w:t>Free + Patreon</w:t>
-      </w:r>
-    </w:p>
-    <w:p/>
-    <w:p>
-      <w:pPr>
-        <w:rPr>
-          <w:b/>
-          <w:bCs/>
-        </w:rPr>
-      </w:pPr>
-      <w:r>
-        <w:rPr>
-          <w:b/>
-          <w:bCs/>
-        </w:rPr>
-        <w:t>Summary of deliverables for INITIAL RELEASE:</w:t>
-      </w:r>
-    </w:p>
-    <w:p>
-      <w:r>
-        <w:t>…</w:t>
-      </w:r>
-    </w:p>
-    <w:p/>
-    <w:p>
-      <w:r>
-        <w:rPr>
-          <w:b/>
-          <w:bCs/>
-        </w:rPr>
-        <w:t>MARKETING ASSETS</w:t>
-      </w:r>
-    </w:p>
-    <w:p>
-      <w:r>
-        <w:t>Game Icon</w:t>
-      </w:r>
-    </w:p>
-    <w:p>
-      <w:r>
-        <w:t>Menu</w:t>
-      </w:r>
-    </w:p>
-    <w:p>
-      <w:r>
-        <w:t>Gameplay interface</w:t>
-      </w:r>
-    </w:p>
-    <w:p>
-      <w:r>
-        <w:t>Itch Cover</w:t>
-      </w:r>
-    </w:p>
-    <w:p>
-      <w:r>
-        <w:t>Itch Content</w:t>
-      </w:r>
-    </w:p>
-    <w:p>
-      <w:r>
-        <w:t>Itch Thumbnail</w:t>
-      </w:r>
-    </w:p>
-    <w:p/>
-    <w:p>
       <w:pPr>
         <w:rPr>
           <w:b/>
@@ -2418,7 +2874,6 @@
     </w:p>
     <w:p>
       <w:r>
-        <w:lastRenderedPageBreak/>
         <w:t>—</w:t>
       </w:r>
     </w:p>
@@ -3479,7 +3934,6 @@
   <w:style w:type="character" w:default="1" w:styleId="DefaultParagraphFont">
     <w:name w:val="Default Paragraph Font"/>
     <w:uiPriority w:val="1"/>
-    <w:semiHidden/>
     <w:unhideWhenUsed/>
   </w:style>
   <w:style w:type="table" w:default="1" w:styleId="TableNormal">
@@ -3502,6 +3956,16 @@
     <w:uiPriority w:val="99"/>
     <w:semiHidden/>
     <w:unhideWhenUsed/>
+  </w:style>
+  <w:style w:type="paragraph" w:styleId="NormalWeb">
+    <w:name w:val="Normal (Web)"/>
+    <w:basedOn w:val="Normal"/>
+    <w:rsid w:val="00BC5946"/>
+    <w:rPr>
+      <w:rFonts w:ascii="Times New Roman" w:hAnsi="Times New Roman"/>
+      <w:sz w:val="24"/>
+      <w:szCs w:val="24"/>
+    </w:rPr>
   </w:style>
 </w:styles>
 </file>

</xml_diff>

<commit_message>
NEW IMAGE CHANGES PLUS ADDED NEW MC MOCKUPS
* Modified "Transmitter Versions"
* Added Henry Santiago (Mockup and Transmitter Versions"
</commit_message>
<xml_diff>
--- a/production/docs/PROJECT-FALLEN.docx
+++ b/production/docs/PROJECT-FALLEN.docx
@@ -1,6 +1,6 @@
 
 <file path=word/document.xml><?xml version="1.0" encoding="utf-8"?>
-<w:document xmlns:wpc="http://schemas.microsoft.com/office/word/2010/wordprocessingCanvas" xmlns:mc="http://schemas.openxmlformats.org/markup-compatibility/2006" xmlns:o="urn:schemas-microsoft-com:office:office" xmlns:r="http://schemas.openxmlformats.org/officeDocument/2006/relationships" xmlns:m="http://schemas.openxmlformats.org/officeDocument/2006/math" xmlns:v="urn:schemas-microsoft-com:vml" xmlns:wp14="http://schemas.microsoft.com/office/word/2010/wordprocessingDrawing" xmlns:wp="http://schemas.openxmlformats.org/drawingml/2006/wordprocessingDrawing" xmlns:w="http://schemas.openxmlformats.org/wordprocessingml/2006/main" xmlns:w14="http://schemas.microsoft.com/office/word/2010/wordml" xmlns:w10="urn:schemas-microsoft-com:office:word" xmlns:w15="http://schemas.microsoft.com/office/word/2012/wordml" xmlns:wpg="http://schemas.microsoft.com/office/word/2010/wordprocessingGroup" xmlns:wpi="http://schemas.microsoft.com/office/word/2010/wordprocessingInk" xmlns:wne="http://schemas.microsoft.com/office/word/2006/wordml" xmlns:wps="http://schemas.microsoft.com/office/word/2010/wordprocessingShape" xmlns:wpsCustomData="http://www.wps.cn/officeDocument/2013/wpsCustomData" mc:Ignorable="w14 w15 wp14">
+<w:document xmlns:wpc="http://schemas.microsoft.com/office/word/2010/wordprocessingCanvas" xmlns:cx="http://schemas.microsoft.com/office/drawing/2014/chartex" xmlns:cx1="http://schemas.microsoft.com/office/drawing/2015/9/8/chartex" xmlns:cx2="http://schemas.microsoft.com/office/drawing/2015/10/21/chartex" xmlns:cx3="http://schemas.microsoft.com/office/drawing/2016/5/9/chartex" xmlns:cx4="http://schemas.microsoft.com/office/drawing/2016/5/10/chartex" xmlns:cx5="http://schemas.microsoft.com/office/drawing/2016/5/11/chartex" xmlns:cx6="http://schemas.microsoft.com/office/drawing/2016/5/12/chartex" xmlns:cx7="http://schemas.microsoft.com/office/drawing/2016/5/13/chartex" xmlns:cx8="http://schemas.microsoft.com/office/drawing/2016/5/14/chartex" xmlns:mc="http://schemas.openxmlformats.org/markup-compatibility/2006" xmlns:aink="http://schemas.microsoft.com/office/drawing/2016/ink" xmlns:am3d="http://schemas.microsoft.com/office/drawing/2017/model3d" xmlns:o="urn:schemas-microsoft-com:office:office" xmlns:oel="http://schemas.microsoft.com/office/2019/extlst" xmlns:r="http://schemas.openxmlformats.org/officeDocument/2006/relationships" xmlns:m="http://schemas.openxmlformats.org/officeDocument/2006/math" xmlns:v="urn:schemas-microsoft-com:vml" xmlns:wp14="http://schemas.microsoft.com/office/word/2010/wordprocessingDrawing" xmlns:wp="http://schemas.openxmlformats.org/drawingml/2006/wordprocessingDrawing" xmlns:w10="urn:schemas-microsoft-com:office:word" xmlns:w="http://schemas.openxmlformats.org/wordprocessingml/2006/main" xmlns:w14="http://schemas.microsoft.com/office/word/2010/wordml" xmlns:w15="http://schemas.microsoft.com/office/word/2012/wordml" xmlns:w16cex="http://schemas.microsoft.com/office/word/2018/wordml/cex" xmlns:w16cid="http://schemas.microsoft.com/office/word/2016/wordml/cid" xmlns:w16="http://schemas.microsoft.com/office/word/2018/wordml" xmlns:w16du="http://schemas.microsoft.com/office/word/2023/wordml/word16du" xmlns:w16sdtdh="http://schemas.microsoft.com/office/word/2020/wordml/sdtdatahash" xmlns:w16sdtfl="http://schemas.microsoft.com/office/word/2024/wordml/sdtformatlock" xmlns:w16se="http://schemas.microsoft.com/office/word/2015/wordml/symex" xmlns:wpg="http://schemas.microsoft.com/office/word/2010/wordprocessingGroup" xmlns:wpi="http://schemas.microsoft.com/office/word/2010/wordprocessingInk" xmlns:wne="http://schemas.microsoft.com/office/word/2006/wordml" xmlns:wps="http://schemas.microsoft.com/office/word/2010/wordprocessingShape" mc:Ignorable="w14 w15 w16se w16cid w16 w16cex w16sdtdh w16sdtfl w16du wp14">
   <w:body>
     <w:p>
       <w:pPr>
@@ -18,8 +18,19 @@
           <w:sz w:val="32"/>
           <w:szCs w:val="32"/>
         </w:rPr>
-        <w:t>PROJECT FALLEN_Republic</w:t>
-      </w:r>
+        <w:t xml:space="preserve">PROJECT </w:t>
+      </w:r>
+      <w:proofErr w:type="spellStart"/>
+      <w:r>
+        <w:rPr>
+          <w:b/>
+          <w:bCs/>
+          <w:sz w:val="32"/>
+          <w:szCs w:val="32"/>
+        </w:rPr>
+        <w:t>FALLEN_Republic</w:t>
+      </w:r>
+      <w:proofErr w:type="spellEnd"/>
     </w:p>
     <w:p/>
     <w:p>
@@ -70,8 +81,13 @@
     </w:p>
     <w:p>
       <w:r>
-        <w:t>-Steven Alfon, GodotBoi</w:t>
-      </w:r>
+        <w:t xml:space="preserve">-Steven Alfon, </w:t>
+      </w:r>
+      <w:proofErr w:type="spellStart"/>
+      <w:r>
+        <w:t>GodotBoi</w:t>
+      </w:r>
+      <w:proofErr w:type="spellEnd"/>
     </w:p>
     <w:p/>
     <w:p>
@@ -91,8 +107,13 @@
     </w:p>
     <w:p>
       <w:r>
-        <w:t>-Steven Alfon, GodotBoi</w:t>
-      </w:r>
+        <w:t xml:space="preserve">-Steven Alfon, </w:t>
+      </w:r>
+      <w:proofErr w:type="spellStart"/>
+      <w:r>
+        <w:t>GodotBoi</w:t>
+      </w:r>
+      <w:proofErr w:type="spellEnd"/>
     </w:p>
     <w:p/>
     <w:p>
@@ -133,33 +154,34 @@
     </w:p>
     <w:p>
       <w:r>
-        <w:br w:type="textWrapping"/>
-      </w:r>
-      <w:r>
-        <w:br w:type="textWrapping"/>
-      </w:r>
-      <w:r>
-        <w:br w:type="textWrapping"/>
-      </w:r>
-      <w:r>
-        <w:br w:type="textWrapping"/>
-      </w:r>
-      <w:r>
-        <w:br w:type="textWrapping"/>
-      </w:r>
-    </w:p>
-    <w:p>
-      <w:pPr>
-        <w:rPr>
-          <w:b/>
-          <w:bCs/>
-        </w:rPr>
-      </w:pPr>
-      <w:r>
-        <w:rPr>
-          <w:b/>
-          <w:bCs/>
-        </w:rPr>
+        <w:br/>
+      </w:r>
+      <w:r>
+        <w:br/>
+      </w:r>
+      <w:r>
+        <w:br/>
+      </w:r>
+      <w:r>
+        <w:br/>
+      </w:r>
+      <w:r>
+        <w:br/>
+      </w:r>
+    </w:p>
+    <w:p>
+      <w:pPr>
+        <w:rPr>
+          <w:b/>
+          <w:bCs/>
+        </w:rPr>
+      </w:pPr>
+      <w:r>
+        <w:rPr>
+          <w:b/>
+          <w:bCs/>
+        </w:rPr>
+        <w:lastRenderedPageBreak/>
         <w:t>CHARACTERS (MC’s)</w:t>
       </w:r>
     </w:p>
@@ -182,8 +204,13 @@
       </w:pPr>
       <w:bookmarkStart w:id="0" w:name="_Hlk196721902"/>
       <w:r>
-        <w:t>Nationality: Kalayans</w:t>
-      </w:r>
+        <w:t xml:space="preserve">Nationality: </w:t>
+      </w:r>
+      <w:proofErr w:type="spellStart"/>
+      <w:r>
+        <w:t>Kalayans</w:t>
+      </w:r>
+      <w:proofErr w:type="spellEnd"/>
     </w:p>
     <w:p>
       <w:pPr>
@@ -227,8 +254,6 @@
       </w:pPr>
       <w:r>
         <w:tab/>
-      </w:r>
-      <w:r>
         <w:t>Henry Santiago or just “</w:t>
       </w:r>
       <w:r>
@@ -239,17 +264,7 @@
         <w:t>Henry</w:t>
       </w:r>
       <w:r>
-        <w:t xml:space="preserve">” is </w:t>
-      </w:r>
-      <w:r>
-        <w:rPr>
-          <w:rFonts w:hint="default"/>
-          <w:lang w:val="en-US"/>
-        </w:rPr>
-        <w:t>Lucas</w:t>
-      </w:r>
-      <w:r>
-        <w:t>’s Bestfriend from Highschool. He’s fond of just watching Anime, Games, but knowledgeable on Military Knowledge, Current Events, Political Sciences… Tend to be like a “</w:t>
+        <w:t>” is Lucas’s Bestfriend from Highschool. He’s fond of just watching Anime, Games, but knowledgeable on Military Knowledge, Current Events, Political Sciences… Tend to be like a “</w:t>
       </w:r>
       <w:r>
         <w:rPr>
@@ -334,21 +349,7 @@
         <w:spacing w:after="0"/>
       </w:pPr>
       <w:r>
-        <w:rPr>
-          <w:rFonts w:hint="default"/>
-          <w:lang w:val="en-US"/>
-        </w:rPr>
-        <w:t>Lucas</w:t>
-      </w:r>
-      <w:r>
-        <w:t xml:space="preserve"> </w:t>
-      </w:r>
-      <w:r>
-        <w:rPr>
-          <w:rFonts w:hint="default"/>
-          <w:lang w:val="en-US"/>
-        </w:rPr>
-        <w:t>Phillips</w:t>
+        <w:t>Lucas Phillips</w:t>
       </w:r>
     </w:p>
     <w:p>
@@ -357,8 +358,13 @@
         <w:ind w:left="720"/>
       </w:pPr>
       <w:r>
-        <w:t>Nationality: Kalayans</w:t>
-      </w:r>
+        <w:t xml:space="preserve">Nationality: </w:t>
+      </w:r>
+      <w:proofErr w:type="spellStart"/>
+      <w:r>
+        <w:t>Kalayans</w:t>
+      </w:r>
+      <w:proofErr w:type="spellEnd"/>
     </w:p>
     <w:p>
       <w:pPr>
@@ -398,42 +404,35 @@
         <w:spacing w:after="0"/>
         <w:ind w:left="720"/>
       </w:pPr>
-      <w:bookmarkStart w:id="1" w:name="_GoBack"/>
-      <w:bookmarkEnd w:id="1"/>
       <w:r>
         <w:tab/>
-      </w:r>
-      <w:r>
-        <w:rPr>
-          <w:rFonts w:hint="default"/>
-          <w:lang w:val="en-US"/>
-        </w:rPr>
-        <w:t>Lucas</w:t>
-      </w:r>
-      <w:r>
-        <w:t xml:space="preserve"> </w:t>
-      </w:r>
-      <w:r>
-        <w:rPr>
-          <w:rFonts w:hint="default"/>
-          <w:lang w:val="en-US"/>
-        </w:rPr>
-        <w:t>Phillips</w:t>
-      </w:r>
-      <w:r>
-        <w:t xml:space="preserve"> or “</w:t>
-      </w:r>
-      <w:r>
-        <w:rPr>
-          <w:rFonts w:hint="default"/>
-          <w:b/>
-          <w:bCs/>
-          <w:lang w:val="en-US"/>
+        <w:t>Lucas Phillips or “</w:t>
+      </w:r>
+      <w:r>
+        <w:rPr>
+          <w:b/>
+          <w:bCs/>
         </w:rPr>
         <w:t>Luke</w:t>
       </w:r>
       <w:r>
-        <w:t>” is a reliable and supportive bestfriend of Henry since highschool. They share the same interest and experience with Henry since both of them experienced bullying and depression (he’s more depressed than Henry which he keeps him in bay…) That depression slowly heals as he met Farrin and made her as his girlfriend. He’s silent yet know how to do things or two.</w:t>
+        <w:t xml:space="preserve">” is a reliable and supportive </w:t>
+      </w:r>
+      <w:proofErr w:type="spellStart"/>
+      <w:r>
+        <w:t>bestfriend</w:t>
+      </w:r>
+      <w:proofErr w:type="spellEnd"/>
+      <w:r>
+        <w:t xml:space="preserve"> of Henry since </w:t>
+      </w:r>
+      <w:proofErr w:type="spellStart"/>
+      <w:r>
+        <w:t>highschool</w:t>
+      </w:r>
+      <w:proofErr w:type="spellEnd"/>
+      <w:r>
+        <w:t>. They share the same interest and experience with Henry since both of them experienced bullying and depression (he’s more depressed than Henry which he keeps him in bay…) That depression slowly heals as he met Farrin and made her as his girlfriend. He’s silent yet know how to do things or two.</w:t>
       </w:r>
     </w:p>
     <w:p>
@@ -463,8 +462,13 @@
         <w:jc w:val="both"/>
       </w:pPr>
       <w:r>
-        <w:t>Weapons: AR, SMG, Modular Autopistols</w:t>
-      </w:r>
+        <w:t xml:space="preserve">Weapons: AR, SMG, Modular </w:t>
+      </w:r>
+      <w:proofErr w:type="spellStart"/>
+      <w:r>
+        <w:t>Autopistols</w:t>
+      </w:r>
+      <w:proofErr w:type="spellEnd"/>
     </w:p>
     <w:p>
       <w:pPr>
@@ -489,7 +493,15 @@
         <w:jc w:val="both"/>
       </w:pPr>
       <w:r>
-        <w:t>Class: Assault  - Recon Type</w:t>
+        <w:t xml:space="preserve">Class: </w:t>
+      </w:r>
+      <w:proofErr w:type="gramStart"/>
+      <w:r>
+        <w:t>Assault  -</w:t>
+      </w:r>
+      <w:proofErr w:type="gramEnd"/>
+      <w:r>
+        <w:t xml:space="preserve"> Recon Type</w:t>
       </w:r>
     </w:p>
     <w:p>
@@ -510,8 +522,14 @@
         <w:br w:type="page"/>
       </w:r>
       <w:r>
-        <w:t>Kathy Fujumoto</w:t>
-      </w:r>
+        <w:lastRenderedPageBreak/>
+        <w:t xml:space="preserve">Kathy </w:t>
+      </w:r>
+      <w:proofErr w:type="spellStart"/>
+      <w:r>
+        <w:t>Fujumoto</w:t>
+      </w:r>
+      <w:proofErr w:type="spellEnd"/>
     </w:p>
     <w:p>
       <w:pPr>
@@ -519,8 +537,13 @@
         <w:ind w:left="720"/>
       </w:pPr>
       <w:r>
-        <w:t>Nationality: Fukushiman</w:t>
-      </w:r>
+        <w:t xml:space="preserve">Nationality: </w:t>
+      </w:r>
+      <w:proofErr w:type="spellStart"/>
+      <w:r>
+        <w:t>Fukushiman</w:t>
+      </w:r>
+      <w:proofErr w:type="spellEnd"/>
     </w:p>
     <w:p>
       <w:pPr>
@@ -563,8 +586,6 @@
       </w:pPr>
       <w:r>
         <w:tab/>
-      </w:r>
-      <w:r>
         <w:t>Kathy Fujimoto or just “</w:t>
       </w:r>
       <w:r>
@@ -575,7 +596,15 @@
         <w:t xml:space="preserve">Kath” </w:t>
       </w:r>
       <w:r>
-        <w:t>is a Fukushiman Nurse who helps people who is affected by the recent events before the sudden invasion of the enemy coalition as a member of the Humanitarian Aid of the Fukushima Federal Union.</w:t>
+        <w:t xml:space="preserve">is a </w:t>
+      </w:r>
+      <w:proofErr w:type="spellStart"/>
+      <w:r>
+        <w:t>Fukushiman</w:t>
+      </w:r>
+      <w:proofErr w:type="spellEnd"/>
+      <w:r>
+        <w:t xml:space="preserve"> Nurse who helps people who is affected by the recent events before the sudden invasion of the enemy coalition as a member of the Humanitarian Aid of the Fukushima Federal Union.</w:t>
       </w:r>
     </w:p>
     <w:p>
@@ -658,8 +687,13 @@
         <w:ind w:left="720"/>
       </w:pPr>
       <w:r>
-        <w:t>Nationality: Kampuran</w:t>
-      </w:r>
+        <w:t xml:space="preserve">Nationality: </w:t>
+      </w:r>
+      <w:proofErr w:type="spellStart"/>
+      <w:r>
+        <w:t>Kampuran</w:t>
+      </w:r>
+      <w:proofErr w:type="spellEnd"/>
     </w:p>
     <w:p>
       <w:pPr>
@@ -702,19 +736,7 @@
       </w:pPr>
       <w:r>
         <w:tab/>
-      </w:r>
-      <w:r>
-        <w:t xml:space="preserve">Farrin Meng is </w:t>
-      </w:r>
-      <w:r>
-        <w:rPr>
-          <w:rFonts w:hint="default"/>
-          <w:lang w:val="en-US"/>
-        </w:rPr>
-        <w:t>Lucas</w:t>
-      </w:r>
-      <w:r>
-        <w:t>’s girlfriend that he met during a foreign exchange. Farrin or “</w:t>
+        <w:t>Farrin Meng is Lucas’s girlfriend that he met during a foreign exchange. Farrin or “</w:t>
       </w:r>
       <w:r>
         <w:rPr>
@@ -724,17 +746,23 @@
         <w:t>Farr</w:t>
       </w:r>
       <w:r>
-        <w:t xml:space="preserve">” Is a Kampuran Citizen who lives with her family in a rural province of her country. She witnessed the progressive counts of her government yet the growing threat of her country seems oozes slowly as many news comes up. She is a Hyper and Caring to </w:t>
-      </w:r>
-      <w:r>
-        <w:rPr>
-          <w:rFonts w:hint="default"/>
-          <w:lang w:val="en-US"/>
-        </w:rPr>
-        <w:t>Lucas</w:t>
-      </w:r>
-      <w:r>
-        <w:t xml:space="preserve"> during the visit of the two bestfriend. She is well adept to survival as well as sleek stealth around the environment </w:t>
+        <w:t xml:space="preserve">” Is a </w:t>
+      </w:r>
+      <w:proofErr w:type="spellStart"/>
+      <w:r>
+        <w:t>Kampuran</w:t>
+      </w:r>
+      <w:proofErr w:type="spellEnd"/>
+      <w:r>
+        <w:t xml:space="preserve"> Citizen who lives with her family in a rural province of her country. She witnessed the progressive counts of her government yet the growing threat of her country seems oozes slowly as many news comes up. She is a Hyper and Caring to Lucas during the visit of the two </w:t>
+      </w:r>
+      <w:proofErr w:type="spellStart"/>
+      <w:r>
+        <w:t>bestfriend</w:t>
+      </w:r>
+      <w:proofErr w:type="spellEnd"/>
+      <w:r>
+        <w:t xml:space="preserve">. She is well adept to survival as well as sleek stealth around the environment </w:t>
       </w:r>
     </w:p>
     <w:p>
@@ -836,7 +864,27 @@
           <w:bCs/>
           <w:lang w:eastAsia="en-US"/>
         </w:rPr>
-        <w:t>1. Sukhothaya Republican State (Thailand-inspired)</w:t>
+        <w:t xml:space="preserve">1. </w:t>
+      </w:r>
+      <w:proofErr w:type="spellStart"/>
+      <w:r>
+        <w:rPr>
+          <w:rFonts w:eastAsia="Times New Roman" w:cs="Calibri"/>
+          <w:b/>
+          <w:bCs/>
+          <w:lang w:eastAsia="en-US"/>
+        </w:rPr>
+        <w:t>Sukhothaya</w:t>
+      </w:r>
+      <w:proofErr w:type="spellEnd"/>
+      <w:r>
+        <w:rPr>
+          <w:rFonts w:eastAsia="Times New Roman" w:cs="Calibri"/>
+          <w:b/>
+          <w:bCs/>
+          <w:lang w:eastAsia="en-US"/>
+        </w:rPr>
+        <w:t xml:space="preserve"> Republican State (Thailand-inspired)</w:t>
       </w:r>
     </w:p>
     <w:p>
@@ -877,7 +925,7 @@
           <w:rFonts w:eastAsia="Times New Roman" w:cs="Calibri"/>
           <w:lang w:eastAsia="en-US"/>
         </w:rPr>
-        <w:br w:type="textWrapping"/>
+        <w:br/>
       </w:r>
       <w:r>
         <w:rPr>
@@ -900,7 +948,7 @@
           <w:rFonts w:eastAsia="Times New Roman" w:cs="Calibri"/>
           <w:lang w:eastAsia="en-US"/>
         </w:rPr>
-        <w:br w:type="textWrapping"/>
+        <w:br/>
       </w:r>
       <w:r>
         <w:rPr>
@@ -916,14 +964,30 @@
           <w:rFonts w:eastAsia="Times New Roman" w:cs="Calibri"/>
           <w:lang w:eastAsia="en-US"/>
         </w:rPr>
-        <w:t xml:space="preserve"> Charismatic, Opportunistic, Ruthless, With a Strong Sense of Nationalism</w:t>
-      </w:r>
-      <w:r>
-        <w:rPr>
-          <w:rFonts w:eastAsia="Times New Roman" w:cs="Calibri"/>
-          <w:lang w:eastAsia="en-US"/>
-        </w:rPr>
-        <w:br w:type="textWrapping"/>
+        <w:t xml:space="preserve"> Charismatic, Opportunistic, Ruthless, </w:t>
+      </w:r>
+      <w:proofErr w:type="gramStart"/>
+      <w:r>
+        <w:rPr>
+          <w:rFonts w:eastAsia="Times New Roman" w:cs="Calibri"/>
+          <w:lang w:eastAsia="en-US"/>
+        </w:rPr>
+        <w:t>With</w:t>
+      </w:r>
+      <w:proofErr w:type="gramEnd"/>
+      <w:r>
+        <w:rPr>
+          <w:rFonts w:eastAsia="Times New Roman" w:cs="Calibri"/>
+          <w:lang w:eastAsia="en-US"/>
+        </w:rPr>
+        <w:t xml:space="preserve"> a Strong Sense of Nationalism</w:t>
+      </w:r>
+      <w:r>
+        <w:rPr>
+          <w:rFonts w:eastAsia="Times New Roman" w:cs="Calibri"/>
+          <w:lang w:eastAsia="en-US"/>
+        </w:rPr>
+        <w:br/>
       </w:r>
       <w:r>
         <w:rPr>
@@ -955,7 +1019,15 @@
           <w:rFonts w:eastAsia="Times New Roman" w:cs="Calibri"/>
           <w:lang w:eastAsia="en-US"/>
         </w:rPr>
-        <w:t xml:space="preserve"> hide his true nature—a cold, power-hungry individual willing to manipulate anyone to achieve his goals. He has risen through the political ranks by </w:t>
+        <w:t xml:space="preserve"> hide his true nature—a cold, power-hungry individual willing to manipulate anyone to achieve his goals. He has risen through the political </w:t>
+      </w:r>
+      <w:r>
+        <w:rPr>
+          <w:rFonts w:eastAsia="Times New Roman" w:cs="Calibri"/>
+          <w:lang w:eastAsia="en-US"/>
+        </w:rPr>
+        <w:lastRenderedPageBreak/>
+        <w:t xml:space="preserve">ranks by </w:t>
       </w:r>
       <w:r>
         <w:rPr>
@@ -973,14 +1045,25 @@
         </w:rPr>
         <w:t xml:space="preserve"> and aligning with external forces. His military wing, the </w:t>
       </w:r>
-      <w:r>
-        <w:rPr>
-          <w:rFonts w:eastAsia="Times New Roman" w:cs="Calibri"/>
-          <w:b/>
-          <w:bCs/>
-          <w:lang w:eastAsia="en-US"/>
-        </w:rPr>
-        <w:t>Sukhothayan Royal Army</w:t>
+      <w:proofErr w:type="spellStart"/>
+      <w:r>
+        <w:rPr>
+          <w:rFonts w:eastAsia="Times New Roman" w:cs="Calibri"/>
+          <w:b/>
+          <w:bCs/>
+          <w:lang w:eastAsia="en-US"/>
+        </w:rPr>
+        <w:t>Sukhothayan</w:t>
+      </w:r>
+      <w:proofErr w:type="spellEnd"/>
+      <w:r>
+        <w:rPr>
+          <w:rFonts w:eastAsia="Times New Roman" w:cs="Calibri"/>
+          <w:b/>
+          <w:bCs/>
+          <w:lang w:eastAsia="en-US"/>
+        </w:rPr>
+        <w:t xml:space="preserve"> Royal Army</w:t>
       </w:r>
       <w:r>
         <w:rPr>
@@ -994,7 +1077,7 @@
           <w:rFonts w:eastAsia="Times New Roman" w:cs="Calibri"/>
           <w:lang w:eastAsia="en-US"/>
         </w:rPr>
-        <w:br w:type="textWrapping"/>
+        <w:br/>
       </w:r>
       <w:r>
         <w:rPr>
@@ -1042,14 +1125,30 @@
           <w:rFonts w:eastAsia="Times New Roman" w:cs="Calibri"/>
           <w:lang w:eastAsia="en-US"/>
         </w:rPr>
-        <w:t>. He wants to expand Sukhothaya’s borders and use the conflict to unite the region under his rule. He believes his vision of a new Southeast Asia, controlled by the TSPL, will bring prosperity to his people—though he is more concerned with his own wealth and power.</w:t>
-      </w:r>
-      <w:r>
-        <w:rPr>
-          <w:rFonts w:eastAsia="Times New Roman" w:cs="Calibri"/>
-          <w:lang w:eastAsia="en-US"/>
-        </w:rPr>
-        <w:br w:type="textWrapping"/>
+        <w:t xml:space="preserve">. He wants to expand </w:t>
+      </w:r>
+      <w:proofErr w:type="spellStart"/>
+      <w:r>
+        <w:rPr>
+          <w:rFonts w:eastAsia="Times New Roman" w:cs="Calibri"/>
+          <w:lang w:eastAsia="en-US"/>
+        </w:rPr>
+        <w:t>Sukhothaya’s</w:t>
+      </w:r>
+      <w:proofErr w:type="spellEnd"/>
+      <w:r>
+        <w:rPr>
+          <w:rFonts w:eastAsia="Times New Roman" w:cs="Calibri"/>
+          <w:lang w:eastAsia="en-US"/>
+        </w:rPr>
+        <w:t xml:space="preserve"> borders and use the conflict to unite the region under his rule. He believes his vision of a new Southeast Asia, controlled by the TSPL, will bring prosperity to his people—though he is more concerned with his own wealth and power.</w:t>
+      </w:r>
+      <w:r>
+        <w:rPr>
+          <w:rFonts w:eastAsia="Times New Roman" w:cs="Calibri"/>
+          <w:lang w:eastAsia="en-US"/>
+        </w:rPr>
+        <w:br/>
       </w:r>
       <w:r>
         <w:rPr>
@@ -1275,7 +1374,27 @@
           <w:bCs/>
           <w:lang w:eastAsia="en-US"/>
         </w:rPr>
-        <w:t>2. Xiengkha Democratic Republic (Laos-inspired)</w:t>
+        <w:t xml:space="preserve">2. </w:t>
+      </w:r>
+      <w:proofErr w:type="spellStart"/>
+      <w:r>
+        <w:rPr>
+          <w:rFonts w:eastAsia="Times New Roman" w:cs="Calibri"/>
+          <w:b/>
+          <w:bCs/>
+          <w:lang w:eastAsia="en-US"/>
+        </w:rPr>
+        <w:t>Xiengkha</w:t>
+      </w:r>
+      <w:proofErr w:type="spellEnd"/>
+      <w:r>
+        <w:rPr>
+          <w:rFonts w:eastAsia="Times New Roman" w:cs="Calibri"/>
+          <w:b/>
+          <w:bCs/>
+          <w:lang w:eastAsia="en-US"/>
+        </w:rPr>
+        <w:t xml:space="preserve"> Democratic Republic (Laos-inspired)</w:t>
       </w:r>
     </w:p>
     <w:p>
@@ -1309,14 +1428,34 @@
           <w:bCs/>
           <w:lang w:eastAsia="en-US"/>
         </w:rPr>
-        <w:t>President Phanxay Khamla</w:t>
-      </w:r>
-      <w:r>
-        <w:rPr>
-          <w:rFonts w:eastAsia="Times New Roman" w:cs="Calibri"/>
-          <w:lang w:eastAsia="en-US"/>
-        </w:rPr>
-        <w:br w:type="textWrapping"/>
+        <w:t xml:space="preserve">President </w:t>
+      </w:r>
+      <w:proofErr w:type="spellStart"/>
+      <w:r>
+        <w:rPr>
+          <w:rFonts w:eastAsia="Times New Roman" w:cs="Calibri"/>
+          <w:b/>
+          <w:bCs/>
+          <w:lang w:eastAsia="en-US"/>
+        </w:rPr>
+        <w:t>Phanxay</w:t>
+      </w:r>
+      <w:proofErr w:type="spellEnd"/>
+      <w:r>
+        <w:rPr>
+          <w:rFonts w:eastAsia="Times New Roman" w:cs="Calibri"/>
+          <w:b/>
+          <w:bCs/>
+          <w:lang w:eastAsia="en-US"/>
+        </w:rPr>
+        <w:t xml:space="preserve"> Khamla</w:t>
+      </w:r>
+      <w:r>
+        <w:rPr>
+          <w:rFonts w:eastAsia="Times New Roman" w:cs="Calibri"/>
+          <w:lang w:eastAsia="en-US"/>
+        </w:rPr>
+        <w:br/>
       </w:r>
       <w:r>
         <w:rPr>
@@ -1332,14 +1471,30 @@
           <w:rFonts w:eastAsia="Times New Roman" w:cs="Calibri"/>
           <w:lang w:eastAsia="en-US"/>
         </w:rPr>
-        <w:t xml:space="preserve"> President of the Xiengkha Democratic Republic</w:t>
-      </w:r>
-      <w:r>
-        <w:rPr>
-          <w:rFonts w:eastAsia="Times New Roman" w:cs="Calibri"/>
-          <w:lang w:eastAsia="en-US"/>
-        </w:rPr>
-        <w:br w:type="textWrapping"/>
+        <w:t xml:space="preserve"> President of the </w:t>
+      </w:r>
+      <w:proofErr w:type="spellStart"/>
+      <w:r>
+        <w:rPr>
+          <w:rFonts w:eastAsia="Times New Roman" w:cs="Calibri"/>
+          <w:lang w:eastAsia="en-US"/>
+        </w:rPr>
+        <w:t>Xiengkha</w:t>
+      </w:r>
+      <w:proofErr w:type="spellEnd"/>
+      <w:r>
+        <w:rPr>
+          <w:rFonts w:eastAsia="Times New Roman" w:cs="Calibri"/>
+          <w:lang w:eastAsia="en-US"/>
+        </w:rPr>
+        <w:t xml:space="preserve"> Democratic Republic</w:t>
+      </w:r>
+      <w:r>
+        <w:rPr>
+          <w:rFonts w:eastAsia="Times New Roman" w:cs="Calibri"/>
+          <w:lang w:eastAsia="en-US"/>
+        </w:rPr>
+        <w:br/>
       </w:r>
       <w:r>
         <w:rPr>
@@ -1362,7 +1517,7 @@
           <w:rFonts w:eastAsia="Times New Roman" w:cs="Calibri"/>
           <w:lang w:eastAsia="en-US"/>
         </w:rPr>
-        <w:br w:type="textWrapping"/>
+        <w:br/>
       </w:r>
       <w:r>
         <w:rPr>
@@ -1378,7 +1533,23 @@
           <w:rFonts w:eastAsia="Times New Roman" w:cs="Calibri"/>
           <w:lang w:eastAsia="en-US"/>
         </w:rPr>
-        <w:t xml:space="preserve"> Phanxay Khamla, though not as charismatic as some other TSPL leaders, is an expert in </w:t>
+        <w:t xml:space="preserve"> </w:t>
+      </w:r>
+      <w:proofErr w:type="spellStart"/>
+      <w:r>
+        <w:rPr>
+          <w:rFonts w:eastAsia="Times New Roman" w:cs="Calibri"/>
+          <w:lang w:eastAsia="en-US"/>
+        </w:rPr>
+        <w:t>Phanxay</w:t>
+      </w:r>
+      <w:proofErr w:type="spellEnd"/>
+      <w:r>
+        <w:rPr>
+          <w:rFonts w:eastAsia="Times New Roman" w:cs="Calibri"/>
+          <w:lang w:eastAsia="en-US"/>
+        </w:rPr>
+        <w:t xml:space="preserve"> Khamla, though not as charismatic as some other TSPL leaders, is an expert in </w:t>
       </w:r>
       <w:r>
         <w:rPr>
@@ -1417,7 +1588,7 @@
           <w:rFonts w:eastAsia="Times New Roman" w:cs="Calibri"/>
           <w:lang w:eastAsia="en-US"/>
         </w:rPr>
-        <w:br w:type="textWrapping"/>
+        <w:br/>
       </w:r>
       <w:r>
         <w:rPr>
@@ -1433,7 +1604,39 @@
           <w:rFonts w:eastAsia="Times New Roman" w:cs="Calibri"/>
           <w:lang w:eastAsia="en-US"/>
         </w:rPr>
-        <w:t xml:space="preserve"> Phanxay believes that in order to secure his nation’s future, Xiengkha must rise to power. He seeks to use the </w:t>
+        <w:t xml:space="preserve"> </w:t>
+      </w:r>
+      <w:proofErr w:type="spellStart"/>
+      <w:r>
+        <w:rPr>
+          <w:rFonts w:eastAsia="Times New Roman" w:cs="Calibri"/>
+          <w:lang w:eastAsia="en-US"/>
+        </w:rPr>
+        <w:t>Phanxay</w:t>
+      </w:r>
+      <w:proofErr w:type="spellEnd"/>
+      <w:r>
+        <w:rPr>
+          <w:rFonts w:eastAsia="Times New Roman" w:cs="Calibri"/>
+          <w:lang w:eastAsia="en-US"/>
+        </w:rPr>
+        <w:t xml:space="preserve"> believes that in order to secure his nation’s future, </w:t>
+      </w:r>
+      <w:proofErr w:type="spellStart"/>
+      <w:r>
+        <w:rPr>
+          <w:rFonts w:eastAsia="Times New Roman" w:cs="Calibri"/>
+          <w:lang w:eastAsia="en-US"/>
+        </w:rPr>
+        <w:t>Xiengkha</w:t>
+      </w:r>
+      <w:proofErr w:type="spellEnd"/>
+      <w:r>
+        <w:rPr>
+          <w:rFonts w:eastAsia="Times New Roman" w:cs="Calibri"/>
+          <w:lang w:eastAsia="en-US"/>
+        </w:rPr>
+        <w:t xml:space="preserve"> must rise to power. He seeks to use the </w:t>
       </w:r>
       <w:r>
         <w:rPr>
@@ -1488,7 +1691,7 @@
           <w:rFonts w:eastAsia="Times New Roman" w:cs="Calibri"/>
           <w:lang w:eastAsia="en-US"/>
         </w:rPr>
-        <w:br w:type="textWrapping"/>
+        <w:br/>
       </w:r>
       <w:r>
         <w:rPr>
@@ -1673,7 +1876,27 @@
           <w:bCs/>
           <w:lang w:eastAsia="en-US"/>
         </w:rPr>
-        <w:t>3. Sovereign State of Thanmyo (Myanmar-inspired)</w:t>
+        <w:t xml:space="preserve">3. Sovereign State of </w:t>
+      </w:r>
+      <w:proofErr w:type="spellStart"/>
+      <w:r>
+        <w:rPr>
+          <w:rFonts w:eastAsia="Times New Roman" w:cs="Calibri"/>
+          <w:b/>
+          <w:bCs/>
+          <w:lang w:eastAsia="en-US"/>
+        </w:rPr>
+        <w:t>Thanmyo</w:t>
+      </w:r>
+      <w:proofErr w:type="spellEnd"/>
+      <w:r>
+        <w:rPr>
+          <w:rFonts w:eastAsia="Times New Roman" w:cs="Calibri"/>
+          <w:b/>
+          <w:bCs/>
+          <w:lang w:eastAsia="en-US"/>
+        </w:rPr>
+        <w:t xml:space="preserve"> (Myanmar-inspired)</w:t>
       </w:r>
     </w:p>
     <w:p>
@@ -1714,7 +1937,7 @@
           <w:rFonts w:eastAsia="Times New Roman" w:cs="Calibri"/>
           <w:lang w:eastAsia="en-US"/>
         </w:rPr>
-        <w:br w:type="textWrapping"/>
+        <w:br/>
       </w:r>
       <w:r>
         <w:rPr>
@@ -1730,14 +1953,23 @@
           <w:rFonts w:eastAsia="Times New Roman" w:cs="Calibri"/>
           <w:lang w:eastAsia="en-US"/>
         </w:rPr>
-        <w:t xml:space="preserve"> General and Supreme Leader of Thanmyo</w:t>
-      </w:r>
-      <w:r>
-        <w:rPr>
-          <w:rFonts w:eastAsia="Times New Roman" w:cs="Calibri"/>
-          <w:lang w:eastAsia="en-US"/>
-        </w:rPr>
-        <w:br w:type="textWrapping"/>
+        <w:t xml:space="preserve"> General and Supreme Leader of </w:t>
+      </w:r>
+      <w:proofErr w:type="spellStart"/>
+      <w:r>
+        <w:rPr>
+          <w:rFonts w:eastAsia="Times New Roman" w:cs="Calibri"/>
+          <w:lang w:eastAsia="en-US"/>
+        </w:rPr>
+        <w:t>Thanmyo</w:t>
+      </w:r>
+      <w:proofErr w:type="spellEnd"/>
+      <w:r>
+        <w:rPr>
+          <w:rFonts w:eastAsia="Times New Roman" w:cs="Calibri"/>
+          <w:lang w:eastAsia="en-US"/>
+        </w:rPr>
+        <w:br/>
       </w:r>
       <w:r>
         <w:rPr>
@@ -1760,7 +1992,7 @@
           <w:rFonts w:eastAsia="Times New Roman" w:cs="Calibri"/>
           <w:lang w:eastAsia="en-US"/>
         </w:rPr>
-        <w:br w:type="textWrapping"/>
+        <w:br/>
       </w:r>
       <w:r>
         <w:rPr>
@@ -1794,6 +2026,7 @@
         </w:rPr>
         <w:t xml:space="preserve">. He sees the world in black and white, where only the strong survive, and his nation, </w:t>
       </w:r>
+      <w:proofErr w:type="spellStart"/>
       <w:r>
         <w:rPr>
           <w:rFonts w:eastAsia="Times New Roman" w:cs="Calibri"/>
@@ -1803,12 +2036,29 @@
         </w:rPr>
         <w:t>Thanmyo</w:t>
       </w:r>
-      <w:r>
-        <w:rPr>
-          <w:rFonts w:eastAsia="Times New Roman" w:cs="Calibri"/>
-          <w:lang w:eastAsia="en-US"/>
-        </w:rPr>
-        <w:t xml:space="preserve">, must assert its dominance at all costs. Under his rule, Thanmyo has become one of the most feared military powers in Southeast Asia. His authoritarian rule has no room for dissent, and he quashes any resistance with </w:t>
+      <w:proofErr w:type="spellEnd"/>
+      <w:r>
+        <w:rPr>
+          <w:rFonts w:eastAsia="Times New Roman" w:cs="Calibri"/>
+          <w:lang w:eastAsia="en-US"/>
+        </w:rPr>
+        <w:t xml:space="preserve">, must assert its dominance at all costs. Under his rule, </w:t>
+      </w:r>
+      <w:proofErr w:type="spellStart"/>
+      <w:r>
+        <w:rPr>
+          <w:rFonts w:eastAsia="Times New Roman" w:cs="Calibri"/>
+          <w:lang w:eastAsia="en-US"/>
+        </w:rPr>
+        <w:t>Thanmyo</w:t>
+      </w:r>
+      <w:proofErr w:type="spellEnd"/>
+      <w:r>
+        <w:rPr>
+          <w:rFonts w:eastAsia="Times New Roman" w:cs="Calibri"/>
+          <w:lang w:eastAsia="en-US"/>
+        </w:rPr>
+        <w:t xml:space="preserve"> has become one of the most feared military powers in Southeast Asia. His authoritarian rule has no room for dissent, and he quashes any resistance with </w:t>
       </w:r>
       <w:r>
         <w:rPr>
@@ -1831,7 +2081,7 @@
           <w:rFonts w:eastAsia="Times New Roman" w:cs="Calibri"/>
           <w:lang w:eastAsia="en-US"/>
         </w:rPr>
-        <w:br w:type="textWrapping"/>
+        <w:br/>
       </w:r>
       <w:r>
         <w:rPr>
@@ -1863,7 +2113,15 @@
           <w:rFonts w:eastAsia="Times New Roman" w:cs="Calibri"/>
           <w:lang w:eastAsia="en-US"/>
         </w:rPr>
-        <w:t xml:space="preserve"> and views the conflict as an opportunity to secure his nation’s survival in a world dominated by larger powers. He is a true believer in </w:t>
+        <w:t xml:space="preserve"> and views the conflict as an </w:t>
+      </w:r>
+      <w:r>
+        <w:rPr>
+          <w:rFonts w:eastAsia="Times New Roman" w:cs="Calibri"/>
+          <w:lang w:eastAsia="en-US"/>
+        </w:rPr>
+        <w:lastRenderedPageBreak/>
+        <w:t xml:space="preserve">opportunity to secure his nation’s survival in a world dominated by larger powers. He is a true believer in </w:t>
       </w:r>
       <w:r>
         <w:rPr>
@@ -1895,14 +2153,30 @@
           <w:rFonts w:eastAsia="Times New Roman" w:cs="Calibri"/>
           <w:lang w:eastAsia="en-US"/>
         </w:rPr>
-        <w:t>, and he wants to ensure that Thanmyo’s voice is heard on the world stage.</w:t>
-      </w:r>
-      <w:r>
-        <w:rPr>
-          <w:rFonts w:eastAsia="Times New Roman" w:cs="Calibri"/>
-          <w:lang w:eastAsia="en-US"/>
-        </w:rPr>
-        <w:br w:type="textWrapping"/>
+        <w:t xml:space="preserve">, and he wants to ensure that </w:t>
+      </w:r>
+      <w:proofErr w:type="spellStart"/>
+      <w:r>
+        <w:rPr>
+          <w:rFonts w:eastAsia="Times New Roman" w:cs="Calibri"/>
+          <w:lang w:eastAsia="en-US"/>
+        </w:rPr>
+        <w:t>Thanmyo’s</w:t>
+      </w:r>
+      <w:proofErr w:type="spellEnd"/>
+      <w:r>
+        <w:rPr>
+          <w:rFonts w:eastAsia="Times New Roman" w:cs="Calibri"/>
+          <w:lang w:eastAsia="en-US"/>
+        </w:rPr>
+        <w:t xml:space="preserve"> voice is heard on the world stage.</w:t>
+      </w:r>
+      <w:r>
+        <w:rPr>
+          <w:rFonts w:eastAsia="Times New Roman" w:cs="Calibri"/>
+          <w:lang w:eastAsia="en-US"/>
+        </w:rPr>
+        <w:br/>
       </w:r>
       <w:r>
         <w:rPr>
@@ -2071,20 +2345,14 @@
           <w:b/>
           <w:bCs/>
         </w:rPr>
-        <w:br w:type="textWrapping"/>
-      </w:r>
-      <w:r>
-        <w:rPr>
-          <w:b/>
-          <w:bCs/>
-        </w:rPr>
-        <w:br w:type="textWrapping"/>
-      </w:r>
-      <w:r>
-        <w:rPr>
-          <w:b/>
-          <w:bCs/>
-        </w:rPr>
+        <w:br/>
+      </w:r>
+      <w:r>
+        <w:rPr>
+          <w:b/>
+          <w:bCs/>
+        </w:rPr>
+        <w:br/>
         <w:t xml:space="preserve">Allies </w:t>
       </w:r>
       <w:r>
@@ -2134,12 +2402,21 @@
       </w:r>
     </w:p>
     <w:p>
-      <w:r>
-        <w:rPr>
-          <w:b/>
-          <w:bCs/>
-        </w:rPr>
-        <w:t xml:space="preserve">Kampura-Preyvatan Confederate Union: </w:t>
+      <w:proofErr w:type="spellStart"/>
+      <w:r>
+        <w:rPr>
+          <w:b/>
+          <w:bCs/>
+        </w:rPr>
+        <w:t>Kampura-Preyvatan</w:t>
+      </w:r>
+      <w:proofErr w:type="spellEnd"/>
+      <w:r>
+        <w:rPr>
+          <w:b/>
+          <w:bCs/>
+        </w:rPr>
+        <w:t xml:space="preserve"> Confederate Union: </w:t>
       </w:r>
       <w:r>
         <w:t>Member</w:t>
@@ -2185,48 +2462,84 @@
       </w:r>
     </w:p>
     <w:p>
-      <w:r>
-        <w:rPr>
-          <w:b/>
-          <w:bCs/>
-        </w:rPr>
-        <w:t>Tianshu Democratic Peoples Republic</w:t>
+      <w:proofErr w:type="spellStart"/>
+      <w:r>
+        <w:rPr>
+          <w:b/>
+          <w:bCs/>
+        </w:rPr>
+        <w:t>Tianshu</w:t>
+      </w:r>
+      <w:proofErr w:type="spellEnd"/>
+      <w:r>
+        <w:rPr>
+          <w:b/>
+          <w:bCs/>
+        </w:rPr>
+        <w:t xml:space="preserve"> Democratic Peoples Republic</w:t>
       </w:r>
       <w:r>
         <w:t>: Supporter</w:t>
       </w:r>
     </w:p>
     <w:p>
-      <w:r>
-        <w:rPr>
-          <w:b/>
-          <w:bCs/>
-        </w:rPr>
-        <w:t>Volgodan Republic</w:t>
+      <w:proofErr w:type="spellStart"/>
+      <w:r>
+        <w:rPr>
+          <w:b/>
+          <w:bCs/>
+        </w:rPr>
+        <w:t>Volgodan</w:t>
+      </w:r>
+      <w:proofErr w:type="spellEnd"/>
+      <w:r>
+        <w:rPr>
+          <w:b/>
+          <w:bCs/>
+        </w:rPr>
+        <w:t xml:space="preserve"> Republic</w:t>
       </w:r>
       <w:r>
         <w:t>: Supporter</w:t>
       </w:r>
     </w:p>
     <w:p>
-      <w:r>
-        <w:rPr>
-          <w:b/>
-          <w:bCs/>
-        </w:rPr>
-        <w:t>Sukhothaya Republican State</w:t>
+      <w:proofErr w:type="spellStart"/>
+      <w:r>
+        <w:rPr>
+          <w:b/>
+          <w:bCs/>
+        </w:rPr>
+        <w:t>Sukhothaya</w:t>
+      </w:r>
+      <w:proofErr w:type="spellEnd"/>
+      <w:r>
+        <w:rPr>
+          <w:b/>
+          <w:bCs/>
+        </w:rPr>
+        <w:t xml:space="preserve"> Republican State</w:t>
       </w:r>
       <w:r>
         <w:t>: Founder</w:t>
       </w:r>
     </w:p>
     <w:p>
-      <w:r>
-        <w:rPr>
-          <w:b/>
-          <w:bCs/>
-        </w:rPr>
-        <w:t>Xiengkha Democratic Republic</w:t>
+      <w:proofErr w:type="spellStart"/>
+      <w:r>
+        <w:rPr>
+          <w:b/>
+          <w:bCs/>
+        </w:rPr>
+        <w:t>Xiengkha</w:t>
+      </w:r>
+      <w:proofErr w:type="spellEnd"/>
+      <w:r>
+        <w:rPr>
+          <w:b/>
+          <w:bCs/>
+        </w:rPr>
+        <w:t xml:space="preserve"> Democratic Republic</w:t>
       </w:r>
       <w:r>
         <w:t>: Founder</w:t>
@@ -2238,112 +2551,203 @@
           <w:b/>
           <w:bCs/>
         </w:rPr>
-        <w:t>Sovereign State of Thanmyo</w:t>
-      </w:r>
+        <w:t xml:space="preserve">Sovereign State of </w:t>
+      </w:r>
+      <w:proofErr w:type="spellStart"/>
+      <w:r>
+        <w:rPr>
+          <w:b/>
+          <w:bCs/>
+        </w:rPr>
+        <w:t>Thanmyo</w:t>
+      </w:r>
+      <w:proofErr w:type="spellEnd"/>
       <w:r>
         <w:t>: Founder</w:t>
       </w:r>
     </w:p>
     <w:p>
       <w:r>
-        <w:t>—Top down shooter</w:t>
+        <w:t>—</w:t>
+      </w:r>
+      <w:proofErr w:type="gramStart"/>
+      <w:r>
+        <w:t>Top down</w:t>
+      </w:r>
+      <w:proofErr w:type="gramEnd"/>
+      <w:r>
+        <w:t xml:space="preserve"> shooter</w:t>
       </w:r>
     </w:p>
     <w:p/>
     <w:p/>
     <w:p>
-      <w:r>
-        <w:rPr>
-          <w:b/>
-          <w:bCs/>
-        </w:rPr>
-        <w:br w:type="textWrapping"/>
-      </w:r>
-      <w:r>
-        <w:rPr>
-          <w:b/>
-          <w:bCs/>
-        </w:rPr>
-        <w:br w:type="textWrapping"/>
-      </w:r>
-      <w:r>
-        <w:rPr>
-          <w:b/>
-          <w:bCs/>
-        </w:rPr>
-        <w:br w:type="textWrapping"/>
-      </w:r>
-      <w:r>
-        <w:rPr>
-          <w:b/>
-          <w:bCs/>
-        </w:rPr>
-        <w:br w:type="textWrapping"/>
-      </w:r>
-      <w:r>
-        <w:rPr>
-          <w:b/>
-          <w:bCs/>
-        </w:rPr>
-        <w:br w:type="textWrapping"/>
-      </w:r>
-      <w:r>
-        <w:rPr>
-          <w:b/>
-          <w:bCs/>
-        </w:rPr>
-        <w:br w:type="textWrapping"/>
-      </w:r>
-      <w:r>
-        <w:rPr>
-          <w:b/>
-          <w:bCs/>
-        </w:rPr>
-        <w:br w:type="textWrapping"/>
-      </w:r>
-      <w:r>
-        <w:rPr>
-          <w:b/>
-          <w:bCs/>
-        </w:rPr>
-        <w:br w:type="textWrapping"/>
-      </w:r>
-      <w:r>
-        <w:rPr>
-          <w:b/>
-          <w:bCs/>
-        </w:rPr>
-        <w:br w:type="textWrapping"/>
-      </w:r>
-      <w:r>
-        <w:rPr>
-          <w:b/>
-          <w:bCs/>
-        </w:rPr>
-        <w:br w:type="textWrapping"/>
-      </w:r>
-      <w:r>
-        <w:rPr>
-          <w:b/>
-          <w:bCs/>
-        </w:rPr>
-        <w:br w:type="textWrapping"/>
-      </w:r>
-      <w:r>
-        <w:rPr>
-          <w:b/>
-          <w:bCs/>
-        </w:rPr>
-        <w:br w:type="textWrapping"/>
-      </w:r>
-      <w:r>
-        <w:rPr>
-          <w:b/>
-          <w:bCs/>
-        </w:rPr>
+      <w:pPr>
+        <w:rPr>
+          <w:b/>
+          <w:bCs/>
+        </w:rPr>
+      </w:pPr>
+      <w:r>
+        <w:rPr>
+          <w:b/>
+          <w:bCs/>
+        </w:rPr>
+        <w:br/>
+      </w:r>
+      <w:r>
+        <w:rPr>
+          <w:b/>
+          <w:bCs/>
+        </w:rPr>
+        <w:br/>
+      </w:r>
+      <w:r>
+        <w:rPr>
+          <w:b/>
+          <w:bCs/>
+        </w:rPr>
+        <w:br/>
+      </w:r>
+      <w:r>
+        <w:rPr>
+          <w:b/>
+          <w:bCs/>
+        </w:rPr>
+        <w:br/>
+      </w:r>
+      <w:r>
+        <w:rPr>
+          <w:b/>
+          <w:bCs/>
+        </w:rPr>
+        <w:br/>
+      </w:r>
+      <w:r>
+        <w:rPr>
+          <w:b/>
+          <w:bCs/>
+        </w:rPr>
+        <w:br/>
+      </w:r>
+      <w:r>
+        <w:rPr>
+          <w:b/>
+          <w:bCs/>
+        </w:rPr>
+        <w:br/>
+      </w:r>
+      <w:r>
+        <w:rPr>
+          <w:b/>
+          <w:bCs/>
+        </w:rPr>
+        <w:br/>
+      </w:r>
+      <w:r>
+        <w:rPr>
+          <w:b/>
+          <w:bCs/>
+        </w:rPr>
+        <w:br/>
+      </w:r>
+      <w:r>
+        <w:rPr>
+          <w:b/>
+          <w:bCs/>
+        </w:rPr>
+        <w:br/>
+      </w:r>
+      <w:r>
+        <w:rPr>
+          <w:b/>
+          <w:bCs/>
+        </w:rPr>
+        <w:br/>
+      </w:r>
+      <w:r>
+        <w:rPr>
+          <w:b/>
+          <w:bCs/>
+        </w:rPr>
+        <w:lastRenderedPageBreak/>
+        <w:br/>
         <w:t>CONCEPT ART</w:t>
       </w:r>
     </w:p>
+    <w:p>
+      <w:r>
+        <w:t>Henry Santiago</w:t>
+      </w:r>
+    </w:p>
+    <w:p>
+      <w:r>
+        <w:fldChar w:fldCharType="begin"/>
+      </w:r>
+      <w:r>
+        <w:instrText xml:space="preserve"> INCLUDEPICTURE "C:\\Users\\MIKKO\\Documents\\Project-Fallen-Republic\\production\\Plan\\Concept Art\\MCs\\Henry 1X1.png" \* MERGEFORMATINET </w:instrText>
+      </w:r>
+      <w:r>
+        <w:fldChar w:fldCharType="separate"/>
+      </w:r>
+      <w:r>
+        <w:pict w14:anchorId="40685A39">
+          <v:shapetype id="_x0000_t75" coordsize="21600,21600" o:spt="75" o:preferrelative="t" path="m@4@5l@4@11@9@11@9@5xe" filled="f" stroked="f">
+            <v:stroke joinstyle="miter"/>
+            <v:formulas>
+              <v:f eqn="if lineDrawn pixelLineWidth 0"/>
+              <v:f eqn="sum @0 1 0"/>
+              <v:f eqn="sum 0 0 @1"/>
+              <v:f eqn="prod @2 1 2"/>
+              <v:f eqn="prod @3 21600 pixelWidth"/>
+              <v:f eqn="prod @3 21600 pixelHeight"/>
+              <v:f eqn="sum @0 0 1"/>
+              <v:f eqn="prod @6 1 2"/>
+              <v:f eqn="prod @7 21600 pixelWidth"/>
+              <v:f eqn="sum @8 21600 0"/>
+              <v:f eqn="prod @7 21600 pixelHeight"/>
+              <v:f eqn="sum @10 21600 0"/>
+            </v:formulas>
+            <v:path o:extrusionok="f" gradientshapeok="t" o:connecttype="rect"/>
+            <o:lock v:ext="edit" aspectratio="t"/>
+          </v:shapetype>
+          <v:shape id="_x0000_i1059" type="#_x0000_t75" alt="" style="width:149.8pt;height:149.8pt">
+            <v:imagedata r:id="rId7" r:href="rId8"/>
+          </v:shape>
+        </w:pict>
+      </w:r>
+      <w:r>
+        <w:fldChar w:fldCharType="end"/>
+      </w:r>
+      <w:r>
+        <w:fldChar w:fldCharType="begin"/>
+      </w:r>
+      <w:r>
+        <w:instrText xml:space="preserve"> INCLUDEPICTURE "C:\\Users\\MIKKO\\Documents\\Project-Fallen-Republic\\production\\Plan\\Concept Art\\MCs\\Henry 1X1-TRXVer.png" \* MERGEFORMATINET </w:instrText>
+      </w:r>
+      <w:r>
+        <w:fldChar w:fldCharType="separate"/>
+      </w:r>
+      <w:r>
+        <w:pict w14:anchorId="344BAD06">
+          <v:shape id="_x0000_i1061" type="#_x0000_t75" alt="" style="width:149.8pt;height:149.8pt">
+            <v:imagedata r:id="rId9" r:href="rId10"/>
+          </v:shape>
+        </w:pict>
+      </w:r>
+      <w:r>
+        <w:fldChar w:fldCharType="end"/>
+      </w:r>
+    </w:p>
+    <w:p/>
+    <w:p>
+      <w:r>
+        <w:t>Lucas Philips</w:t>
+      </w:r>
+    </w:p>
+    <w:p/>
+    <w:p/>
+    <w:p/>
     <w:p>
       <w:r>
         <w:t>Farrin Meng</w:t>
@@ -2365,15 +2769,18 @@
         <w:fldChar w:fldCharType="separate"/>
       </w:r>
       <w:r>
-        <w:pict>
-          <v:shape id="_x0000_i1025" o:spt="75" type="#_x0000_t75" style="height:150.1pt;width:150.1pt;" filled="f" o:preferrelative="t" stroked="f" coordsize="21600,21600">
-            <v:path/>
-            <v:fill on="f" focussize="0,0"/>
-            <v:stroke on="f" joinstyle="miter"/>
-            <v:imagedata r:id="rId6" r:href="rId7" o:title=""/>
-            <o:lock v:ext="edit" aspectratio="t"/>
-            <w10:wrap type="none"/>
-            <w10:anchorlock/>
+        <w:fldChar w:fldCharType="begin"/>
+      </w:r>
+      <w:r>
+        <w:instrText xml:space="preserve"> INCLUDEPICTURE  "C:\\Users\\MIKKO\\Documents\\Project-Fallen-Republic\\production\\Plan\\Concept%20Art\\MCs\\Farr%201X1.png" \* MERGEFORMATINET </w:instrText>
+      </w:r>
+      <w:r>
+        <w:fldChar w:fldCharType="separate"/>
+      </w:r>
+      <w:r>
+        <w:pict w14:anchorId="14836C36">
+          <v:shape id="_x0000_i1073" type="#_x0000_t75" style="width:149.8pt;height:149.8pt">
+            <v:imagedata r:id="rId11" r:href="rId12"/>
           </v:shape>
         </w:pict>
       </w:r>
@@ -2381,6 +2788,9 @@
         <w:fldChar w:fldCharType="end"/>
       </w:r>
       <w:r>
+        <w:fldChar w:fldCharType="end"/>
+      </w:r>
+      <w:r>
         <w:fldChar w:fldCharType="begin"/>
       </w:r>
       <w:r>
@@ -2390,26 +2800,31 @@
         <w:fldChar w:fldCharType="separate"/>
       </w:r>
       <w:r>
-        <w:pict>
-          <v:shape id="_x0000_i1026" o:spt="75" type="#_x0000_t75" style="height:150.1pt;width:150.1pt;" filled="f" o:preferrelative="t" stroked="f" coordsize="21600,21600">
-            <v:path/>
-            <v:fill on="f" focussize="0,0"/>
-            <v:stroke on="f" joinstyle="miter"/>
-            <v:imagedata r:id="rId8" r:href="rId9" o:title=""/>
-            <o:lock v:ext="edit" aspectratio="t"/>
-            <w10:wrap type="none"/>
-            <w10:anchorlock/>
+        <w:pict w14:anchorId="3602EC96">
+          <v:shape id="_x0000_i1075" type="#_x0000_t75" alt="" style="width:149.8pt;height:149.8pt">
+            <v:imagedata r:id="rId13" r:href="rId14"/>
           </v:shape>
         </w:pict>
       </w:r>
       <w:r>
         <w:fldChar w:fldCharType="end"/>
       </w:r>
+    </w:p>
+    <w:p>
+      <w:pPr>
+        <w:tabs>
+          <w:tab w:val="left" w:pos="6860"/>
+        </w:tabs>
+      </w:pPr>
       <w:r>
         <w:tab/>
       </w:r>
     </w:p>
-    <w:p/>
+    <w:p>
+      <w:r>
+        <w:br w:type="page"/>
+      </w:r>
+    </w:p>
     <w:p>
       <w:r>
         <w:t>Kathy Fujimoto</w:t>
@@ -2426,15 +2841,18 @@
         <w:fldChar w:fldCharType="separate"/>
       </w:r>
       <w:r>
-        <w:pict>
-          <v:shape id="_x0000_i1027" o:spt="75" type="#_x0000_t75" style="height:150.1pt;width:150.1pt;" filled="f" o:preferrelative="t" stroked="f" coordsize="21600,21600">
-            <v:path/>
-            <v:fill on="f" focussize="0,0"/>
-            <v:stroke on="f" joinstyle="miter"/>
-            <v:imagedata r:id="rId10" r:href="rId11" o:title=""/>
-            <o:lock v:ext="edit" aspectratio="t"/>
-            <w10:wrap type="none"/>
-            <w10:anchorlock/>
+        <w:fldChar w:fldCharType="begin"/>
+      </w:r>
+      <w:r>
+        <w:instrText xml:space="preserve"> INCLUDEPICTURE  "C:\\Users\\MIKKO\\Documents\\Project-Fallen-Republic\\production\\Plan\\Concept%20Art\\MCs\\Kathy%201X1.png" \* MERGEFORMATINET </w:instrText>
+      </w:r>
+      <w:r>
+        <w:fldChar w:fldCharType="separate"/>
+      </w:r>
+      <w:r>
+        <w:pict w14:anchorId="3C5E8465">
+          <v:shape id="_x0000_i1038" type="#_x0000_t75" style="width:149.8pt;height:149.8pt">
+            <v:imagedata r:id="rId15" r:href="rId16"/>
           </v:shape>
         </w:pict>
       </w:r>
@@ -2442,17 +2860,26 @@
         <w:fldChar w:fldCharType="end"/>
       </w:r>
       <w:r>
-        <w:pict>
-          <v:shape id="_x0000_i1028" o:spt="75" type="#_x0000_t75" style="height:150.1pt;width:150.1pt;" filled="f" o:preferrelative="t" stroked="f" coordsize="21600,21600">
-            <v:path/>
-            <v:fill on="f" focussize="0,0"/>
-            <v:stroke on="f" joinstyle="miter"/>
-            <v:imagedata r:id="rId12" o:title=""/>
-            <o:lock v:ext="edit" aspectratio="t"/>
-            <w10:wrap type="none"/>
-            <w10:anchorlock/>
+        <w:fldChar w:fldCharType="end"/>
+      </w:r>
+      <w:r>
+        <w:fldChar w:fldCharType="begin"/>
+      </w:r>
+      <w:r>
+        <w:instrText xml:space="preserve"> INCLUDEPICTURE "C:\\Users\\MIKKO\\Documents\\Project-Fallen-Republic\\production\\Plan\\Concept Art\\MCs\\Kathy 1X1-TRXVer.png" \* MERGEFORMATINET </w:instrText>
+      </w:r>
+      <w:r>
+        <w:fldChar w:fldCharType="separate"/>
+      </w:r>
+      <w:r>
+        <w:pict w14:anchorId="64797995">
+          <v:shape id="_x0000_i1040" type="#_x0000_t75" alt="" style="width:149.8pt;height:149.8pt">
+            <v:imagedata r:id="rId17" r:href="rId18"/>
           </v:shape>
         </w:pict>
+      </w:r>
+      <w:r>
+        <w:fldChar w:fldCharType="end"/>
       </w:r>
     </w:p>
     <w:p/>
@@ -2570,16 +2997,16 @@
     <w:sectPr>
       <w:pgSz w:w="12240" w:h="15840"/>
       <w:pgMar w:top="1440" w:right="1440" w:bottom="1440" w:left="1440" w:header="720" w:footer="720" w:gutter="0"/>
-      <w:cols w:space="720" w:num="1"/>
-      <w:docGrid w:linePitch="360" w:charSpace="0"/>
+      <w:cols w:space="720"/>
+      <w:docGrid w:linePitch="360"/>
     </w:sectPr>
   </w:body>
 </w:document>
 </file>
 
 <file path=word/endnotes.xml><?xml version="1.0" encoding="utf-8"?>
-<w:endnotes xmlns:wpc="http://schemas.microsoft.com/office/word/2010/wordprocessingCanvas" xmlns:mc="http://schemas.openxmlformats.org/markup-compatibility/2006" xmlns:o="urn:schemas-microsoft-com:office:office" xmlns:r="http://schemas.openxmlformats.org/officeDocument/2006/relationships" xmlns:m="http://schemas.openxmlformats.org/officeDocument/2006/math" xmlns:v="urn:schemas-microsoft-com:vml" xmlns:wp14="http://schemas.microsoft.com/office/word/2010/wordprocessingDrawing" xmlns:wp="http://schemas.openxmlformats.org/drawingml/2006/wordprocessingDrawing" xmlns:w="http://schemas.openxmlformats.org/wordprocessingml/2006/main" xmlns:w14="http://schemas.microsoft.com/office/word/2010/wordml" xmlns:w15="http://schemas.microsoft.com/office/word/2012/wordml" xmlns:w10="urn:schemas-microsoft-com:office:word" xmlns:wpg="http://schemas.microsoft.com/office/word/2010/wordprocessingGroup" xmlns:wpi="http://schemas.microsoft.com/office/word/2010/wordprocessingInk" xmlns:wne="http://schemas.microsoft.com/office/word/2006/wordml" xmlns:wps="http://schemas.microsoft.com/office/word/2010/wordprocessingShape" xmlns:wpsCustomData="http://www.wps.cn/officeDocument/2013/wpsCustomData" mc:Ignorable="w14 w15 wp14">
-  <w:endnote w:type="separator" w:id="0">
+<w:endnotes xmlns:wpc="http://schemas.microsoft.com/office/word/2010/wordprocessingCanvas" xmlns:cx="http://schemas.microsoft.com/office/drawing/2014/chartex" xmlns:cx1="http://schemas.microsoft.com/office/drawing/2015/9/8/chartex" xmlns:cx2="http://schemas.microsoft.com/office/drawing/2015/10/21/chartex" xmlns:cx3="http://schemas.microsoft.com/office/drawing/2016/5/9/chartex" xmlns:cx4="http://schemas.microsoft.com/office/drawing/2016/5/10/chartex" xmlns:cx5="http://schemas.microsoft.com/office/drawing/2016/5/11/chartex" xmlns:cx6="http://schemas.microsoft.com/office/drawing/2016/5/12/chartex" xmlns:cx7="http://schemas.microsoft.com/office/drawing/2016/5/13/chartex" xmlns:cx8="http://schemas.microsoft.com/office/drawing/2016/5/14/chartex" xmlns:mc="http://schemas.openxmlformats.org/markup-compatibility/2006" xmlns:aink="http://schemas.microsoft.com/office/drawing/2016/ink" xmlns:am3d="http://schemas.microsoft.com/office/drawing/2017/model3d" xmlns:o="urn:schemas-microsoft-com:office:office" xmlns:oel="http://schemas.microsoft.com/office/2019/extlst" xmlns:r="http://schemas.openxmlformats.org/officeDocument/2006/relationships" xmlns:m="http://schemas.openxmlformats.org/officeDocument/2006/math" xmlns:v="urn:schemas-microsoft-com:vml" xmlns:wp14="http://schemas.microsoft.com/office/word/2010/wordprocessingDrawing" xmlns:wp="http://schemas.openxmlformats.org/drawingml/2006/wordprocessingDrawing" xmlns:w10="urn:schemas-microsoft-com:office:word" xmlns:w="http://schemas.openxmlformats.org/wordprocessingml/2006/main" xmlns:w14="http://schemas.microsoft.com/office/word/2010/wordml" xmlns:w15="http://schemas.microsoft.com/office/word/2012/wordml" xmlns:w16cex="http://schemas.microsoft.com/office/word/2018/wordml/cex" xmlns:w16cid="http://schemas.microsoft.com/office/word/2016/wordml/cid" xmlns:w16="http://schemas.microsoft.com/office/word/2018/wordml" xmlns:w16du="http://schemas.microsoft.com/office/word/2023/wordml/word16du" xmlns:w16sdtdh="http://schemas.microsoft.com/office/word/2020/wordml/sdtdatahash" xmlns:w16sdtfl="http://schemas.microsoft.com/office/word/2024/wordml/sdtformatlock" xmlns:w16se="http://schemas.microsoft.com/office/word/2015/wordml/symex" xmlns:wpg="http://schemas.microsoft.com/office/word/2010/wordprocessingGroup" xmlns:wpi="http://schemas.microsoft.com/office/word/2010/wordprocessingInk" xmlns:wne="http://schemas.microsoft.com/office/word/2006/wordml" xmlns:wps="http://schemas.microsoft.com/office/word/2010/wordprocessingShape" mc:Ignorable="w14 w15 w16se w16cid w16 w16cex w16sdtdh w16sdtfl w16du wp14">
+  <w:endnote w:type="separator" w:id="-1">
     <w:p>
       <w:pPr>
         <w:spacing w:line="240" w:lineRule="auto"/>
@@ -2589,7 +3016,7 @@
       </w:r>
     </w:p>
   </w:endnote>
-  <w:endnote w:type="continuationSeparator" w:id="1">
+  <w:endnote w:type="continuationSeparator" w:id="0">
     <w:p>
       <w:pPr>
         <w:spacing w:line="240" w:lineRule="auto"/>
@@ -2603,21 +3030,21 @@
 </file>
 
 <file path=word/footnotes.xml><?xml version="1.0" encoding="utf-8"?>
-<w:footnotes xmlns:wpc="http://schemas.microsoft.com/office/word/2010/wordprocessingCanvas" xmlns:mc="http://schemas.openxmlformats.org/markup-compatibility/2006" xmlns:o="urn:schemas-microsoft-com:office:office" xmlns:r="http://schemas.openxmlformats.org/officeDocument/2006/relationships" xmlns:m="http://schemas.openxmlformats.org/officeDocument/2006/math" xmlns:v="urn:schemas-microsoft-com:vml" xmlns:wp14="http://schemas.microsoft.com/office/word/2010/wordprocessingDrawing" xmlns:wp="http://schemas.openxmlformats.org/drawingml/2006/wordprocessingDrawing" xmlns:w="http://schemas.openxmlformats.org/wordprocessingml/2006/main" xmlns:w14="http://schemas.microsoft.com/office/word/2010/wordml" xmlns:w15="http://schemas.microsoft.com/office/word/2012/wordml" xmlns:w10="urn:schemas-microsoft-com:office:word" xmlns:wpg="http://schemas.microsoft.com/office/word/2010/wordprocessingGroup" xmlns:wpi="http://schemas.microsoft.com/office/word/2010/wordprocessingInk" xmlns:wne="http://schemas.microsoft.com/office/word/2006/wordml" xmlns:wps="http://schemas.microsoft.com/office/word/2010/wordprocessingShape" xmlns:wpsCustomData="http://www.wps.cn/officeDocument/2013/wpsCustomData" mc:Ignorable="w14 w15 wp14">
-  <w:footnote w:type="separator" w:id="0">
-    <w:p>
-      <w:pPr>
-        <w:spacing w:before="0" w:after="0" w:line="276" w:lineRule="auto"/>
+<w:footnotes xmlns:wpc="http://schemas.microsoft.com/office/word/2010/wordprocessingCanvas" xmlns:cx="http://schemas.microsoft.com/office/drawing/2014/chartex" xmlns:cx1="http://schemas.microsoft.com/office/drawing/2015/9/8/chartex" xmlns:cx2="http://schemas.microsoft.com/office/drawing/2015/10/21/chartex" xmlns:cx3="http://schemas.microsoft.com/office/drawing/2016/5/9/chartex" xmlns:cx4="http://schemas.microsoft.com/office/drawing/2016/5/10/chartex" xmlns:cx5="http://schemas.microsoft.com/office/drawing/2016/5/11/chartex" xmlns:cx6="http://schemas.microsoft.com/office/drawing/2016/5/12/chartex" xmlns:cx7="http://schemas.microsoft.com/office/drawing/2016/5/13/chartex" xmlns:cx8="http://schemas.microsoft.com/office/drawing/2016/5/14/chartex" xmlns:mc="http://schemas.openxmlformats.org/markup-compatibility/2006" xmlns:aink="http://schemas.microsoft.com/office/drawing/2016/ink" xmlns:am3d="http://schemas.microsoft.com/office/drawing/2017/model3d" xmlns:o="urn:schemas-microsoft-com:office:office" xmlns:oel="http://schemas.microsoft.com/office/2019/extlst" xmlns:r="http://schemas.openxmlformats.org/officeDocument/2006/relationships" xmlns:m="http://schemas.openxmlformats.org/officeDocument/2006/math" xmlns:v="urn:schemas-microsoft-com:vml" xmlns:wp14="http://schemas.microsoft.com/office/word/2010/wordprocessingDrawing" xmlns:wp="http://schemas.openxmlformats.org/drawingml/2006/wordprocessingDrawing" xmlns:w10="urn:schemas-microsoft-com:office:word" xmlns:w="http://schemas.openxmlformats.org/wordprocessingml/2006/main" xmlns:w14="http://schemas.microsoft.com/office/word/2010/wordml" xmlns:w15="http://schemas.microsoft.com/office/word/2012/wordml" xmlns:w16cex="http://schemas.microsoft.com/office/word/2018/wordml/cex" xmlns:w16cid="http://schemas.microsoft.com/office/word/2016/wordml/cid" xmlns:w16="http://schemas.microsoft.com/office/word/2018/wordml" xmlns:w16du="http://schemas.microsoft.com/office/word/2023/wordml/word16du" xmlns:w16sdtdh="http://schemas.microsoft.com/office/word/2020/wordml/sdtdatahash" xmlns:w16sdtfl="http://schemas.microsoft.com/office/word/2024/wordml/sdtformatlock" xmlns:w16se="http://schemas.microsoft.com/office/word/2015/wordml/symex" xmlns:wpg="http://schemas.microsoft.com/office/word/2010/wordprocessingGroup" xmlns:wpi="http://schemas.microsoft.com/office/word/2010/wordprocessingInk" xmlns:wne="http://schemas.microsoft.com/office/word/2006/wordml" xmlns:wps="http://schemas.microsoft.com/office/word/2010/wordprocessingShape" mc:Ignorable="w14 w15 w16se w16cid w16 w16cex w16sdtdh w16sdtfl w16du wp14">
+  <w:footnote w:type="separator" w:id="-1">
+    <w:p>
+      <w:pPr>
+        <w:spacing w:after="0"/>
       </w:pPr>
       <w:r>
         <w:separator/>
       </w:r>
     </w:p>
   </w:footnote>
-  <w:footnote w:type="continuationSeparator" w:id="1">
-    <w:p>
-      <w:pPr>
-        <w:spacing w:before="0" w:after="0" w:line="276" w:lineRule="auto"/>
+  <w:footnote w:type="continuationSeparator" w:id="0">
+    <w:p>
+      <w:pPr>
+        <w:spacing w:after="0"/>
       </w:pPr>
       <w:r>
         <w:continuationSeparator/>
@@ -2628,12 +3055,12 @@
 </file>
 
 <file path=word/numbering.xml><?xml version="1.0" encoding="utf-8"?>
-<w:numbering xmlns:wpc="http://schemas.microsoft.com/office/word/2010/wordprocessingCanvas" xmlns:mc="http://schemas.openxmlformats.org/markup-compatibility/2006" xmlns:o="urn:schemas-microsoft-com:office:office" xmlns:r="http://schemas.openxmlformats.org/officeDocument/2006/relationships" xmlns:m="http://schemas.openxmlformats.org/officeDocument/2006/math" xmlns:v="urn:schemas-microsoft-com:vml" xmlns:wp14="http://schemas.microsoft.com/office/word/2010/wordprocessingDrawing" xmlns:wp="http://schemas.openxmlformats.org/drawingml/2006/wordprocessingDrawing" xmlns:w10="urn:schemas-microsoft-com:office:word" xmlns:w="http://schemas.openxmlformats.org/wordprocessingml/2006/main" xmlns:w14="http://schemas.microsoft.com/office/word/2010/wordml" xmlns:wpg="http://schemas.microsoft.com/office/word/2010/wordprocessingGroup" xmlns:wpi="http://schemas.microsoft.com/office/word/2010/wordprocessingInk" xmlns:wne="http://schemas.microsoft.com/office/word/2006/wordml" xmlns:wps="http://schemas.microsoft.com/office/word/2010/wordprocessingShape" xmlns:wpsCustomData="http://www.wps.cn/officeDocument/2013/wpsCustomData" mc:Ignorable="w14 wp14">
-  <w:abstractNum w:abstractNumId="0">
+<w:numbering xmlns:wpc="http://schemas.microsoft.com/office/word/2010/wordprocessingCanvas" xmlns:cx="http://schemas.microsoft.com/office/drawing/2014/chartex" xmlns:cx1="http://schemas.microsoft.com/office/drawing/2015/9/8/chartex" xmlns:cx2="http://schemas.microsoft.com/office/drawing/2015/10/21/chartex" xmlns:cx3="http://schemas.microsoft.com/office/drawing/2016/5/9/chartex" xmlns:cx4="http://schemas.microsoft.com/office/drawing/2016/5/10/chartex" xmlns:cx5="http://schemas.microsoft.com/office/drawing/2016/5/11/chartex" xmlns:cx6="http://schemas.microsoft.com/office/drawing/2016/5/12/chartex" xmlns:cx7="http://schemas.microsoft.com/office/drawing/2016/5/13/chartex" xmlns:cx8="http://schemas.microsoft.com/office/drawing/2016/5/14/chartex" xmlns:mc="http://schemas.openxmlformats.org/markup-compatibility/2006" xmlns:aink="http://schemas.microsoft.com/office/drawing/2016/ink" xmlns:am3d="http://schemas.microsoft.com/office/drawing/2017/model3d" xmlns:o="urn:schemas-microsoft-com:office:office" xmlns:oel="http://schemas.microsoft.com/office/2019/extlst" xmlns:r="http://schemas.openxmlformats.org/officeDocument/2006/relationships" xmlns:m="http://schemas.openxmlformats.org/officeDocument/2006/math" xmlns:v="urn:schemas-microsoft-com:vml" xmlns:wp14="http://schemas.microsoft.com/office/word/2010/wordprocessingDrawing" xmlns:wp="http://schemas.openxmlformats.org/drawingml/2006/wordprocessingDrawing" xmlns:w10="urn:schemas-microsoft-com:office:word" xmlns:w="http://schemas.openxmlformats.org/wordprocessingml/2006/main" xmlns:w14="http://schemas.microsoft.com/office/word/2010/wordml" xmlns:w15="http://schemas.microsoft.com/office/word/2012/wordml" xmlns:w16cex="http://schemas.microsoft.com/office/word/2018/wordml/cex" xmlns:w16cid="http://schemas.microsoft.com/office/word/2016/wordml/cid" xmlns:w16="http://schemas.microsoft.com/office/word/2018/wordml" xmlns:w16du="http://schemas.microsoft.com/office/word/2023/wordml/word16du" xmlns:w16sdtdh="http://schemas.microsoft.com/office/word/2020/wordml/sdtdatahash" xmlns:w16sdtfl="http://schemas.microsoft.com/office/word/2024/wordml/sdtformatlock" xmlns:w16se="http://schemas.microsoft.com/office/word/2015/wordml/symex" xmlns:wpg="http://schemas.microsoft.com/office/word/2010/wordprocessingGroup" xmlns:wpi="http://schemas.microsoft.com/office/word/2010/wordprocessingInk" xmlns:wne="http://schemas.microsoft.com/office/word/2006/wordml" xmlns:wps="http://schemas.microsoft.com/office/word/2010/wordprocessingShape" mc:Ignorable="w14 w15 w16se w16cid w16 w16cex w16sdtdh w16sdtfl w16du wp14">
+  <w:abstractNum w:abstractNumId="0" w15:restartNumberingAfterBreak="0">
     <w:nsid w:val="4AF26BCA"/>
     <w:multiLevelType w:val="multilevel"/>
     <w:tmpl w:val="4AF26BCA"/>
-    <w:lvl w:ilvl="0" w:tentative="0">
+    <w:lvl w:ilvl="0">
       <w:start w:val="1"/>
       <w:numFmt w:val="bullet"/>
       <w:lvlText w:val=""/>
@@ -2645,11 +3072,11 @@
         <w:ind w:left="720" w:hanging="360"/>
       </w:pPr>
       <w:rPr>
-        <w:rFonts w:hint="default" w:ascii="Symbol" w:hAnsi="Symbol"/>
+        <w:rFonts w:ascii="Symbol" w:hAnsi="Symbol" w:hint="default"/>
         <w:sz w:val="20"/>
       </w:rPr>
     </w:lvl>
-    <w:lvl w:ilvl="1" w:tentative="0">
+    <w:lvl w:ilvl="1">
       <w:start w:val="1"/>
       <w:numFmt w:val="bullet"/>
       <w:lvlText w:val="o"/>
@@ -2661,11 +3088,11 @@
         <w:ind w:left="1440" w:hanging="360"/>
       </w:pPr>
       <w:rPr>
-        <w:rFonts w:hint="default" w:ascii="Courier New" w:hAnsi="Courier New"/>
+        <w:rFonts w:ascii="Courier New" w:hAnsi="Courier New" w:hint="default"/>
         <w:sz w:val="20"/>
       </w:rPr>
     </w:lvl>
-    <w:lvl w:ilvl="2" w:tentative="0">
+    <w:lvl w:ilvl="2">
       <w:start w:val="1"/>
       <w:numFmt w:val="bullet"/>
       <w:lvlText w:val=""/>
@@ -2677,11 +3104,11 @@
         <w:ind w:left="2160" w:hanging="360"/>
       </w:pPr>
       <w:rPr>
-        <w:rFonts w:hint="default" w:ascii="Wingdings" w:hAnsi="Wingdings"/>
+        <w:rFonts w:ascii="Wingdings" w:hAnsi="Wingdings" w:hint="default"/>
         <w:sz w:val="20"/>
       </w:rPr>
     </w:lvl>
-    <w:lvl w:ilvl="3" w:tentative="0">
+    <w:lvl w:ilvl="3">
       <w:start w:val="1"/>
       <w:numFmt w:val="bullet"/>
       <w:lvlText w:val=""/>
@@ -2693,11 +3120,11 @@
         <w:ind w:left="2880" w:hanging="360"/>
       </w:pPr>
       <w:rPr>
-        <w:rFonts w:hint="default" w:ascii="Wingdings" w:hAnsi="Wingdings"/>
+        <w:rFonts w:ascii="Wingdings" w:hAnsi="Wingdings" w:hint="default"/>
         <w:sz w:val="20"/>
       </w:rPr>
     </w:lvl>
-    <w:lvl w:ilvl="4" w:tentative="0">
+    <w:lvl w:ilvl="4">
       <w:start w:val="1"/>
       <w:numFmt w:val="bullet"/>
       <w:lvlText w:val=""/>
@@ -2709,11 +3136,11 @@
         <w:ind w:left="3600" w:hanging="360"/>
       </w:pPr>
       <w:rPr>
-        <w:rFonts w:hint="default" w:ascii="Wingdings" w:hAnsi="Wingdings"/>
+        <w:rFonts w:ascii="Wingdings" w:hAnsi="Wingdings" w:hint="default"/>
         <w:sz w:val="20"/>
       </w:rPr>
     </w:lvl>
-    <w:lvl w:ilvl="5" w:tentative="0">
+    <w:lvl w:ilvl="5">
       <w:start w:val="1"/>
       <w:numFmt w:val="bullet"/>
       <w:lvlText w:val=""/>
@@ -2725,11 +3152,11 @@
         <w:ind w:left="4320" w:hanging="360"/>
       </w:pPr>
       <w:rPr>
-        <w:rFonts w:hint="default" w:ascii="Wingdings" w:hAnsi="Wingdings"/>
+        <w:rFonts w:ascii="Wingdings" w:hAnsi="Wingdings" w:hint="default"/>
         <w:sz w:val="20"/>
       </w:rPr>
     </w:lvl>
-    <w:lvl w:ilvl="6" w:tentative="0">
+    <w:lvl w:ilvl="6">
       <w:start w:val="1"/>
       <w:numFmt w:val="bullet"/>
       <w:lvlText w:val=""/>
@@ -2741,11 +3168,11 @@
         <w:ind w:left="5040" w:hanging="360"/>
       </w:pPr>
       <w:rPr>
-        <w:rFonts w:hint="default" w:ascii="Wingdings" w:hAnsi="Wingdings"/>
+        <w:rFonts w:ascii="Wingdings" w:hAnsi="Wingdings" w:hint="default"/>
         <w:sz w:val="20"/>
       </w:rPr>
     </w:lvl>
-    <w:lvl w:ilvl="7" w:tentative="0">
+    <w:lvl w:ilvl="7">
       <w:start w:val="1"/>
       <w:numFmt w:val="bullet"/>
       <w:lvlText w:val=""/>
@@ -2757,11 +3184,11 @@
         <w:ind w:left="5760" w:hanging="360"/>
       </w:pPr>
       <w:rPr>
-        <w:rFonts w:hint="default" w:ascii="Wingdings" w:hAnsi="Wingdings"/>
+        <w:rFonts w:ascii="Wingdings" w:hAnsi="Wingdings" w:hint="default"/>
         <w:sz w:val="20"/>
       </w:rPr>
     </w:lvl>
-    <w:lvl w:ilvl="8" w:tentative="0">
+    <w:lvl w:ilvl="8">
       <w:start w:val="1"/>
       <w:numFmt w:val="bullet"/>
       <w:lvlText w:val=""/>
@@ -2773,16 +3200,16 @@
         <w:ind w:left="6480" w:hanging="360"/>
       </w:pPr>
       <w:rPr>
-        <w:rFonts w:hint="default" w:ascii="Wingdings" w:hAnsi="Wingdings"/>
+        <w:rFonts w:ascii="Wingdings" w:hAnsi="Wingdings" w:hint="default"/>
         <w:sz w:val="20"/>
       </w:rPr>
     </w:lvl>
   </w:abstractNum>
-  <w:abstractNum w:abstractNumId="1">
+  <w:abstractNum w:abstractNumId="1" w15:restartNumberingAfterBreak="0">
     <w:nsid w:val="5C642B7B"/>
     <w:multiLevelType w:val="multilevel"/>
     <w:tmpl w:val="5C642B7B"/>
-    <w:lvl w:ilvl="0" w:tentative="0">
+    <w:lvl w:ilvl="0">
       <w:start w:val="1"/>
       <w:numFmt w:val="decimal"/>
       <w:lvlText w:val="%1."/>
@@ -2794,7 +3221,7 @@
         <w:rFonts w:hint="default"/>
       </w:rPr>
     </w:lvl>
-    <w:lvl w:ilvl="1" w:tentative="0">
+    <w:lvl w:ilvl="1">
       <w:start w:val="1"/>
       <w:numFmt w:val="lowerLetter"/>
       <w:lvlText w:val="%2."/>
@@ -2803,7 +3230,7 @@
         <w:ind w:left="1440" w:hanging="360"/>
       </w:pPr>
     </w:lvl>
-    <w:lvl w:ilvl="2" w:tentative="0">
+    <w:lvl w:ilvl="2">
       <w:start w:val="1"/>
       <w:numFmt w:val="lowerRoman"/>
       <w:lvlText w:val="%3."/>
@@ -2812,7 +3239,7 @@
         <w:ind w:left="2160" w:hanging="180"/>
       </w:pPr>
     </w:lvl>
-    <w:lvl w:ilvl="3" w:tentative="0">
+    <w:lvl w:ilvl="3">
       <w:start w:val="1"/>
       <w:numFmt w:val="decimal"/>
       <w:lvlText w:val="%4."/>
@@ -2821,7 +3248,7 @@
         <w:ind w:left="2880" w:hanging="360"/>
       </w:pPr>
     </w:lvl>
-    <w:lvl w:ilvl="4" w:tentative="0">
+    <w:lvl w:ilvl="4">
       <w:start w:val="1"/>
       <w:numFmt w:val="lowerLetter"/>
       <w:lvlText w:val="%5."/>
@@ -2830,7 +3257,7 @@
         <w:ind w:left="3600" w:hanging="360"/>
       </w:pPr>
     </w:lvl>
-    <w:lvl w:ilvl="5" w:tentative="0">
+    <w:lvl w:ilvl="5">
       <w:start w:val="1"/>
       <w:numFmt w:val="lowerRoman"/>
       <w:lvlText w:val="%6."/>
@@ -2839,7 +3266,7 @@
         <w:ind w:left="4320" w:hanging="180"/>
       </w:pPr>
     </w:lvl>
-    <w:lvl w:ilvl="6" w:tentative="0">
+    <w:lvl w:ilvl="6">
       <w:start w:val="1"/>
       <w:numFmt w:val="decimal"/>
       <w:lvlText w:val="%7."/>
@@ -2848,7 +3275,7 @@
         <w:ind w:left="5040" w:hanging="360"/>
       </w:pPr>
     </w:lvl>
-    <w:lvl w:ilvl="7" w:tentative="0">
+    <w:lvl w:ilvl="7">
       <w:start w:val="1"/>
       <w:numFmt w:val="lowerLetter"/>
       <w:lvlText w:val="%8."/>
@@ -2857,7 +3284,7 @@
         <w:ind w:left="5760" w:hanging="360"/>
       </w:pPr>
     </w:lvl>
-    <w:lvl w:ilvl="8" w:tentative="0">
+    <w:lvl w:ilvl="8">
       <w:start w:val="1"/>
       <w:numFmt w:val="lowerRoman"/>
       <w:lvlText w:val="%9."/>
@@ -2867,11 +3294,11 @@
       </w:pPr>
     </w:lvl>
   </w:abstractNum>
-  <w:abstractNum w:abstractNumId="2">
+  <w:abstractNum w:abstractNumId="2" w15:restartNumberingAfterBreak="0">
     <w:nsid w:val="5CB1330A"/>
     <w:multiLevelType w:val="multilevel"/>
     <w:tmpl w:val="5CB1330A"/>
-    <w:lvl w:ilvl="0" w:tentative="0">
+    <w:lvl w:ilvl="0">
       <w:start w:val="1"/>
       <w:numFmt w:val="bullet"/>
       <w:lvlText w:val=""/>
@@ -2880,10 +3307,10 @@
         <w:ind w:left="1080" w:hanging="360"/>
       </w:pPr>
       <w:rPr>
-        <w:rFonts w:hint="default" w:ascii="Symbol" w:hAnsi="Symbol" w:eastAsia="SimSun" w:cs="Times New Roman"/>
+        <w:rFonts w:ascii="Symbol" w:eastAsia="SimSun" w:hAnsi="Symbol" w:cs="Times New Roman" w:hint="default"/>
       </w:rPr>
     </w:lvl>
-    <w:lvl w:ilvl="1" w:tentative="0">
+    <w:lvl w:ilvl="1">
       <w:start w:val="1"/>
       <w:numFmt w:val="bullet"/>
       <w:lvlText w:val="o"/>
@@ -2892,10 +3319,10 @@
         <w:ind w:left="1800" w:hanging="360"/>
       </w:pPr>
       <w:rPr>
-        <w:rFonts w:hint="default" w:ascii="Courier New" w:hAnsi="Courier New" w:cs="Courier New"/>
+        <w:rFonts w:ascii="Courier New" w:hAnsi="Courier New" w:cs="Courier New" w:hint="default"/>
       </w:rPr>
     </w:lvl>
-    <w:lvl w:ilvl="2" w:tentative="0">
+    <w:lvl w:ilvl="2">
       <w:start w:val="1"/>
       <w:numFmt w:val="bullet"/>
       <w:lvlText w:val=""/>
@@ -2904,10 +3331,10 @@
         <w:ind w:left="2520" w:hanging="360"/>
       </w:pPr>
       <w:rPr>
-        <w:rFonts w:hint="default" w:ascii="Wingdings" w:hAnsi="Wingdings"/>
+        <w:rFonts w:ascii="Wingdings" w:hAnsi="Wingdings" w:hint="default"/>
       </w:rPr>
     </w:lvl>
-    <w:lvl w:ilvl="3" w:tentative="0">
+    <w:lvl w:ilvl="3">
       <w:start w:val="1"/>
       <w:numFmt w:val="bullet"/>
       <w:lvlText w:val=""/>
@@ -2916,10 +3343,10 @@
         <w:ind w:left="3240" w:hanging="360"/>
       </w:pPr>
       <w:rPr>
-        <w:rFonts w:hint="default" w:ascii="Symbol" w:hAnsi="Symbol"/>
+        <w:rFonts w:ascii="Symbol" w:hAnsi="Symbol" w:hint="default"/>
       </w:rPr>
     </w:lvl>
-    <w:lvl w:ilvl="4" w:tentative="0">
+    <w:lvl w:ilvl="4">
       <w:start w:val="1"/>
       <w:numFmt w:val="bullet"/>
       <w:lvlText w:val="o"/>
@@ -2928,10 +3355,10 @@
         <w:ind w:left="3960" w:hanging="360"/>
       </w:pPr>
       <w:rPr>
-        <w:rFonts w:hint="default" w:ascii="Courier New" w:hAnsi="Courier New" w:cs="Courier New"/>
+        <w:rFonts w:ascii="Courier New" w:hAnsi="Courier New" w:cs="Courier New" w:hint="default"/>
       </w:rPr>
     </w:lvl>
-    <w:lvl w:ilvl="5" w:tentative="0">
+    <w:lvl w:ilvl="5">
       <w:start w:val="1"/>
       <w:numFmt w:val="bullet"/>
       <w:lvlText w:val=""/>
@@ -2940,10 +3367,10 @@
         <w:ind w:left="4680" w:hanging="360"/>
       </w:pPr>
       <w:rPr>
-        <w:rFonts w:hint="default" w:ascii="Wingdings" w:hAnsi="Wingdings"/>
+        <w:rFonts w:ascii="Wingdings" w:hAnsi="Wingdings" w:hint="default"/>
       </w:rPr>
     </w:lvl>
-    <w:lvl w:ilvl="6" w:tentative="0">
+    <w:lvl w:ilvl="6">
       <w:start w:val="1"/>
       <w:numFmt w:val="bullet"/>
       <w:lvlText w:val=""/>
@@ -2952,10 +3379,10 @@
         <w:ind w:left="5400" w:hanging="360"/>
       </w:pPr>
       <w:rPr>
-        <w:rFonts w:hint="default" w:ascii="Symbol" w:hAnsi="Symbol"/>
+        <w:rFonts w:ascii="Symbol" w:hAnsi="Symbol" w:hint="default"/>
       </w:rPr>
     </w:lvl>
-    <w:lvl w:ilvl="7" w:tentative="0">
+    <w:lvl w:ilvl="7">
       <w:start w:val="1"/>
       <w:numFmt w:val="bullet"/>
       <w:lvlText w:val="o"/>
@@ -2964,10 +3391,10 @@
         <w:ind w:left="6120" w:hanging="360"/>
       </w:pPr>
       <w:rPr>
-        <w:rFonts w:hint="default" w:ascii="Courier New" w:hAnsi="Courier New" w:cs="Courier New"/>
+        <w:rFonts w:ascii="Courier New" w:hAnsi="Courier New" w:cs="Courier New" w:hint="default"/>
       </w:rPr>
     </w:lvl>
-    <w:lvl w:ilvl="8" w:tentative="0">
+    <w:lvl w:ilvl="8">
       <w:start w:val="1"/>
       <w:numFmt w:val="bullet"/>
       <w:lvlText w:val=""/>
@@ -2976,15 +3403,15 @@
         <w:ind w:left="6840" w:hanging="360"/>
       </w:pPr>
       <w:rPr>
-        <w:rFonts w:hint="default" w:ascii="Wingdings" w:hAnsi="Wingdings"/>
+        <w:rFonts w:ascii="Wingdings" w:hAnsi="Wingdings" w:hint="default"/>
       </w:rPr>
     </w:lvl>
   </w:abstractNum>
-  <w:abstractNum w:abstractNumId="3">
+  <w:abstractNum w:abstractNumId="3" w15:restartNumberingAfterBreak="0">
     <w:nsid w:val="68CE641F"/>
     <w:multiLevelType w:val="multilevel"/>
     <w:tmpl w:val="68CE641F"/>
-    <w:lvl w:ilvl="0" w:tentative="0">
+    <w:lvl w:ilvl="0">
       <w:start w:val="1"/>
       <w:numFmt w:val="bullet"/>
       <w:lvlText w:val=""/>
@@ -2996,11 +3423,11 @@
         <w:ind w:left="720" w:hanging="360"/>
       </w:pPr>
       <w:rPr>
-        <w:rFonts w:hint="default" w:ascii="Symbol" w:hAnsi="Symbol"/>
+        <w:rFonts w:ascii="Symbol" w:hAnsi="Symbol" w:hint="default"/>
         <w:sz w:val="20"/>
       </w:rPr>
     </w:lvl>
-    <w:lvl w:ilvl="1" w:tentative="0">
+    <w:lvl w:ilvl="1">
       <w:start w:val="1"/>
       <w:numFmt w:val="bullet"/>
       <w:lvlText w:val="o"/>
@@ -3012,11 +3439,11 @@
         <w:ind w:left="1440" w:hanging="360"/>
       </w:pPr>
       <w:rPr>
-        <w:rFonts w:hint="default" w:ascii="Courier New" w:hAnsi="Courier New"/>
+        <w:rFonts w:ascii="Courier New" w:hAnsi="Courier New" w:hint="default"/>
         <w:sz w:val="20"/>
       </w:rPr>
     </w:lvl>
-    <w:lvl w:ilvl="2" w:tentative="0">
+    <w:lvl w:ilvl="2">
       <w:start w:val="1"/>
       <w:numFmt w:val="bullet"/>
       <w:lvlText w:val=""/>
@@ -3028,11 +3455,11 @@
         <w:ind w:left="2160" w:hanging="360"/>
       </w:pPr>
       <w:rPr>
-        <w:rFonts w:hint="default" w:ascii="Wingdings" w:hAnsi="Wingdings"/>
+        <w:rFonts w:ascii="Wingdings" w:hAnsi="Wingdings" w:hint="default"/>
         <w:sz w:val="20"/>
       </w:rPr>
     </w:lvl>
-    <w:lvl w:ilvl="3" w:tentative="0">
+    <w:lvl w:ilvl="3">
       <w:start w:val="1"/>
       <w:numFmt w:val="bullet"/>
       <w:lvlText w:val=""/>
@@ -3044,11 +3471,11 @@
         <w:ind w:left="2880" w:hanging="360"/>
       </w:pPr>
       <w:rPr>
-        <w:rFonts w:hint="default" w:ascii="Wingdings" w:hAnsi="Wingdings"/>
+        <w:rFonts w:ascii="Wingdings" w:hAnsi="Wingdings" w:hint="default"/>
         <w:sz w:val="20"/>
       </w:rPr>
     </w:lvl>
-    <w:lvl w:ilvl="4" w:tentative="0">
+    <w:lvl w:ilvl="4">
       <w:start w:val="1"/>
       <w:numFmt w:val="bullet"/>
       <w:lvlText w:val=""/>
@@ -3060,11 +3487,11 @@
         <w:ind w:left="3600" w:hanging="360"/>
       </w:pPr>
       <w:rPr>
-        <w:rFonts w:hint="default" w:ascii="Wingdings" w:hAnsi="Wingdings"/>
+        <w:rFonts w:ascii="Wingdings" w:hAnsi="Wingdings" w:hint="default"/>
         <w:sz w:val="20"/>
       </w:rPr>
     </w:lvl>
-    <w:lvl w:ilvl="5" w:tentative="0">
+    <w:lvl w:ilvl="5">
       <w:start w:val="1"/>
       <w:numFmt w:val="bullet"/>
       <w:lvlText w:val=""/>
@@ -3076,11 +3503,11 @@
         <w:ind w:left="4320" w:hanging="360"/>
       </w:pPr>
       <w:rPr>
-        <w:rFonts w:hint="default" w:ascii="Wingdings" w:hAnsi="Wingdings"/>
+        <w:rFonts w:ascii="Wingdings" w:hAnsi="Wingdings" w:hint="default"/>
         <w:sz w:val="20"/>
       </w:rPr>
     </w:lvl>
-    <w:lvl w:ilvl="6" w:tentative="0">
+    <w:lvl w:ilvl="6">
       <w:start w:val="1"/>
       <w:numFmt w:val="bullet"/>
       <w:lvlText w:val=""/>
@@ -3092,11 +3519,11 @@
         <w:ind w:left="5040" w:hanging="360"/>
       </w:pPr>
       <w:rPr>
-        <w:rFonts w:hint="default" w:ascii="Wingdings" w:hAnsi="Wingdings"/>
+        <w:rFonts w:ascii="Wingdings" w:hAnsi="Wingdings" w:hint="default"/>
         <w:sz w:val="20"/>
       </w:rPr>
     </w:lvl>
-    <w:lvl w:ilvl="7" w:tentative="0">
+    <w:lvl w:ilvl="7">
       <w:start w:val="1"/>
       <w:numFmt w:val="bullet"/>
       <w:lvlText w:val=""/>
@@ -3108,11 +3535,11 @@
         <w:ind w:left="5760" w:hanging="360"/>
       </w:pPr>
       <w:rPr>
-        <w:rFonts w:hint="default" w:ascii="Wingdings" w:hAnsi="Wingdings"/>
+        <w:rFonts w:ascii="Wingdings" w:hAnsi="Wingdings" w:hint="default"/>
         <w:sz w:val="20"/>
       </w:rPr>
     </w:lvl>
-    <w:lvl w:ilvl="8" w:tentative="0">
+    <w:lvl w:ilvl="8">
       <w:start w:val="1"/>
       <w:numFmt w:val="bullet"/>
       <w:lvlText w:val=""/>
@@ -3124,16 +3551,16 @@
         <w:ind w:left="6480" w:hanging="360"/>
       </w:pPr>
       <w:rPr>
-        <w:rFonts w:hint="default" w:ascii="Wingdings" w:hAnsi="Wingdings"/>
+        <w:rFonts w:ascii="Wingdings" w:hAnsi="Wingdings" w:hint="default"/>
         <w:sz w:val="20"/>
       </w:rPr>
     </w:lvl>
   </w:abstractNum>
-  <w:abstractNum w:abstractNumId="4">
+  <w:abstractNum w:abstractNumId="4" w15:restartNumberingAfterBreak="0">
     <w:nsid w:val="6E3D5F8F"/>
     <w:multiLevelType w:val="multilevel"/>
     <w:tmpl w:val="6E3D5F8F"/>
-    <w:lvl w:ilvl="0" w:tentative="0">
+    <w:lvl w:ilvl="0">
       <w:start w:val="1"/>
       <w:numFmt w:val="bullet"/>
       <w:lvlText w:val=""/>
@@ -3145,11 +3572,11 @@
         <w:ind w:left="720" w:hanging="360"/>
       </w:pPr>
       <w:rPr>
-        <w:rFonts w:hint="default" w:ascii="Symbol" w:hAnsi="Symbol"/>
+        <w:rFonts w:ascii="Symbol" w:hAnsi="Symbol" w:hint="default"/>
         <w:sz w:val="20"/>
       </w:rPr>
     </w:lvl>
-    <w:lvl w:ilvl="1" w:tentative="0">
+    <w:lvl w:ilvl="1">
       <w:start w:val="1"/>
       <w:numFmt w:val="bullet"/>
       <w:lvlText w:val="o"/>
@@ -3161,11 +3588,11 @@
         <w:ind w:left="1440" w:hanging="360"/>
       </w:pPr>
       <w:rPr>
-        <w:rFonts w:hint="default" w:ascii="Courier New" w:hAnsi="Courier New"/>
+        <w:rFonts w:ascii="Courier New" w:hAnsi="Courier New" w:hint="default"/>
         <w:sz w:val="20"/>
       </w:rPr>
     </w:lvl>
-    <w:lvl w:ilvl="2" w:tentative="0">
+    <w:lvl w:ilvl="2">
       <w:start w:val="1"/>
       <w:numFmt w:val="bullet"/>
       <w:lvlText w:val=""/>
@@ -3177,11 +3604,11 @@
         <w:ind w:left="2160" w:hanging="360"/>
       </w:pPr>
       <w:rPr>
-        <w:rFonts w:hint="default" w:ascii="Wingdings" w:hAnsi="Wingdings"/>
+        <w:rFonts w:ascii="Wingdings" w:hAnsi="Wingdings" w:hint="default"/>
         <w:sz w:val="20"/>
       </w:rPr>
     </w:lvl>
-    <w:lvl w:ilvl="3" w:tentative="0">
+    <w:lvl w:ilvl="3">
       <w:start w:val="1"/>
       <w:numFmt w:val="bullet"/>
       <w:lvlText w:val=""/>
@@ -3193,11 +3620,11 @@
         <w:ind w:left="2880" w:hanging="360"/>
       </w:pPr>
       <w:rPr>
-        <w:rFonts w:hint="default" w:ascii="Wingdings" w:hAnsi="Wingdings"/>
+        <w:rFonts w:ascii="Wingdings" w:hAnsi="Wingdings" w:hint="default"/>
         <w:sz w:val="20"/>
       </w:rPr>
     </w:lvl>
-    <w:lvl w:ilvl="4" w:tentative="0">
+    <w:lvl w:ilvl="4">
       <w:start w:val="1"/>
       <w:numFmt w:val="bullet"/>
       <w:lvlText w:val=""/>
@@ -3209,11 +3636,11 @@
         <w:ind w:left="3600" w:hanging="360"/>
       </w:pPr>
       <w:rPr>
-        <w:rFonts w:hint="default" w:ascii="Wingdings" w:hAnsi="Wingdings"/>
+        <w:rFonts w:ascii="Wingdings" w:hAnsi="Wingdings" w:hint="default"/>
         <w:sz w:val="20"/>
       </w:rPr>
     </w:lvl>
-    <w:lvl w:ilvl="5" w:tentative="0">
+    <w:lvl w:ilvl="5">
       <w:start w:val="1"/>
       <w:numFmt w:val="bullet"/>
       <w:lvlText w:val=""/>
@@ -3225,11 +3652,11 @@
         <w:ind w:left="4320" w:hanging="360"/>
       </w:pPr>
       <w:rPr>
-        <w:rFonts w:hint="default" w:ascii="Wingdings" w:hAnsi="Wingdings"/>
+        <w:rFonts w:ascii="Wingdings" w:hAnsi="Wingdings" w:hint="default"/>
         <w:sz w:val="20"/>
       </w:rPr>
     </w:lvl>
-    <w:lvl w:ilvl="6" w:tentative="0">
+    <w:lvl w:ilvl="6">
       <w:start w:val="1"/>
       <w:numFmt w:val="bullet"/>
       <w:lvlText w:val=""/>
@@ -3241,11 +3668,11 @@
         <w:ind w:left="5040" w:hanging="360"/>
       </w:pPr>
       <w:rPr>
-        <w:rFonts w:hint="default" w:ascii="Wingdings" w:hAnsi="Wingdings"/>
+        <w:rFonts w:ascii="Wingdings" w:hAnsi="Wingdings" w:hint="default"/>
         <w:sz w:val="20"/>
       </w:rPr>
     </w:lvl>
-    <w:lvl w:ilvl="7" w:tentative="0">
+    <w:lvl w:ilvl="7">
       <w:start w:val="1"/>
       <w:numFmt w:val="bullet"/>
       <w:lvlText w:val=""/>
@@ -3257,11 +3684,11 @@
         <w:ind w:left="5760" w:hanging="360"/>
       </w:pPr>
       <w:rPr>
-        <w:rFonts w:hint="default" w:ascii="Wingdings" w:hAnsi="Wingdings"/>
+        <w:rFonts w:ascii="Wingdings" w:hAnsi="Wingdings" w:hint="default"/>
         <w:sz w:val="20"/>
       </w:rPr>
     </w:lvl>
-    <w:lvl w:ilvl="8" w:tentative="0">
+    <w:lvl w:ilvl="8">
       <w:start w:val="1"/>
       <w:numFmt w:val="bullet"/>
       <w:lvlText w:val=""/>
@@ -3273,314 +3700,352 @@
         <w:ind w:left="6480" w:hanging="360"/>
       </w:pPr>
       <w:rPr>
-        <w:rFonts w:hint="default" w:ascii="Wingdings" w:hAnsi="Wingdings"/>
+        <w:rFonts w:ascii="Wingdings" w:hAnsi="Wingdings" w:hint="default"/>
         <w:sz w:val="20"/>
       </w:rPr>
     </w:lvl>
   </w:abstractNum>
-  <w:num w:numId="1">
+  <w:num w:numId="1" w16cid:durableId="197621085">
     <w:abstractNumId w:val="1"/>
   </w:num>
-  <w:num w:numId="2">
+  <w:num w:numId="2" w16cid:durableId="506292911">
     <w:abstractNumId w:val="2"/>
   </w:num>
-  <w:num w:numId="3">
+  <w:num w:numId="3" w16cid:durableId="382101708">
     <w:abstractNumId w:val="0"/>
   </w:num>
-  <w:num w:numId="4">
+  <w:num w:numId="4" w16cid:durableId="72892710">
     <w:abstractNumId w:val="4"/>
   </w:num>
-  <w:num w:numId="5">
+  <w:num w:numId="5" w16cid:durableId="1902325115">
     <w:abstractNumId w:val="3"/>
   </w:num>
 </w:numbering>
 </file>
 
 <file path=word/styles.xml><?xml version="1.0" encoding="utf-8"?>
-<w:styles xmlns:mc="http://schemas.openxmlformats.org/markup-compatibility/2006" xmlns:o="urn:schemas-microsoft-com:office:office" xmlns:r="http://schemas.openxmlformats.org/officeDocument/2006/relationships" xmlns:m="http://schemas.openxmlformats.org/officeDocument/2006/math" xmlns:v="urn:schemas-microsoft-com:vml" xmlns:w="http://schemas.openxmlformats.org/wordprocessingml/2006/main" xmlns:w14="http://schemas.microsoft.com/office/word/2010/wordml" xmlns:w10="urn:schemas-microsoft-com:office:word" xmlns:sl="http://schemas.openxmlformats.org/schemaLibrary/2006/main" xmlns:wpsCustomData="http://www.wps.cn/officeDocument/2013/wpsCustomData" mc:Ignorable="w14">
+<w:styles xmlns:mc="http://schemas.openxmlformats.org/markup-compatibility/2006" xmlns:r="http://schemas.openxmlformats.org/officeDocument/2006/relationships" xmlns:w="http://schemas.openxmlformats.org/wordprocessingml/2006/main" xmlns:w14="http://schemas.microsoft.com/office/word/2010/wordml" xmlns:w15="http://schemas.microsoft.com/office/word/2012/wordml" xmlns:w16cex="http://schemas.microsoft.com/office/word/2018/wordml/cex" xmlns:w16cid="http://schemas.microsoft.com/office/word/2016/wordml/cid" xmlns:w16="http://schemas.microsoft.com/office/word/2018/wordml" xmlns:w16du="http://schemas.microsoft.com/office/word/2023/wordml/word16du" xmlns:w16sdtdh="http://schemas.microsoft.com/office/word/2020/wordml/sdtdatahash" xmlns:w16sdtfl="http://schemas.microsoft.com/office/word/2024/wordml/sdtformatlock" xmlns:w16se="http://schemas.microsoft.com/office/word/2015/wordml/symex" mc:Ignorable="w14 w15 w16se w16cid w16 w16cex w16sdtdh w16sdtfl w16du">
   <w:docDefaults>
     <w:rPrDefault>
       <w:rPr>
-        <w:rFonts w:ascii="Calibri" w:hAnsi="Calibri" w:eastAsia="SimSun" w:cs="Times New Roman"/>
+        <w:rFonts w:ascii="Calibri" w:eastAsia="SimSun" w:hAnsi="Calibri" w:cs="Times New Roman"/>
+        <w:lang w:val="en-US" w:eastAsia="en-US" w:bidi="ar-SA"/>
       </w:rPr>
     </w:rPrDefault>
     <w:pPrDefault/>
   </w:docDefaults>
-  <w:latentStyles w:count="260" w:defQFormat="0" w:defUnhideWhenUsed="1" w:defSemiHidden="1" w:defUIPriority="99" w:defLockedState="0">
-    <w:lsdException w:qFormat="1" w:unhideWhenUsed="0" w:uiPriority="0" w:semiHidden="0" w:name="Normal"/>
-    <w:lsdException w:qFormat="1" w:unhideWhenUsed="0" w:uiPriority="0" w:semiHidden="0" w:name="heading 1"/>
-    <w:lsdException w:qFormat="1" w:uiPriority="0" w:name="heading 2"/>
-    <w:lsdException w:qFormat="1" w:uiPriority="0" w:name="heading 3"/>
-    <w:lsdException w:qFormat="1" w:uiPriority="0" w:name="heading 4"/>
-    <w:lsdException w:qFormat="1" w:uiPriority="0" w:name="heading 5"/>
-    <w:lsdException w:qFormat="1" w:uiPriority="0" w:name="heading 6"/>
-    <w:lsdException w:qFormat="1" w:uiPriority="0" w:name="heading 7"/>
-    <w:lsdException w:qFormat="1" w:uiPriority="0" w:name="heading 8"/>
-    <w:lsdException w:qFormat="1" w:uiPriority="0" w:name="heading 9"/>
-    <w:lsdException w:unhideWhenUsed="0" w:uiPriority="0" w:semiHidden="0" w:name="index 1"/>
-    <w:lsdException w:unhideWhenUsed="0" w:uiPriority="0" w:semiHidden="0" w:name="index 2"/>
-    <w:lsdException w:unhideWhenUsed="0" w:uiPriority="0" w:semiHidden="0" w:name="index 3"/>
-    <w:lsdException w:unhideWhenUsed="0" w:uiPriority="0" w:semiHidden="0" w:name="index 4"/>
-    <w:lsdException w:unhideWhenUsed="0" w:uiPriority="0" w:semiHidden="0" w:name="index 5"/>
-    <w:lsdException w:unhideWhenUsed="0" w:uiPriority="0" w:semiHidden="0" w:name="index 6"/>
-    <w:lsdException w:unhideWhenUsed="0" w:uiPriority="0" w:semiHidden="0" w:name="index 7"/>
-    <w:lsdException w:unhideWhenUsed="0" w:uiPriority="0" w:semiHidden="0" w:name="index 8"/>
-    <w:lsdException w:unhideWhenUsed="0" w:uiPriority="0" w:semiHidden="0" w:name="index 9"/>
-    <w:lsdException w:unhideWhenUsed="0" w:uiPriority="0" w:semiHidden="0" w:name="toc 1"/>
-    <w:lsdException w:unhideWhenUsed="0" w:uiPriority="0" w:semiHidden="0" w:name="toc 2"/>
-    <w:lsdException w:unhideWhenUsed="0" w:uiPriority="0" w:semiHidden="0" w:name="toc 3"/>
-    <w:lsdException w:unhideWhenUsed="0" w:uiPriority="0" w:semiHidden="0" w:name="toc 4"/>
-    <w:lsdException w:unhideWhenUsed="0" w:uiPriority="0" w:semiHidden="0" w:name="toc 5"/>
-    <w:lsdException w:unhideWhenUsed="0" w:uiPriority="0" w:semiHidden="0" w:name="toc 6"/>
-    <w:lsdException w:unhideWhenUsed="0" w:uiPriority="0" w:semiHidden="0" w:name="toc 7"/>
-    <w:lsdException w:unhideWhenUsed="0" w:uiPriority="0" w:semiHidden="0" w:name="toc 8"/>
-    <w:lsdException w:unhideWhenUsed="0" w:uiPriority="0" w:semiHidden="0" w:name="toc 9"/>
-    <w:lsdException w:unhideWhenUsed="0" w:uiPriority="0" w:semiHidden="0" w:name="Normal Indent"/>
-    <w:lsdException w:unhideWhenUsed="0" w:uiPriority="0" w:semiHidden="0" w:name="footnote text"/>
-    <w:lsdException w:unhideWhenUsed="0" w:uiPriority="0" w:semiHidden="0" w:name="annotation text"/>
-    <w:lsdException w:unhideWhenUsed="0" w:uiPriority="0" w:semiHidden="0" w:name="header"/>
-    <w:lsdException w:unhideWhenUsed="0" w:uiPriority="0" w:semiHidden="0" w:name="footer"/>
-    <w:lsdException w:unhideWhenUsed="0" w:uiPriority="0" w:semiHidden="0" w:name="index heading"/>
-    <w:lsdException w:qFormat="1" w:uiPriority="0" w:name="caption"/>
-    <w:lsdException w:unhideWhenUsed="0" w:uiPriority="0" w:semiHidden="0" w:name="table of figures"/>
-    <w:lsdException w:unhideWhenUsed="0" w:uiPriority="0" w:semiHidden="0" w:name="envelope address"/>
-    <w:lsdException w:unhideWhenUsed="0" w:uiPriority="0" w:semiHidden="0" w:name="envelope return"/>
-    <w:lsdException w:unhideWhenUsed="0" w:uiPriority="0" w:semiHidden="0" w:name="footnote reference"/>
-    <w:lsdException w:unhideWhenUsed="0" w:uiPriority="0" w:semiHidden="0" w:name="annotation reference"/>
-    <w:lsdException w:unhideWhenUsed="0" w:uiPriority="0" w:semiHidden="0" w:name="line number"/>
-    <w:lsdException w:unhideWhenUsed="0" w:uiPriority="0" w:semiHidden="0" w:name="page number"/>
-    <w:lsdException w:unhideWhenUsed="0" w:uiPriority="0" w:semiHidden="0" w:name="endnote reference"/>
-    <w:lsdException w:unhideWhenUsed="0" w:uiPriority="0" w:semiHidden="0" w:name="endnote text"/>
-    <w:lsdException w:unhideWhenUsed="0" w:uiPriority="0" w:semiHidden="0" w:name="table of authorities"/>
-    <w:lsdException w:unhideWhenUsed="0" w:uiPriority="0" w:semiHidden="0" w:name="macro"/>
-    <w:lsdException w:unhideWhenUsed="0" w:uiPriority="0" w:semiHidden="0" w:name="toa heading"/>
-    <w:lsdException w:unhideWhenUsed="0" w:uiPriority="0" w:semiHidden="0" w:name="List"/>
-    <w:lsdException w:unhideWhenUsed="0" w:uiPriority="0" w:semiHidden="0" w:name="List Bullet"/>
-    <w:lsdException w:unhideWhenUsed="0" w:uiPriority="0" w:semiHidden="0" w:name="List Number"/>
-    <w:lsdException w:unhideWhenUsed="0" w:uiPriority="0" w:semiHidden="0" w:name="List 2"/>
-    <w:lsdException w:unhideWhenUsed="0" w:uiPriority="0" w:semiHidden="0" w:name="List 3"/>
-    <w:lsdException w:unhideWhenUsed="0" w:uiPriority="0" w:semiHidden="0" w:name="List 4"/>
-    <w:lsdException w:unhideWhenUsed="0" w:uiPriority="0" w:semiHidden="0" w:name="List 5"/>
-    <w:lsdException w:unhideWhenUsed="0" w:uiPriority="0" w:semiHidden="0" w:name="List Bullet 2"/>
-    <w:lsdException w:unhideWhenUsed="0" w:uiPriority="0" w:semiHidden="0" w:name="List Bullet 3"/>
-    <w:lsdException w:unhideWhenUsed="0" w:uiPriority="0" w:semiHidden="0" w:name="List Bullet 4"/>
-    <w:lsdException w:unhideWhenUsed="0" w:uiPriority="0" w:semiHidden="0" w:name="List Bullet 5"/>
-    <w:lsdException w:unhideWhenUsed="0" w:uiPriority="0" w:semiHidden="0" w:name="List Number 2"/>
-    <w:lsdException w:unhideWhenUsed="0" w:uiPriority="0" w:semiHidden="0" w:name="List Number 3"/>
-    <w:lsdException w:unhideWhenUsed="0" w:uiPriority="0" w:semiHidden="0" w:name="List Number 4"/>
-    <w:lsdException w:unhideWhenUsed="0" w:uiPriority="0" w:semiHidden="0" w:name="List Number 5"/>
-    <w:lsdException w:qFormat="1" w:unhideWhenUsed="0" w:uiPriority="0" w:semiHidden="0" w:name="Title"/>
-    <w:lsdException w:unhideWhenUsed="0" w:uiPriority="0" w:semiHidden="0" w:name="Closing"/>
-    <w:lsdException w:unhideWhenUsed="0" w:uiPriority="0" w:semiHidden="0" w:name="Signature"/>
-    <w:lsdException w:uiPriority="1" w:semiHidden="0" w:name="Default Paragraph Font"/>
-    <w:lsdException w:unhideWhenUsed="0" w:uiPriority="0" w:semiHidden="0" w:name="Body Text"/>
-    <w:lsdException w:unhideWhenUsed="0" w:uiPriority="0" w:semiHidden="0" w:name="Body Text Indent"/>
-    <w:lsdException w:unhideWhenUsed="0" w:uiPriority="0" w:semiHidden="0" w:name="List Continue"/>
-    <w:lsdException w:unhideWhenUsed="0" w:uiPriority="0" w:semiHidden="0" w:name="List Continue 2"/>
-    <w:lsdException w:unhideWhenUsed="0" w:uiPriority="0" w:semiHidden="0" w:name="List Continue 3"/>
-    <w:lsdException w:unhideWhenUsed="0" w:uiPriority="0" w:semiHidden="0" w:name="List Continue 4"/>
-    <w:lsdException w:unhideWhenUsed="0" w:uiPriority="0" w:semiHidden="0" w:name="List Continue 5"/>
-    <w:lsdException w:unhideWhenUsed="0" w:uiPriority="0" w:semiHidden="0" w:name="Message Header"/>
-    <w:lsdException w:qFormat="1" w:unhideWhenUsed="0" w:uiPriority="0" w:semiHidden="0" w:name="Subtitle"/>
-    <w:lsdException w:unhideWhenUsed="0" w:uiPriority="0" w:semiHidden="0" w:name="Salutation"/>
-    <w:lsdException w:unhideWhenUsed="0" w:uiPriority="0" w:semiHidden="0" w:name="Date"/>
-    <w:lsdException w:unhideWhenUsed="0" w:uiPriority="0" w:semiHidden="0" w:name="Body Text First Indent"/>
-    <w:lsdException w:unhideWhenUsed="0" w:uiPriority="0" w:semiHidden="0" w:name="Body Text First Indent 2"/>
-    <w:lsdException w:unhideWhenUsed="0" w:uiPriority="0" w:semiHidden="0" w:name="Note Heading"/>
-    <w:lsdException w:unhideWhenUsed="0" w:uiPriority="0" w:semiHidden="0" w:name="Body Text 2"/>
-    <w:lsdException w:unhideWhenUsed="0" w:uiPriority="0" w:semiHidden="0" w:name="Body Text 3"/>
-    <w:lsdException w:unhideWhenUsed="0" w:uiPriority="0" w:semiHidden="0" w:name="Body Text Indent 2"/>
-    <w:lsdException w:unhideWhenUsed="0" w:uiPriority="0" w:semiHidden="0" w:name="Body Text Indent 3"/>
-    <w:lsdException w:unhideWhenUsed="0" w:uiPriority="0" w:semiHidden="0" w:name="Block Text"/>
-    <w:lsdException w:unhideWhenUsed="0" w:uiPriority="0" w:semiHidden="0" w:name="Hyperlink"/>
-    <w:lsdException w:unhideWhenUsed="0" w:uiPriority="0" w:semiHidden="0" w:name="FollowedHyperlink"/>
-    <w:lsdException w:qFormat="1" w:unhideWhenUsed="0" w:uiPriority="0" w:semiHidden="0" w:name="Strong"/>
-    <w:lsdException w:qFormat="1" w:unhideWhenUsed="0" w:uiPriority="0" w:semiHidden="0" w:name="Emphasis"/>
-    <w:lsdException w:unhideWhenUsed="0" w:uiPriority="0" w:semiHidden="0" w:name="Document Map"/>
-    <w:lsdException w:unhideWhenUsed="0" w:uiPriority="0" w:semiHidden="0" w:name="Plain Text"/>
-    <w:lsdException w:unhideWhenUsed="0" w:uiPriority="0" w:semiHidden="0" w:name="E-mail Signature"/>
-    <w:lsdException w:unhideWhenUsed="0" w:uiPriority="0" w:semiHidden="0" w:name="Normal (Web)"/>
-    <w:lsdException w:unhideWhenUsed="0" w:uiPriority="0" w:semiHidden="0" w:name="HTML Acronym"/>
-    <w:lsdException w:unhideWhenUsed="0" w:uiPriority="0" w:semiHidden="0" w:name="HTML Address"/>
-    <w:lsdException w:unhideWhenUsed="0" w:uiPriority="0" w:semiHidden="0" w:name="HTML Cite"/>
-    <w:lsdException w:unhideWhenUsed="0" w:uiPriority="0" w:semiHidden="0" w:name="HTML Code"/>
-    <w:lsdException w:unhideWhenUsed="0" w:uiPriority="0" w:semiHidden="0" w:name="HTML Definition"/>
-    <w:lsdException w:unhideWhenUsed="0" w:uiPriority="0" w:semiHidden="0" w:name="HTML Keyboard"/>
-    <w:lsdException w:unhideWhenUsed="0" w:uiPriority="0" w:semiHidden="0" w:name="HTML Preformatted"/>
-    <w:lsdException w:unhideWhenUsed="0" w:uiPriority="0" w:semiHidden="0" w:name="HTML Sample"/>
-    <w:lsdException w:unhideWhenUsed="0" w:uiPriority="0" w:semiHidden="0" w:name="HTML Typewriter"/>
-    <w:lsdException w:unhideWhenUsed="0" w:uiPriority="0" w:semiHidden="0" w:name="HTML Variable"/>
-    <w:lsdException w:uiPriority="99" w:name="Normal Table"/>
-    <w:lsdException w:unhideWhenUsed="0" w:uiPriority="0" w:semiHidden="0" w:name="annotation subject"/>
-    <w:lsdException w:uiPriority="0" w:name="Table Simple 1"/>
-    <w:lsdException w:uiPriority="0" w:name="Table Simple 2"/>
-    <w:lsdException w:uiPriority="0" w:name="Table Simple 3"/>
-    <w:lsdException w:uiPriority="0" w:name="Table Classic 1"/>
-    <w:lsdException w:uiPriority="0" w:name="Table Classic 2"/>
-    <w:lsdException w:uiPriority="0" w:name="Table Classic 3"/>
-    <w:lsdException w:uiPriority="0" w:name="Table Classic 4"/>
-    <w:lsdException w:uiPriority="0" w:name="Table Colorful 1"/>
-    <w:lsdException w:uiPriority="0" w:name="Table Colorful 2"/>
-    <w:lsdException w:uiPriority="0" w:name="Table Colorful 3"/>
-    <w:lsdException w:uiPriority="0" w:name="Table Columns 1"/>
-    <w:lsdException w:uiPriority="0" w:name="Table Columns 2"/>
-    <w:lsdException w:uiPriority="0" w:name="Table Columns 3"/>
-    <w:lsdException w:uiPriority="0" w:name="Table Columns 4"/>
-    <w:lsdException w:uiPriority="0" w:name="Table Columns 5"/>
-    <w:lsdException w:uiPriority="0" w:name="Table Grid 1"/>
-    <w:lsdException w:uiPriority="0" w:name="Table Grid 2"/>
-    <w:lsdException w:uiPriority="0" w:name="Table Grid 3"/>
-    <w:lsdException w:uiPriority="0" w:name="Table Grid 4"/>
-    <w:lsdException w:uiPriority="0" w:name="Table Grid 5"/>
-    <w:lsdException w:uiPriority="0" w:name="Table Grid 6"/>
-    <w:lsdException w:uiPriority="0" w:name="Table Grid 7"/>
-    <w:lsdException w:uiPriority="0" w:name="Table Grid 8"/>
-    <w:lsdException w:uiPriority="0" w:name="Table List 1"/>
-    <w:lsdException w:uiPriority="0" w:name="Table List 2"/>
-    <w:lsdException w:uiPriority="0" w:name="Table List 3"/>
-    <w:lsdException w:uiPriority="0" w:name="Table List 4"/>
-    <w:lsdException w:uiPriority="0" w:name="Table List 5"/>
-    <w:lsdException w:uiPriority="0" w:name="Table List 6"/>
-    <w:lsdException w:uiPriority="0" w:name="Table List 7"/>
-    <w:lsdException w:uiPriority="0" w:name="Table List 8"/>
-    <w:lsdException w:uiPriority="0" w:name="Table 3D effects 1"/>
-    <w:lsdException w:uiPriority="0" w:name="Table 3D effects 2"/>
-    <w:lsdException w:uiPriority="0" w:name="Table 3D effects 3"/>
-    <w:lsdException w:uiPriority="0" w:name="Table Contemporary"/>
-    <w:lsdException w:uiPriority="0" w:name="Table Elegant"/>
-    <w:lsdException w:uiPriority="0" w:name="Table Professional"/>
-    <w:lsdException w:uiPriority="0" w:name="Table Subtle 1"/>
-    <w:lsdException w:uiPriority="0" w:name="Table Subtle 2"/>
-    <w:lsdException w:uiPriority="0" w:name="Table Web 1"/>
-    <w:lsdException w:uiPriority="0" w:name="Table Web 2"/>
-    <w:lsdException w:uiPriority="0" w:name="Table Web 3"/>
-    <w:lsdException w:unhideWhenUsed="0" w:uiPriority="0" w:semiHidden="0" w:name="Balloon Text"/>
-    <w:lsdException w:unhideWhenUsed="0" w:uiPriority="0" w:semiHidden="0" w:name="Table Grid"/>
-    <w:lsdException w:uiPriority="0" w:name="Table Theme"/>
-    <w:lsdException w:unhideWhenUsed="0" w:uiPriority="60" w:semiHidden="0" w:name="Light Shading"/>
-    <w:lsdException w:unhideWhenUsed="0" w:uiPriority="61" w:semiHidden="0" w:name="Light List"/>
-    <w:lsdException w:unhideWhenUsed="0" w:uiPriority="62" w:semiHidden="0" w:name="Light Grid"/>
-    <w:lsdException w:unhideWhenUsed="0" w:uiPriority="63" w:semiHidden="0" w:name="Medium Shading 1"/>
-    <w:lsdException w:unhideWhenUsed="0" w:uiPriority="64" w:semiHidden="0" w:name="Medium Shading 2"/>
-    <w:lsdException w:unhideWhenUsed="0" w:uiPriority="65" w:semiHidden="0" w:name="Medium List 1"/>
-    <w:lsdException w:unhideWhenUsed="0" w:uiPriority="66" w:semiHidden="0" w:name="Medium List 2"/>
-    <w:lsdException w:unhideWhenUsed="0" w:uiPriority="67" w:semiHidden="0" w:name="Medium Grid 1"/>
-    <w:lsdException w:unhideWhenUsed="0" w:uiPriority="68" w:semiHidden="0" w:name="Medium Grid 2"/>
-    <w:lsdException w:unhideWhenUsed="0" w:uiPriority="69" w:semiHidden="0" w:name="Medium Grid 3"/>
-    <w:lsdException w:unhideWhenUsed="0" w:uiPriority="70" w:semiHidden="0" w:name="Dark List"/>
-    <w:lsdException w:unhideWhenUsed="0" w:uiPriority="71" w:semiHidden="0" w:name="Colorful Shading"/>
-    <w:lsdException w:unhideWhenUsed="0" w:uiPriority="72" w:semiHidden="0" w:name="Colorful List"/>
-    <w:lsdException w:unhideWhenUsed="0" w:uiPriority="73" w:semiHidden="0" w:name="Colorful Grid"/>
-    <w:lsdException w:unhideWhenUsed="0" w:uiPriority="60" w:semiHidden="0" w:name="Light Shading Accent 1"/>
-    <w:lsdException w:unhideWhenUsed="0" w:uiPriority="61" w:semiHidden="0" w:name="Light List Accent 1"/>
-    <w:lsdException w:unhideWhenUsed="0" w:uiPriority="62" w:semiHidden="0" w:name="Light Grid Accent 1"/>
-    <w:lsdException w:unhideWhenUsed="0" w:uiPriority="63" w:semiHidden="0" w:name="Medium Shading 1 Accent 1"/>
-    <w:lsdException w:unhideWhenUsed="0" w:uiPriority="64" w:semiHidden="0" w:name="Medium Shading 2 Accent 1"/>
-    <w:lsdException w:unhideWhenUsed="0" w:uiPriority="65" w:semiHidden="0" w:name="Medium List 1 Accent 1"/>
-    <w:lsdException w:unhideWhenUsed="0" w:uiPriority="66" w:semiHidden="0" w:name="Medium List 2 Accent 1"/>
-    <w:lsdException w:unhideWhenUsed="0" w:uiPriority="67" w:semiHidden="0" w:name="Medium Grid 1 Accent 1"/>
-    <w:lsdException w:unhideWhenUsed="0" w:uiPriority="68" w:semiHidden="0" w:name="Medium Grid 2 Accent 1"/>
-    <w:lsdException w:unhideWhenUsed="0" w:uiPriority="69" w:semiHidden="0" w:name="Medium Grid 3 Accent 1"/>
-    <w:lsdException w:unhideWhenUsed="0" w:uiPriority="70" w:semiHidden="0" w:name="Dark List Accent 1"/>
-    <w:lsdException w:unhideWhenUsed="0" w:uiPriority="71" w:semiHidden="0" w:name="Colorful Shading Accent 1"/>
-    <w:lsdException w:unhideWhenUsed="0" w:uiPriority="72" w:semiHidden="0" w:name="Colorful List Accent 1"/>
-    <w:lsdException w:unhideWhenUsed="0" w:uiPriority="73" w:semiHidden="0" w:name="Colorful Grid Accent 1"/>
-    <w:lsdException w:unhideWhenUsed="0" w:uiPriority="60" w:semiHidden="0" w:name="Light Shading Accent 2"/>
-    <w:lsdException w:unhideWhenUsed="0" w:uiPriority="61" w:semiHidden="0" w:name="Light List Accent 2"/>
-    <w:lsdException w:unhideWhenUsed="0" w:uiPriority="62" w:semiHidden="0" w:name="Light Grid Accent 2"/>
-    <w:lsdException w:unhideWhenUsed="0" w:uiPriority="63" w:semiHidden="0" w:name="Medium Shading 1 Accent 2"/>
-    <w:lsdException w:unhideWhenUsed="0" w:uiPriority="64" w:semiHidden="0" w:name="Medium Shading 2 Accent 2"/>
-    <w:lsdException w:unhideWhenUsed="0" w:uiPriority="65" w:semiHidden="0" w:name="Medium List 1 Accent 2"/>
-    <w:lsdException w:unhideWhenUsed="0" w:uiPriority="66" w:semiHidden="0" w:name="Medium List 2 Accent 2"/>
-    <w:lsdException w:unhideWhenUsed="0" w:uiPriority="67" w:semiHidden="0" w:name="Medium Grid 1 Accent 2"/>
-    <w:lsdException w:unhideWhenUsed="0" w:uiPriority="68" w:semiHidden="0" w:name="Medium Grid 2 Accent 2"/>
-    <w:lsdException w:unhideWhenUsed="0" w:uiPriority="69" w:semiHidden="0" w:name="Medium Grid 3 Accent 2"/>
-    <w:lsdException w:unhideWhenUsed="0" w:uiPriority="70" w:semiHidden="0" w:name="Dark List Accent 2"/>
-    <w:lsdException w:unhideWhenUsed="0" w:uiPriority="71" w:semiHidden="0" w:name="Colorful Shading Accent 2"/>
-    <w:lsdException w:unhideWhenUsed="0" w:uiPriority="72" w:semiHidden="0" w:name="Colorful List Accent 2"/>
-    <w:lsdException w:unhideWhenUsed="0" w:uiPriority="73" w:semiHidden="0" w:name="Colorful Grid Accent 2"/>
-    <w:lsdException w:unhideWhenUsed="0" w:uiPriority="60" w:semiHidden="0" w:name="Light Shading Accent 3"/>
-    <w:lsdException w:unhideWhenUsed="0" w:uiPriority="61" w:semiHidden="0" w:name="Light List Accent 3"/>
-    <w:lsdException w:unhideWhenUsed="0" w:uiPriority="62" w:semiHidden="0" w:name="Light Grid Accent 3"/>
-    <w:lsdException w:unhideWhenUsed="0" w:uiPriority="63" w:semiHidden="0" w:name="Medium Shading 1 Accent 3"/>
-    <w:lsdException w:unhideWhenUsed="0" w:uiPriority="64" w:semiHidden="0" w:name="Medium Shading 2 Accent 3"/>
-    <w:lsdException w:unhideWhenUsed="0" w:uiPriority="65" w:semiHidden="0" w:name="Medium List 1 Accent 3"/>
-    <w:lsdException w:unhideWhenUsed="0" w:uiPriority="66" w:semiHidden="0" w:name="Medium List 2 Accent 3"/>
-    <w:lsdException w:unhideWhenUsed="0" w:uiPriority="67" w:semiHidden="0" w:name="Medium Grid 1 Accent 3"/>
-    <w:lsdException w:unhideWhenUsed="0" w:uiPriority="68" w:semiHidden="0" w:name="Medium Grid 2 Accent 3"/>
-    <w:lsdException w:unhideWhenUsed="0" w:uiPriority="69" w:semiHidden="0" w:name="Medium Grid 3 Accent 3"/>
-    <w:lsdException w:unhideWhenUsed="0" w:uiPriority="70" w:semiHidden="0" w:name="Dark List Accent 3"/>
-    <w:lsdException w:unhideWhenUsed="0" w:uiPriority="71" w:semiHidden="0" w:name="Colorful Shading Accent 3"/>
-    <w:lsdException w:unhideWhenUsed="0" w:uiPriority="72" w:semiHidden="0" w:name="Colorful List Accent 3"/>
-    <w:lsdException w:unhideWhenUsed="0" w:uiPriority="73" w:semiHidden="0" w:name="Colorful Grid Accent 3"/>
-    <w:lsdException w:unhideWhenUsed="0" w:uiPriority="60" w:semiHidden="0" w:name="Light Shading Accent 4"/>
-    <w:lsdException w:unhideWhenUsed="0" w:uiPriority="61" w:semiHidden="0" w:name="Light List Accent 4"/>
-    <w:lsdException w:unhideWhenUsed="0" w:uiPriority="62" w:semiHidden="0" w:name="Light Grid Accent 4"/>
-    <w:lsdException w:unhideWhenUsed="0" w:uiPriority="63" w:semiHidden="0" w:name="Medium Shading 1 Accent 4"/>
-    <w:lsdException w:unhideWhenUsed="0" w:uiPriority="64" w:semiHidden="0" w:name="Medium Shading 2 Accent 4"/>
-    <w:lsdException w:unhideWhenUsed="0" w:uiPriority="65" w:semiHidden="0" w:name="Medium List 1 Accent 4"/>
-    <w:lsdException w:unhideWhenUsed="0" w:uiPriority="66" w:semiHidden="0" w:name="Medium List 2 Accent 4"/>
-    <w:lsdException w:unhideWhenUsed="0" w:uiPriority="67" w:semiHidden="0" w:name="Medium Grid 1 Accent 4"/>
-    <w:lsdException w:unhideWhenUsed="0" w:uiPriority="68" w:semiHidden="0" w:name="Medium Grid 2 Accent 4"/>
-    <w:lsdException w:unhideWhenUsed="0" w:uiPriority="69" w:semiHidden="0" w:name="Medium Grid 3 Accent 4"/>
-    <w:lsdException w:unhideWhenUsed="0" w:uiPriority="70" w:semiHidden="0" w:name="Dark List Accent 4"/>
-    <w:lsdException w:unhideWhenUsed="0" w:uiPriority="71" w:semiHidden="0" w:name="Colorful Shading Accent 4"/>
-    <w:lsdException w:unhideWhenUsed="0" w:uiPriority="72" w:semiHidden="0" w:name="Colorful List Accent 4"/>
-    <w:lsdException w:unhideWhenUsed="0" w:uiPriority="73" w:semiHidden="0" w:name="Colorful Grid Accent 4"/>
-    <w:lsdException w:unhideWhenUsed="0" w:uiPriority="60" w:semiHidden="0" w:name="Light Shading Accent 5"/>
-    <w:lsdException w:unhideWhenUsed="0" w:uiPriority="61" w:semiHidden="0" w:name="Light List Accent 5"/>
-    <w:lsdException w:unhideWhenUsed="0" w:uiPriority="62" w:semiHidden="0" w:name="Light Grid Accent 5"/>
-    <w:lsdException w:unhideWhenUsed="0" w:uiPriority="63" w:semiHidden="0" w:name="Medium Shading 1 Accent 5"/>
-    <w:lsdException w:unhideWhenUsed="0" w:uiPriority="64" w:semiHidden="0" w:name="Medium Shading 2 Accent 5"/>
-    <w:lsdException w:unhideWhenUsed="0" w:uiPriority="65" w:semiHidden="0" w:name="Medium List 1 Accent 5"/>
-    <w:lsdException w:unhideWhenUsed="0" w:uiPriority="66" w:semiHidden="0" w:name="Medium List 2 Accent 5"/>
-    <w:lsdException w:unhideWhenUsed="0" w:uiPriority="67" w:semiHidden="0" w:name="Medium Grid 1 Accent 5"/>
-    <w:lsdException w:unhideWhenUsed="0" w:uiPriority="68" w:semiHidden="0" w:name="Medium Grid 2 Accent 5"/>
-    <w:lsdException w:unhideWhenUsed="0" w:uiPriority="69" w:semiHidden="0" w:name="Medium Grid 3 Accent 5"/>
-    <w:lsdException w:unhideWhenUsed="0" w:uiPriority="70" w:semiHidden="0" w:name="Dark List Accent 5"/>
-    <w:lsdException w:unhideWhenUsed="0" w:uiPriority="71" w:semiHidden="0" w:name="Colorful Shading Accent 5"/>
-    <w:lsdException w:unhideWhenUsed="0" w:uiPriority="72" w:semiHidden="0" w:name="Colorful List Accent 5"/>
-    <w:lsdException w:unhideWhenUsed="0" w:uiPriority="73" w:semiHidden="0" w:name="Colorful Grid Accent 5"/>
-    <w:lsdException w:unhideWhenUsed="0" w:uiPriority="60" w:semiHidden="0" w:name="Light Shading Accent 6"/>
-    <w:lsdException w:unhideWhenUsed="0" w:uiPriority="61" w:semiHidden="0" w:name="Light List Accent 6"/>
-    <w:lsdException w:unhideWhenUsed="0" w:uiPriority="62" w:semiHidden="0" w:name="Light Grid Accent 6"/>
-    <w:lsdException w:unhideWhenUsed="0" w:uiPriority="63" w:semiHidden="0" w:name="Medium Shading 1 Accent 6"/>
-    <w:lsdException w:unhideWhenUsed="0" w:uiPriority="64" w:semiHidden="0" w:name="Medium Shading 2 Accent 6"/>
-    <w:lsdException w:unhideWhenUsed="0" w:uiPriority="65" w:semiHidden="0" w:name="Medium List 1 Accent 6"/>
-    <w:lsdException w:unhideWhenUsed="0" w:uiPriority="66" w:semiHidden="0" w:name="Medium List 2 Accent 6"/>
-    <w:lsdException w:unhideWhenUsed="0" w:uiPriority="67" w:semiHidden="0" w:name="Medium Grid 1 Accent 6"/>
-    <w:lsdException w:unhideWhenUsed="0" w:uiPriority="68" w:semiHidden="0" w:name="Medium Grid 2 Accent 6"/>
-    <w:lsdException w:unhideWhenUsed="0" w:uiPriority="69" w:semiHidden="0" w:name="Medium Grid 3 Accent 6"/>
-    <w:lsdException w:unhideWhenUsed="0" w:uiPriority="70" w:semiHidden="0" w:name="Dark List Accent 6"/>
-    <w:lsdException w:unhideWhenUsed="0" w:uiPriority="71" w:semiHidden="0" w:name="Colorful Shading Accent 6"/>
-    <w:lsdException w:unhideWhenUsed="0" w:uiPriority="72" w:semiHidden="0" w:name="Colorful List Accent 6"/>
-    <w:lsdException w:unhideWhenUsed="0" w:uiPriority="73" w:semiHidden="0" w:name="Colorful Grid Accent 6"/>
+  <w:latentStyles w:defLockedState="0" w:defUIPriority="0" w:defSemiHidden="0" w:defUnhideWhenUsed="0" w:defQFormat="0" w:count="376">
+    <w:lsdException w:name="Normal" w:qFormat="1"/>
+    <w:lsdException w:name="heading 1" w:qFormat="1"/>
+    <w:lsdException w:name="heading 2" w:semiHidden="1" w:unhideWhenUsed="1" w:qFormat="1"/>
+    <w:lsdException w:name="heading 3" w:semiHidden="1" w:unhideWhenUsed="1" w:qFormat="1"/>
+    <w:lsdException w:name="heading 4" w:semiHidden="1" w:unhideWhenUsed="1" w:qFormat="1"/>
+    <w:lsdException w:name="heading 5" w:semiHidden="1" w:unhideWhenUsed="1" w:qFormat="1"/>
+    <w:lsdException w:name="heading 6" w:semiHidden="1" w:unhideWhenUsed="1" w:qFormat="1"/>
+    <w:lsdException w:name="heading 7" w:semiHidden="1" w:unhideWhenUsed="1" w:qFormat="1"/>
+    <w:lsdException w:name="heading 8" w:semiHidden="1" w:unhideWhenUsed="1" w:qFormat="1"/>
+    <w:lsdException w:name="heading 9" w:semiHidden="1" w:unhideWhenUsed="1" w:qFormat="1"/>
+    <w:lsdException w:name="caption" w:semiHidden="1" w:unhideWhenUsed="1" w:qFormat="1"/>
+    <w:lsdException w:name="Title" w:qFormat="1"/>
+    <w:lsdException w:name="Default Paragraph Font" w:uiPriority="1" w:unhideWhenUsed="1"/>
+    <w:lsdException w:name="Subtitle" w:qFormat="1"/>
+    <w:lsdException w:name="Strong" w:qFormat="1"/>
+    <w:lsdException w:name="Emphasis" w:qFormat="1"/>
+    <w:lsdException w:name="HTML Top of Form" w:semiHidden="1" w:uiPriority="99" w:unhideWhenUsed="1"/>
+    <w:lsdException w:name="HTML Bottom of Form" w:semiHidden="1" w:uiPriority="99" w:unhideWhenUsed="1"/>
+    <w:lsdException w:name="Normal Table" w:semiHidden="1" w:uiPriority="99" w:unhideWhenUsed="1"/>
+    <w:lsdException w:name="No List" w:semiHidden="1" w:uiPriority="99" w:unhideWhenUsed="1"/>
+    <w:lsdException w:name="Outline List 1" w:semiHidden="1" w:uiPriority="99" w:unhideWhenUsed="1"/>
+    <w:lsdException w:name="Outline List 2" w:semiHidden="1" w:uiPriority="99" w:unhideWhenUsed="1"/>
+    <w:lsdException w:name="Outline List 3" w:semiHidden="1" w:uiPriority="99" w:unhideWhenUsed="1"/>
+    <w:lsdException w:name="Table Simple 1" w:semiHidden="1" w:unhideWhenUsed="1"/>
+    <w:lsdException w:name="Table Simple 2" w:semiHidden="1" w:unhideWhenUsed="1"/>
+    <w:lsdException w:name="Table Simple 3" w:semiHidden="1" w:unhideWhenUsed="1"/>
+    <w:lsdException w:name="Table Classic 1" w:semiHidden="1" w:unhideWhenUsed="1"/>
+    <w:lsdException w:name="Table Classic 2" w:semiHidden="1" w:unhideWhenUsed="1"/>
+    <w:lsdException w:name="Table Classic 3" w:semiHidden="1" w:unhideWhenUsed="1"/>
+    <w:lsdException w:name="Table Classic 4" w:semiHidden="1" w:unhideWhenUsed="1"/>
+    <w:lsdException w:name="Table Colorful 1" w:semiHidden="1" w:unhideWhenUsed="1"/>
+    <w:lsdException w:name="Table Colorful 2" w:semiHidden="1" w:unhideWhenUsed="1"/>
+    <w:lsdException w:name="Table Colorful 3" w:semiHidden="1" w:unhideWhenUsed="1"/>
+    <w:lsdException w:name="Table Columns 1" w:semiHidden="1" w:unhideWhenUsed="1"/>
+    <w:lsdException w:name="Table Columns 2" w:semiHidden="1" w:unhideWhenUsed="1"/>
+    <w:lsdException w:name="Table Columns 3" w:semiHidden="1" w:unhideWhenUsed="1"/>
+    <w:lsdException w:name="Table Columns 4" w:semiHidden="1" w:unhideWhenUsed="1"/>
+    <w:lsdException w:name="Table Columns 5" w:semiHidden="1" w:unhideWhenUsed="1"/>
+    <w:lsdException w:name="Table Grid 1" w:semiHidden="1" w:unhideWhenUsed="1"/>
+    <w:lsdException w:name="Table Grid 2" w:semiHidden="1" w:unhideWhenUsed="1"/>
+    <w:lsdException w:name="Table Grid 3" w:semiHidden="1" w:unhideWhenUsed="1"/>
+    <w:lsdException w:name="Table Grid 4" w:semiHidden="1" w:unhideWhenUsed="1"/>
+    <w:lsdException w:name="Table Grid 5" w:semiHidden="1" w:unhideWhenUsed="1"/>
+    <w:lsdException w:name="Table Grid 6" w:semiHidden="1" w:unhideWhenUsed="1"/>
+    <w:lsdException w:name="Table Grid 7" w:semiHidden="1" w:unhideWhenUsed="1"/>
+    <w:lsdException w:name="Table Grid 8" w:semiHidden="1" w:unhideWhenUsed="1"/>
+    <w:lsdException w:name="Table List 1" w:semiHidden="1" w:unhideWhenUsed="1"/>
+    <w:lsdException w:name="Table List 2" w:semiHidden="1" w:unhideWhenUsed="1"/>
+    <w:lsdException w:name="Table List 3" w:semiHidden="1" w:unhideWhenUsed="1"/>
+    <w:lsdException w:name="Table List 4" w:semiHidden="1" w:unhideWhenUsed="1"/>
+    <w:lsdException w:name="Table List 5" w:semiHidden="1" w:unhideWhenUsed="1"/>
+    <w:lsdException w:name="Table List 6" w:semiHidden="1" w:unhideWhenUsed="1"/>
+    <w:lsdException w:name="Table List 7" w:semiHidden="1" w:unhideWhenUsed="1"/>
+    <w:lsdException w:name="Table List 8" w:semiHidden="1" w:unhideWhenUsed="1"/>
+    <w:lsdException w:name="Table 3D effects 1" w:semiHidden="1" w:unhideWhenUsed="1"/>
+    <w:lsdException w:name="Table 3D effects 2" w:semiHidden="1" w:unhideWhenUsed="1"/>
+    <w:lsdException w:name="Table 3D effects 3" w:semiHidden="1" w:unhideWhenUsed="1"/>
+    <w:lsdException w:name="Table Contemporary" w:semiHidden="1" w:unhideWhenUsed="1"/>
+    <w:lsdException w:name="Table Elegant" w:semiHidden="1" w:unhideWhenUsed="1"/>
+    <w:lsdException w:name="Table Professional" w:semiHidden="1" w:unhideWhenUsed="1"/>
+    <w:lsdException w:name="Table Subtle 1" w:semiHidden="1" w:unhideWhenUsed="1"/>
+    <w:lsdException w:name="Table Subtle 2" w:semiHidden="1" w:unhideWhenUsed="1"/>
+    <w:lsdException w:name="Table Web 1" w:semiHidden="1" w:unhideWhenUsed="1"/>
+    <w:lsdException w:name="Table Web 2" w:semiHidden="1" w:unhideWhenUsed="1"/>
+    <w:lsdException w:name="Table Web 3" w:semiHidden="1" w:unhideWhenUsed="1"/>
+    <w:lsdException w:name="Table Theme" w:semiHidden="1" w:unhideWhenUsed="1"/>
+    <w:lsdException w:name="Placeholder Text" w:semiHidden="1" w:uiPriority="99" w:unhideWhenUsed="1"/>
+    <w:lsdException w:name="No Spacing" w:semiHidden="1" w:uiPriority="99" w:unhideWhenUsed="1"/>
+    <w:lsdException w:name="Light Shading" w:uiPriority="60"/>
+    <w:lsdException w:name="Light List" w:uiPriority="61"/>
+    <w:lsdException w:name="Light Grid" w:uiPriority="62"/>
+    <w:lsdException w:name="Medium Shading 1" w:uiPriority="63"/>
+    <w:lsdException w:name="Medium Shading 2" w:uiPriority="64"/>
+    <w:lsdException w:name="Medium List 1" w:uiPriority="65"/>
+    <w:lsdException w:name="Medium List 2" w:uiPriority="66"/>
+    <w:lsdException w:name="Medium Grid 1" w:uiPriority="67"/>
+    <w:lsdException w:name="Medium Grid 2" w:uiPriority="68"/>
+    <w:lsdException w:name="Medium Grid 3" w:uiPriority="69"/>
+    <w:lsdException w:name="Dark List" w:uiPriority="70"/>
+    <w:lsdException w:name="Colorful Shading" w:uiPriority="71"/>
+    <w:lsdException w:name="Colorful List" w:uiPriority="72"/>
+    <w:lsdException w:name="Colorful Grid" w:uiPriority="73"/>
+    <w:lsdException w:name="Light Shading Accent 1" w:uiPriority="60"/>
+    <w:lsdException w:name="Light List Accent 1" w:uiPriority="61"/>
+    <w:lsdException w:name="Light Grid Accent 1" w:uiPriority="62"/>
+    <w:lsdException w:name="Medium Shading 1 Accent 1" w:uiPriority="63"/>
+    <w:lsdException w:name="Medium Shading 2 Accent 1" w:uiPriority="64"/>
+    <w:lsdException w:name="Medium List 1 Accent 1" w:uiPriority="65"/>
+    <w:lsdException w:name="Revision" w:semiHidden="1" w:uiPriority="99" w:unhideWhenUsed="1"/>
+    <w:lsdException w:name="List Paragraph" w:semiHidden="1" w:uiPriority="99" w:unhideWhenUsed="1"/>
+    <w:lsdException w:name="Quote" w:semiHidden="1" w:uiPriority="99" w:unhideWhenUsed="1"/>
+    <w:lsdException w:name="Intense Quote" w:semiHidden="1" w:uiPriority="99" w:unhideWhenUsed="1"/>
+    <w:lsdException w:name="Medium List 2 Accent 1" w:uiPriority="66"/>
+    <w:lsdException w:name="Medium Grid 1 Accent 1" w:uiPriority="67"/>
+    <w:lsdException w:name="Medium Grid 2 Accent 1" w:uiPriority="68"/>
+    <w:lsdException w:name="Medium Grid 3 Accent 1" w:uiPriority="69"/>
+    <w:lsdException w:name="Dark List Accent 1" w:uiPriority="70"/>
+    <w:lsdException w:name="Colorful Shading Accent 1" w:uiPriority="71"/>
+    <w:lsdException w:name="Colorful List Accent 1" w:uiPriority="72"/>
+    <w:lsdException w:name="Colorful Grid Accent 1" w:uiPriority="73"/>
+    <w:lsdException w:name="Light Shading Accent 2" w:uiPriority="60"/>
+    <w:lsdException w:name="Light List Accent 2" w:uiPriority="61"/>
+    <w:lsdException w:name="Light Grid Accent 2" w:uiPriority="62"/>
+    <w:lsdException w:name="Medium Shading 1 Accent 2" w:uiPriority="63"/>
+    <w:lsdException w:name="Medium Shading 2 Accent 2" w:uiPriority="64"/>
+    <w:lsdException w:name="Medium List 1 Accent 2" w:uiPriority="65"/>
+    <w:lsdException w:name="Medium List 2 Accent 2" w:uiPriority="66"/>
+    <w:lsdException w:name="Medium Grid 1 Accent 2" w:uiPriority="67"/>
+    <w:lsdException w:name="Medium Grid 2 Accent 2" w:uiPriority="68"/>
+    <w:lsdException w:name="Medium Grid 3 Accent 2" w:uiPriority="69"/>
+    <w:lsdException w:name="Dark List Accent 2" w:uiPriority="70"/>
+    <w:lsdException w:name="Colorful Shading Accent 2" w:uiPriority="71"/>
+    <w:lsdException w:name="Colorful List Accent 2" w:uiPriority="72"/>
+    <w:lsdException w:name="Colorful Grid Accent 2" w:uiPriority="73"/>
+    <w:lsdException w:name="Light Shading Accent 3" w:uiPriority="60"/>
+    <w:lsdException w:name="Light List Accent 3" w:uiPriority="61"/>
+    <w:lsdException w:name="Light Grid Accent 3" w:uiPriority="62"/>
+    <w:lsdException w:name="Medium Shading 1 Accent 3" w:uiPriority="63"/>
+    <w:lsdException w:name="Medium Shading 2 Accent 3" w:uiPriority="64"/>
+    <w:lsdException w:name="Medium List 1 Accent 3" w:uiPriority="65"/>
+    <w:lsdException w:name="Medium List 2 Accent 3" w:uiPriority="66"/>
+    <w:lsdException w:name="Medium Grid 1 Accent 3" w:uiPriority="67"/>
+    <w:lsdException w:name="Medium Grid 2 Accent 3" w:uiPriority="68"/>
+    <w:lsdException w:name="Medium Grid 3 Accent 3" w:uiPriority="69"/>
+    <w:lsdException w:name="Dark List Accent 3" w:uiPriority="70"/>
+    <w:lsdException w:name="Colorful Shading Accent 3" w:uiPriority="71"/>
+    <w:lsdException w:name="Colorful List Accent 3" w:uiPriority="72"/>
+    <w:lsdException w:name="Colorful Grid Accent 3" w:uiPriority="73"/>
+    <w:lsdException w:name="Light Shading Accent 4" w:uiPriority="60"/>
+    <w:lsdException w:name="Light List Accent 4" w:uiPriority="61"/>
+    <w:lsdException w:name="Light Grid Accent 4" w:uiPriority="62"/>
+    <w:lsdException w:name="Medium Shading 1 Accent 4" w:uiPriority="63"/>
+    <w:lsdException w:name="Medium Shading 2 Accent 4" w:uiPriority="64"/>
+    <w:lsdException w:name="Medium List 1 Accent 4" w:uiPriority="65"/>
+    <w:lsdException w:name="Medium List 2 Accent 4" w:uiPriority="66"/>
+    <w:lsdException w:name="Medium Grid 1 Accent 4" w:uiPriority="67"/>
+    <w:lsdException w:name="Medium Grid 2 Accent 4" w:uiPriority="68"/>
+    <w:lsdException w:name="Medium Grid 3 Accent 4" w:uiPriority="69"/>
+    <w:lsdException w:name="Dark List Accent 4" w:uiPriority="70"/>
+    <w:lsdException w:name="Colorful Shading Accent 4" w:uiPriority="71"/>
+    <w:lsdException w:name="Colorful List Accent 4" w:uiPriority="72"/>
+    <w:lsdException w:name="Colorful Grid Accent 4" w:uiPriority="73"/>
+    <w:lsdException w:name="Light Shading Accent 5" w:uiPriority="60"/>
+    <w:lsdException w:name="Light List Accent 5" w:uiPriority="61"/>
+    <w:lsdException w:name="Light Grid Accent 5" w:uiPriority="62"/>
+    <w:lsdException w:name="Medium Shading 1 Accent 5" w:uiPriority="63"/>
+    <w:lsdException w:name="Medium Shading 2 Accent 5" w:uiPriority="64"/>
+    <w:lsdException w:name="Medium List 1 Accent 5" w:uiPriority="65"/>
+    <w:lsdException w:name="Medium List 2 Accent 5" w:uiPriority="66"/>
+    <w:lsdException w:name="Medium Grid 1 Accent 5" w:uiPriority="67"/>
+    <w:lsdException w:name="Medium Grid 2 Accent 5" w:uiPriority="68"/>
+    <w:lsdException w:name="Medium Grid 3 Accent 5" w:uiPriority="69"/>
+    <w:lsdException w:name="Dark List Accent 5" w:uiPriority="70"/>
+    <w:lsdException w:name="Colorful Shading Accent 5" w:uiPriority="71"/>
+    <w:lsdException w:name="Colorful List Accent 5" w:uiPriority="72"/>
+    <w:lsdException w:name="Colorful Grid Accent 5" w:uiPriority="73"/>
+    <w:lsdException w:name="Light Shading Accent 6" w:uiPriority="60"/>
+    <w:lsdException w:name="Light List Accent 6" w:uiPriority="61"/>
+    <w:lsdException w:name="Light Grid Accent 6" w:uiPriority="62"/>
+    <w:lsdException w:name="Medium Shading 1 Accent 6" w:uiPriority="63"/>
+    <w:lsdException w:name="Medium Shading 2 Accent 6" w:uiPriority="64"/>
+    <w:lsdException w:name="Medium List 1 Accent 6" w:uiPriority="65"/>
+    <w:lsdException w:name="Medium List 2 Accent 6" w:uiPriority="66"/>
+    <w:lsdException w:name="Medium Grid 1 Accent 6" w:uiPriority="67"/>
+    <w:lsdException w:name="Medium Grid 2 Accent 6" w:uiPriority="68"/>
+    <w:lsdException w:name="Medium Grid 3 Accent 6" w:uiPriority="69"/>
+    <w:lsdException w:name="Dark List Accent 6" w:uiPriority="70"/>
+    <w:lsdException w:name="Colorful Shading Accent 6" w:uiPriority="71"/>
+    <w:lsdException w:name="Colorful List Accent 6" w:uiPriority="72"/>
+    <w:lsdException w:name="Colorful Grid Accent 6" w:uiPriority="73"/>
+    <w:lsdException w:name="Subtle Emphasis" w:uiPriority="19" w:qFormat="1"/>
+    <w:lsdException w:name="Intense Emphasis" w:uiPriority="21" w:qFormat="1"/>
+    <w:lsdException w:name="Subtle Reference" w:uiPriority="31" w:qFormat="1"/>
+    <w:lsdException w:name="Intense Reference" w:uiPriority="32" w:qFormat="1"/>
+    <w:lsdException w:name="Book Title" w:uiPriority="33" w:qFormat="1"/>
+    <w:lsdException w:name="Bibliography" w:semiHidden="1" w:uiPriority="37" w:unhideWhenUsed="1"/>
+    <w:lsdException w:name="TOC Heading" w:semiHidden="1" w:uiPriority="39" w:unhideWhenUsed="1" w:qFormat="1"/>
+    <w:lsdException w:name="Plain Table 1" w:uiPriority="41"/>
+    <w:lsdException w:name="Plain Table 2" w:uiPriority="42"/>
+    <w:lsdException w:name="Plain Table 3" w:uiPriority="43"/>
+    <w:lsdException w:name="Plain Table 4" w:uiPriority="44"/>
+    <w:lsdException w:name="Plain Table 5" w:uiPriority="45"/>
+    <w:lsdException w:name="Grid Table Light" w:uiPriority="40"/>
+    <w:lsdException w:name="Grid Table 1 Light" w:uiPriority="46"/>
+    <w:lsdException w:name="Grid Table 2" w:uiPriority="47"/>
+    <w:lsdException w:name="Grid Table 3" w:uiPriority="48"/>
+    <w:lsdException w:name="Grid Table 4" w:uiPriority="49"/>
+    <w:lsdException w:name="Grid Table 5 Dark" w:uiPriority="50"/>
+    <w:lsdException w:name="Grid Table 6 Colorful" w:uiPriority="51"/>
+    <w:lsdException w:name="Grid Table 7 Colorful" w:uiPriority="52"/>
+    <w:lsdException w:name="Grid Table 1 Light Accent 1" w:uiPriority="46"/>
+    <w:lsdException w:name="Grid Table 2 Accent 1" w:uiPriority="47"/>
+    <w:lsdException w:name="Grid Table 3 Accent 1" w:uiPriority="48"/>
+    <w:lsdException w:name="Grid Table 4 Accent 1" w:uiPriority="49"/>
+    <w:lsdException w:name="Grid Table 5 Dark Accent 1" w:uiPriority="50"/>
+    <w:lsdException w:name="Grid Table 6 Colorful Accent 1" w:uiPriority="51"/>
+    <w:lsdException w:name="Grid Table 7 Colorful Accent 1" w:uiPriority="52"/>
+    <w:lsdException w:name="Grid Table 1 Light Accent 2" w:uiPriority="46"/>
+    <w:lsdException w:name="Grid Table 2 Accent 2" w:uiPriority="47"/>
+    <w:lsdException w:name="Grid Table 3 Accent 2" w:uiPriority="48"/>
+    <w:lsdException w:name="Grid Table 4 Accent 2" w:uiPriority="49"/>
+    <w:lsdException w:name="Grid Table 5 Dark Accent 2" w:uiPriority="50"/>
+    <w:lsdException w:name="Grid Table 6 Colorful Accent 2" w:uiPriority="51"/>
+    <w:lsdException w:name="Grid Table 7 Colorful Accent 2" w:uiPriority="52"/>
+    <w:lsdException w:name="Grid Table 1 Light Accent 3" w:uiPriority="46"/>
+    <w:lsdException w:name="Grid Table 2 Accent 3" w:uiPriority="47"/>
+    <w:lsdException w:name="Grid Table 3 Accent 3" w:uiPriority="48"/>
+    <w:lsdException w:name="Grid Table 4 Accent 3" w:uiPriority="49"/>
+    <w:lsdException w:name="Grid Table 5 Dark Accent 3" w:uiPriority="50"/>
+    <w:lsdException w:name="Grid Table 6 Colorful Accent 3" w:uiPriority="51"/>
+    <w:lsdException w:name="Grid Table 7 Colorful Accent 3" w:uiPriority="52"/>
+    <w:lsdException w:name="Grid Table 1 Light Accent 4" w:uiPriority="46"/>
+    <w:lsdException w:name="Grid Table 2 Accent 4" w:uiPriority="47"/>
+    <w:lsdException w:name="Grid Table 3 Accent 4" w:uiPriority="48"/>
+    <w:lsdException w:name="Grid Table 4 Accent 4" w:uiPriority="49"/>
+    <w:lsdException w:name="Grid Table 5 Dark Accent 4" w:uiPriority="50"/>
+    <w:lsdException w:name="Grid Table 6 Colorful Accent 4" w:uiPriority="51"/>
+    <w:lsdException w:name="Grid Table 7 Colorful Accent 4" w:uiPriority="52"/>
+    <w:lsdException w:name="Grid Table 1 Light Accent 5" w:uiPriority="46"/>
+    <w:lsdException w:name="Grid Table 2 Accent 5" w:uiPriority="47"/>
+    <w:lsdException w:name="Grid Table 3 Accent 5" w:uiPriority="48"/>
+    <w:lsdException w:name="Grid Table 4 Accent 5" w:uiPriority="49"/>
+    <w:lsdException w:name="Grid Table 5 Dark Accent 5" w:uiPriority="50"/>
+    <w:lsdException w:name="Grid Table 6 Colorful Accent 5" w:uiPriority="51"/>
+    <w:lsdException w:name="Grid Table 7 Colorful Accent 5" w:uiPriority="52"/>
+    <w:lsdException w:name="Grid Table 1 Light Accent 6" w:uiPriority="46"/>
+    <w:lsdException w:name="Grid Table 2 Accent 6" w:uiPriority="47"/>
+    <w:lsdException w:name="Grid Table 3 Accent 6" w:uiPriority="48"/>
+    <w:lsdException w:name="Grid Table 4 Accent 6" w:uiPriority="49"/>
+    <w:lsdException w:name="Grid Table 5 Dark Accent 6" w:uiPriority="50"/>
+    <w:lsdException w:name="Grid Table 6 Colorful Accent 6" w:uiPriority="51"/>
+    <w:lsdException w:name="Grid Table 7 Colorful Accent 6" w:uiPriority="52"/>
+    <w:lsdException w:name="List Table 1 Light" w:uiPriority="46"/>
+    <w:lsdException w:name="List Table 2" w:uiPriority="47"/>
+    <w:lsdException w:name="List Table 3" w:uiPriority="48"/>
+    <w:lsdException w:name="List Table 4" w:uiPriority="49"/>
+    <w:lsdException w:name="List Table 5 Dark" w:uiPriority="50"/>
+    <w:lsdException w:name="List Table 6 Colorful" w:uiPriority="51"/>
+    <w:lsdException w:name="List Table 7 Colorful" w:uiPriority="52"/>
+    <w:lsdException w:name="List Table 1 Light Accent 1" w:uiPriority="46"/>
+    <w:lsdException w:name="List Table 2 Accent 1" w:uiPriority="47"/>
+    <w:lsdException w:name="List Table 3 Accent 1" w:uiPriority="48"/>
+    <w:lsdException w:name="List Table 4 Accent 1" w:uiPriority="49"/>
+    <w:lsdException w:name="List Table 5 Dark Accent 1" w:uiPriority="50"/>
+    <w:lsdException w:name="List Table 6 Colorful Accent 1" w:uiPriority="51"/>
+    <w:lsdException w:name="List Table 7 Colorful Accent 1" w:uiPriority="52"/>
+    <w:lsdException w:name="List Table 1 Light Accent 2" w:uiPriority="46"/>
+    <w:lsdException w:name="List Table 2 Accent 2" w:uiPriority="47"/>
+    <w:lsdException w:name="List Table 3 Accent 2" w:uiPriority="48"/>
+    <w:lsdException w:name="List Table 4 Accent 2" w:uiPriority="49"/>
+    <w:lsdException w:name="List Table 5 Dark Accent 2" w:uiPriority="50"/>
+    <w:lsdException w:name="List Table 6 Colorful Accent 2" w:uiPriority="51"/>
+    <w:lsdException w:name="List Table 7 Colorful Accent 2" w:uiPriority="52"/>
+    <w:lsdException w:name="List Table 1 Light Accent 3" w:uiPriority="46"/>
+    <w:lsdException w:name="List Table 2 Accent 3" w:uiPriority="47"/>
+    <w:lsdException w:name="List Table 3 Accent 3" w:uiPriority="48"/>
+    <w:lsdException w:name="List Table 4 Accent 3" w:uiPriority="49"/>
+    <w:lsdException w:name="List Table 5 Dark Accent 3" w:uiPriority="50"/>
+    <w:lsdException w:name="List Table 6 Colorful Accent 3" w:uiPriority="51"/>
+    <w:lsdException w:name="List Table 7 Colorful Accent 3" w:uiPriority="52"/>
+    <w:lsdException w:name="List Table 1 Light Accent 4" w:uiPriority="46"/>
+    <w:lsdException w:name="List Table 2 Accent 4" w:uiPriority="47"/>
+    <w:lsdException w:name="List Table 3 Accent 4" w:uiPriority="48"/>
+    <w:lsdException w:name="List Table 4 Accent 4" w:uiPriority="49"/>
+    <w:lsdException w:name="List Table 5 Dark Accent 4" w:uiPriority="50"/>
+    <w:lsdException w:name="List Table 6 Colorful Accent 4" w:uiPriority="51"/>
+    <w:lsdException w:name="List Table 7 Colorful Accent 4" w:uiPriority="52"/>
+    <w:lsdException w:name="List Table 1 Light Accent 5" w:uiPriority="46"/>
+    <w:lsdException w:name="List Table 2 Accent 5" w:uiPriority="47"/>
+    <w:lsdException w:name="List Table 3 Accent 5" w:uiPriority="48"/>
+    <w:lsdException w:name="List Table 4 Accent 5" w:uiPriority="49"/>
+    <w:lsdException w:name="List Table 5 Dark Accent 5" w:uiPriority="50"/>
+    <w:lsdException w:name="List Table 6 Colorful Accent 5" w:uiPriority="51"/>
+    <w:lsdException w:name="List Table 7 Colorful Accent 5" w:uiPriority="52"/>
+    <w:lsdException w:name="List Table 1 Light Accent 6" w:uiPriority="46"/>
+    <w:lsdException w:name="List Table 2 Accent 6" w:uiPriority="47"/>
+    <w:lsdException w:name="List Table 3 Accent 6" w:uiPriority="48"/>
+    <w:lsdException w:name="List Table 4 Accent 6" w:uiPriority="49"/>
+    <w:lsdException w:name="List Table 5 Dark Accent 6" w:uiPriority="50"/>
+    <w:lsdException w:name="List Table 6 Colorful Accent 6" w:uiPriority="51"/>
+    <w:lsdException w:name="List Table 7 Colorful Accent 6" w:uiPriority="52"/>
+    <w:lsdException w:name="Mention" w:semiHidden="1" w:uiPriority="99" w:unhideWhenUsed="1"/>
+    <w:lsdException w:name="Smart Hyperlink" w:semiHidden="1" w:uiPriority="99" w:unhideWhenUsed="1"/>
+    <w:lsdException w:name="Hashtag" w:semiHidden="1" w:uiPriority="99" w:unhideWhenUsed="1"/>
+    <w:lsdException w:name="Unresolved Mention" w:semiHidden="1" w:uiPriority="99" w:unhideWhenUsed="1"/>
+    <w:lsdException w:name="Smart Link" w:semiHidden="1" w:uiPriority="99" w:unhideWhenUsed="1"/>
   </w:latentStyles>
-  <w:style w:type="paragraph" w:default="1" w:styleId="1">
+  <w:style w:type="paragraph" w:default="1" w:styleId="Normal">
     <w:name w:val="Normal"/>
     <w:qFormat/>
-    <w:uiPriority w:val="0"/>
     <w:pPr>
       <w:spacing w:after="200" w:line="276" w:lineRule="auto"/>
     </w:pPr>
     <w:rPr>
-      <w:rFonts w:ascii="Calibri" w:hAnsi="Calibri" w:eastAsia="SimSun" w:cs="Times New Roman"/>
       <w:sz w:val="22"/>
       <w:szCs w:val="22"/>
-      <w:lang w:val="en-US" w:eastAsia="zh-CN" w:bidi="ar-SA"/>
+      <w:lang w:eastAsia="zh-CN"/>
     </w:rPr>
   </w:style>
-  <w:style w:type="character" w:default="1" w:styleId="2">
+  <w:style w:type="character" w:default="1" w:styleId="DefaultParagraphFont">
     <w:name w:val="Default Paragraph Font"/>
+    <w:uiPriority w:val="1"/>
     <w:unhideWhenUsed/>
-    <w:uiPriority w:val="1"/>
   </w:style>
-  <w:style w:type="table" w:default="1" w:styleId="3">
+  <w:style w:type="table" w:default="1" w:styleId="TableNormal">
     <w:name w:val="Normal Table"/>
+    <w:uiPriority w:val="99"/>
     <w:semiHidden/>
     <w:unhideWhenUsed/>
-    <w:uiPriority w:val="99"/>
     <w:tblPr>
+      <w:tblInd w:w="0" w:type="dxa"/>
       <w:tblCellMar>
         <w:top w:w="0" w:type="dxa"/>
         <w:left w:w="108" w:type="dxa"/>
@@ -3589,10 +4054,15 @@
       </w:tblCellMar>
     </w:tblPr>
   </w:style>
-  <w:style w:type="paragraph" w:styleId="4">
+  <w:style w:type="numbering" w:default="1" w:styleId="NoList">
+    <w:name w:val="No List"/>
+    <w:uiPriority w:val="99"/>
+    <w:semiHidden/>
+    <w:unhideWhenUsed/>
+  </w:style>
+  <w:style w:type="paragraph" w:styleId="NormalWeb">
     <w:name w:val="Normal (Web)"/>
-    <w:basedOn w:val="1"/>
-    <w:uiPriority w:val="0"/>
+    <w:basedOn w:val="Normal"/>
     <w:rPr>
       <w:rFonts w:ascii="Times New Roman" w:hAnsi="Times New Roman"/>
       <w:sz w:val="24"/>
@@ -3883,5 +4353,6 @@
     </a:fmtScheme>
   </a:themeElements>
   <a:objectDefaults/>
+  <a:extraClrSchemeLst/>
 </a:theme>
 </file>
</xml_diff>